<commit_message>
Version 0.1 changing the corrupted files
</commit_message>
<xml_diff>
--- a/Pirťan  maturita.docx
+++ b/Pirťan  maturita.docx
@@ -3700,7 +3700,7 @@
     </w:p>
     <w:p>
       <w:r>
-        <w:t xml:space="preserve">GitHub a Git sú dve odlišné veci. GitHub je poskytovateľ internetové hostingu, je určený na vývoj softvéru a správu verzií,. Ponúka distribuovanú správu zdrojového kódu prostredníctvom systému git. Ma aj iné funkcie ako sú napríklad: </w:t>
+        <w:t xml:space="preserve">GitHub a Git sú dve odlišné veci. GitHub je poskytovateľ internetové hostingu, je určený na vývoj softvéru a správu verzií. Ponúka distribuovanú správu zdrojového kódu prostredníctvom systému git. Ma aj iné funkcie ako sú napríklad: </w:t>
       </w:r>
     </w:p>
     <w:p>
@@ -3752,10 +3752,12 @@
     </w:p>
     <w:p>
       <w:r>
-        <w:t>Sem napíš vlastný text.</w:t>
-      </w:r>
-    </w:p>
-    <w:p/>
+        <w:t>Náš hlvný cieľ je vytvoriť webovú stránku, ktorá sa bude zameriavať na kyberbezpečnosť a, ktorá výbaví čitaľov znalostami, na ktoré sa budú môcť spolahnúť pri práci s internetom alebo inými technologiami. Snahou je aj urobiť curicculum, ktoré bude prehľadné</w:t>
+      </w:r>
+      <w:r>
+        <w:t>. S tím súvisi aj dizajn webovej stránky. Dizajn by mal mať schopnosť nadchnúť a udržať čitateľa na webovej stránke. Implementáciou obsahu o kyberbezpečnosti chceme zdieľať aj rôzne interaktívne úlohy tretích strán, ktoré maju schopnosť nie len prehĺbiť čitateľové znalosti ale aj ich otestovať</w:t>
+      </w:r>
+    </w:p>
     <w:p>
       <w:pPr>
         <w:pStyle w:val="Heading1"/>
@@ -3765,6 +3767,7 @@
         </w:numPr>
         <w:rPr>
           <w:rFonts w:cs="Times New Roman"/>
+          <w:lang w:val="en-GB"/>
         </w:rPr>
       </w:pPr>
       <w:bookmarkStart w:id="11" w:name="_Toc153434276"/>
@@ -3785,13 +3788,36 @@
       <w:bookmarkEnd w:id="11"/>
     </w:p>
     <w:p>
+      <w:r>
+        <w:t xml:space="preserve">V tejto kapitole </w:t>
+      </w:r>
+      <w:r>
+        <w:t>rozoberieme ako sme pracovali na tvorbe webovej stránky. Ako sme ju dizajnovali, ako sme ju naprogramovali a čo sme použili pre dosiahnutie našich cieľov.</w:t>
+      </w:r>
+    </w:p>
+    <w:p>
       <w:pPr>
         <w:pStyle w:val="Heading2"/>
+      </w:pPr>
+      <w:r>
+        <w:t>Spustenie a nastavenie Gitu a Githubu</w:t>
+      </w:r>
+    </w:p>
+    <w:p>
+      <w:pPr>
+        <w:rPr>
+          <w:lang w:val="en-US"/>
+        </w:rPr>
+      </w:pPr>
+    </w:p>
+    <w:p/>
+    <w:p>
+      <w:pPr>
+        <w:pStyle w:val="Heading1"/>
         <w:numPr>
           <w:ilvl w:val="0"/>
           <w:numId w:val="0"/>
         </w:numPr>
-        <w:ind w:left="576"/>
         <w:rPr>
           <w:rFonts w:cs="Times New Roman"/>
         </w:rPr>

</xml_diff>

<commit_message>
Version system change. Mistakes fixed. Actual version 0.3
</commit_message>
<xml_diff>
--- a/Pirťan  maturita.docx
+++ b/Pirťan  maturita.docx
@@ -3053,7 +3053,10 @@
         <w:t>Figma</w:t>
       </w:r>
       <w:r>
-        <w:t>: Dizajn a prototypovanie</w:t>
+        <w:t xml:space="preserve"> - </w:t>
+      </w:r>
+      <w:r>
+        <w:t>Dizajn a prototypovanie</w:t>
       </w:r>
       <w:bookmarkEnd w:id="2"/>
     </w:p>
@@ -3124,7 +3127,10 @@
         <w:t>HTML</w:t>
       </w:r>
       <w:r>
-        <w:t>: Štruktúra webových stránok</w:t>
+        <w:t xml:space="preserve"> - </w:t>
+      </w:r>
+      <w:r>
+        <w:t>Štruktúra webových stránok</w:t>
       </w:r>
       <w:bookmarkEnd w:id="3"/>
     </w:p>
@@ -3198,6 +3204,11 @@
       </w:r>
     </w:p>
     <w:p>
+      <w:pPr>
+        <w:rPr>
+          <w:lang w:val="en-US"/>
+        </w:rPr>
+      </w:pPr>
       <w:r>
         <w:t xml:space="preserve">HTML slúži </w:t>
       </w:r>
@@ -3217,10 +3228,14 @@
       </w:pPr>
       <w:bookmarkStart w:id="4" w:name="_Toc153434269"/>
       <w:r>
+        <w:lastRenderedPageBreak/>
         <w:t>CSS</w:t>
       </w:r>
       <w:r>
-        <w:t>: Estetika a rozloženie webových stránok</w:t>
+        <w:t xml:space="preserve"> - </w:t>
+      </w:r>
+      <w:r>
+        <w:t>Estetika a rozloženie webových stránok</w:t>
       </w:r>
       <w:bookmarkEnd w:id="4"/>
     </w:p>
@@ -3232,7 +3247,6 @@
         <w:t xml:space="preserve">CSS majú osobitný dokument, ktorý potom prepájame s HTML v hlavičke. CSS ma tak ako HTML jednoduchú konštrukciu. Pre niektorých by mohla byť nevýhoda to, že práve keď robíme túto konštrukciu tak musíme </w:t>
       </w:r>
       <w:r>
-        <w:lastRenderedPageBreak/>
         <w:t>používať anglické výrazy pre určenie vlastnosti elementu ktorý chceme zmeniť. Štruktúra vyzerá nejak takto:</w:t>
       </w:r>
       <w:r>
@@ -3317,116 +3331,114 @@
       </w:r>
     </w:p>
     <w:p>
-      <w:pPr>
-        <w:spacing w:after="0" w:line="240" w:lineRule="auto"/>
+      <w:r>
         <w:rPr>
           <w:lang w:val="en-US"/>
         </w:rPr>
-      </w:pPr>
-    </w:p>
-    <w:p>
+        <w:t xml:space="preserve">Na </w:t>
+      </w:r>
+      <w:r>
+        <w:t>príklade</w:t>
+      </w:r>
+      <w:r>
+        <w:t xml:space="preserve"> vyššie by sme vykonali zmeny v h1 tagu (tento tag sa používa na </w:t>
+      </w:r>
+      <w:r>
+        <w:t>nadpisy</w:t>
+      </w:r>
+      <w:r>
+        <w:t>) a to také že by sme zmenili farbu písma na červenú a veľkosť písma na 25 pixelov.</w:t>
+      </w:r>
+    </w:p>
+    <w:p>
+      <w:r>
+        <w:t>V CSS môžeme aj trochu animovať. Môžeme na to použiť 2 spôsoby a to cez transitions alebo animations. Pomocou transitions vytvárame jednoduché efekty napríklad “:hover” tento použijeme vtedy keď chceme napríklad aby sa nám zmenila farba pozadia k</w:t>
+      </w:r>
+      <w:r>
+        <w:t>eď</w:t>
+      </w:r>
+      <w:r>
+        <w:t xml:space="preserve"> prejdeme myškou cez obrázok</w:t>
+      </w:r>
+      <w:r>
+        <w:t xml:space="preserve">. Pomocou animations môžeme vytvárať </w:t>
+      </w:r>
+      <w:r>
+        <w:t xml:space="preserve">zložitejšie animácie na toto používame </w:t>
+      </w:r>
       <w:r>
         <w:rPr>
           <w:lang w:val="en-US"/>
         </w:rPr>
-        <w:t xml:space="preserve">Na </w:t>
-      </w:r>
-      <w:r>
-        <w:t>príklade</w:t>
-      </w:r>
-      <w:r>
-        <w:t xml:space="preserve"> vyššie by sme vykonali zmeny v h1 tagu (tento tag sa používa na </w:t>
-      </w:r>
-      <w:r>
-        <w:t>nadpisy</w:t>
-      </w:r>
-      <w:r>
-        <w:t>) a to také že by sme zmenili farbu písma na červenú a veľkosť písma na 25 pixelov.</w:t>
-      </w:r>
-    </w:p>
-    <w:p/>
-    <w:p>
-      <w:r>
-        <w:t>V CSS môžeme aj trochu animovať. Môžeme na to použiť 2 spôsoby a to cez transitions alebo animations. Pomocou transitions vytvárame jednoduché efekty napríklad “:hover” tento použijeme vtedy keď chceme napríklad aby sa nám zmenila farba pozadia k</w:t>
-      </w:r>
-      <w:r>
-        <w:t>eď</w:t>
-      </w:r>
-      <w:r>
-        <w:t xml:space="preserve"> prejdeme myškou cez obrázok</w:t>
-      </w:r>
-      <w:r>
-        <w:t xml:space="preserve">. Pomocou animations môžeme vytvárať </w:t>
-      </w:r>
-      <w:r>
-        <w:t xml:space="preserve">zložitejšie animácie na toto používame </w:t>
+        <w:t xml:space="preserve">“keyframes”. Tieto </w:t>
+      </w:r>
+      <w:r>
+        <w:t>animácie s</w:t>
+      </w:r>
+      <w:r>
+        <w:t>a môžu priblížiť animáciám, ktoré sú vytvorené v programoch ako je napríklad Adobe Flash alebo After Effect</w:t>
+      </w:r>
+      <w:r>
+        <w:t xml:space="preserve"> </w:t>
+      </w:r>
+    </w:p>
+    <w:p>
+      <w:pPr>
+        <w:pStyle w:val="Heading2"/>
+      </w:pPr>
+      <w:bookmarkStart w:id="5" w:name="_Toc153434270"/>
+      <w:r>
+        <w:t>JavaScript</w:t>
+      </w:r>
+      <w:r>
+        <w:t xml:space="preserve"> - </w:t>
+      </w:r>
+      <w:r>
+        <w:t>Interaktivita a dynamika webových stránok</w:t>
+      </w:r>
+      <w:bookmarkEnd w:id="5"/>
+    </w:p>
+    <w:p>
+      <w:r>
+        <w:t>JavaScript je skriptovací programovací jazyk</w:t>
+      </w:r>
+      <w:r>
+        <w:t xml:space="preserve">. Kompletizuje nám svätú trojicu, ktorá sa používa pri vytváraní webových stránok. Má veľa využití ale používa sa hlavne pri webových stránkach aby sme ich dokázali urobiť interaktívne. Môžeme vytvoriť napríklad dotazník alebo nejaký test na webovej stránke. Môžeme vďaka nemu vytvoriť takzvanú webovú aplikáciu. Pomocou javascriptu dokážeme aj vytvárať animácie alebo zlepšovať už vytvorené animácie v CSS. Javascript bol prioritne určený na zhotovovanie klientskych častí aplikácií ale s príchodom nových </w:t>
+      </w:r>
+      <w:r>
+        <w:t>Node.js a podobných technológií dokáže figurovať aj na strane servera.</w:t>
+      </w:r>
+    </w:p>
+    <w:p>
+      <w:r>
+        <w:t xml:space="preserve">Javascript môžeme písať v vlastnom súbore s koncovkou </w:t>
       </w:r>
       <w:r>
         <w:rPr>
           <w:lang w:val="en-US"/>
         </w:rPr>
-        <w:t xml:space="preserve">“keyframes”. Tieto </w:t>
-      </w:r>
-      <w:r>
-        <w:t>animácie s</w:t>
-      </w:r>
-      <w:r>
-        <w:t>a môžu priblížiť animáciám, ktoré sú vytvorené v programoch ako je napríklad Adobe Flash alebo After Effect</w:t>
-      </w:r>
-      <w:r>
-        <w:t xml:space="preserve"> </w:t>
-      </w:r>
-    </w:p>
-    <w:p>
-      <w:pPr>
-        <w:pStyle w:val="Heading2"/>
-      </w:pPr>
-      <w:bookmarkStart w:id="5" w:name="_Toc153434270"/>
-      <w:r>
-        <w:t>JavaScript</w:t>
-      </w:r>
-      <w:r>
-        <w:t>: Interaktivita a dynamika webových stránok</w:t>
-      </w:r>
-      <w:bookmarkEnd w:id="5"/>
-    </w:p>
-    <w:p>
-      <w:r>
-        <w:t>JavaScript je skriptovací programovací jazyk</w:t>
-      </w:r>
-      <w:r>
-        <w:t xml:space="preserve">. Kompletizuje nám svätú trojicu, ktorá sa používa pri vytváraní webových stránok. Má veľa využití ale používa sa hlavne pri webových stránkach aby sme ich dokázali urobiť interaktívne. Môžeme vytvoriť napríklad dotazník alebo nejaký test na webovej stránke. Môžeme vďaka nemu vytvoriť takzvanú webovú aplikáciu. Pomocou javascriptu dokážeme aj vytvárať animácie alebo zlepšovať už vytvorené animácie v CSS. Javascript bol prioritne určený na zhotovovanie klientskych častí aplikácií ale s príchodom nových </w:t>
-      </w:r>
-      <w:r>
-        <w:t>Node.js a podobných technológií dokáže figurovať aj na strane servera.</w:t>
-      </w:r>
-    </w:p>
-    <w:p>
-      <w:r>
-        <w:t xml:space="preserve">Javascript môžeme písať v vlastnom súbore s koncovkou </w:t>
-      </w:r>
+        <w:t>“.</w:t>
+      </w:r>
+      <w:proofErr w:type="spellStart"/>
       <w:r>
         <w:rPr>
           <w:lang w:val="en-US"/>
         </w:rPr>
-        <w:t>“.</w:t>
-      </w:r>
-      <w:proofErr w:type="spellStart"/>
+        <w:t>js</w:t>
+      </w:r>
+      <w:proofErr w:type="spellEnd"/>
       <w:r>
         <w:rPr>
           <w:lang w:val="en-US"/>
         </w:rPr>
-        <w:t>js</w:t>
-      </w:r>
-      <w:proofErr w:type="spellEnd"/>
-      <w:r>
-        <w:rPr>
-          <w:lang w:val="en-US"/>
-        </w:rPr>
         <w:t>”</w:t>
       </w:r>
       <w:r>
-        <w:t xml:space="preserve"> ale aj v súbore kde je HTML.V prípade, že píšeme javascript v súbore s html musíme vždy písať do tagov určených pre javascript. Tieto sa musia vždy nachádzať na úplnom konci HTML súboru. Napríklad v tomto kóde môžeme vidieť syntax javascriptu a tag, ktorý sa používa na vyhradenie miesta pre javascript.</w:t>
+        <w:t xml:space="preserve"> ale aj v súbore kde je HTML.V prípade, že píšeme javascript v súbore s html musíme vždy písať do tagov určených pre javascript. Tieto sa musia vždy nachádzať na úplnom konci HTML súboru. Napríklad v tomto </w:t>
+      </w:r>
+      <w:r>
+        <w:lastRenderedPageBreak/>
+        <w:t>kóde môžeme vidieť syntax javascriptu a tag, ktorý sa používa na vyhradenie miesta pre javascript.</w:t>
       </w:r>
     </w:p>
     <w:p>
@@ -3474,7 +3486,6 @@
     </w:p>
     <w:p>
       <w:r>
-        <w:lastRenderedPageBreak/>
         <w:t>Je dôležité povedať, že JavaScript a Java sú úplne rozdielne programovacie jazyky.</w:t>
       </w:r>
     </w:p>
@@ -3487,7 +3498,10 @@
         <w:t>Visual Studio Code</w:t>
       </w:r>
       <w:r>
-        <w:t>: Efektívne Vývojové prostredie</w:t>
+        <w:t xml:space="preserve"> - </w:t>
+      </w:r>
+      <w:r>
+        <w:t>Efektívne Vývojové prostredie</w:t>
       </w:r>
       <w:bookmarkEnd w:id="6"/>
       <w:r>
@@ -3514,7 +3528,16 @@
         <w:t>Extensions</w:t>
       </w:r>
       <w:r>
-        <w:t>: Efektívnejšie práca</w:t>
+        <w:t xml:space="preserve">  -</w:t>
+      </w:r>
+      <w:r>
+        <w:t>Efektívnejši</w:t>
+      </w:r>
+      <w:r>
+        <w:t>a</w:t>
+      </w:r>
+      <w:r>
+        <w:t xml:space="preserve"> práca</w:t>
       </w:r>
       <w:bookmarkEnd w:id="7"/>
     </w:p>
@@ -3528,7 +3551,13 @@
     </w:p>
     <w:p>
       <w:pPr>
-        <w:ind w:firstLine="708"/>
+        <w:pStyle w:val="ListParagraph"/>
+        <w:numPr>
+          <w:ilvl w:val="0"/>
+          <w:numId w:val="8"/>
+        </w:numPr>
+        <w:spacing w:line="360" w:lineRule="auto"/>
+        <w:ind w:left="360"/>
       </w:pPr>
       <w:r>
         <w:rPr>
@@ -3543,7 +3572,13 @@
     </w:p>
     <w:p>
       <w:pPr>
-        <w:ind w:left="708"/>
+        <w:pStyle w:val="ListParagraph"/>
+        <w:numPr>
+          <w:ilvl w:val="0"/>
+          <w:numId w:val="8"/>
+        </w:numPr>
+        <w:spacing w:line="360" w:lineRule="auto"/>
+        <w:ind w:left="360"/>
       </w:pPr>
       <w:r>
         <w:rPr>
@@ -3558,7 +3593,13 @@
     </w:p>
     <w:p>
       <w:pPr>
-        <w:ind w:left="708"/>
+        <w:pStyle w:val="ListParagraph"/>
+        <w:numPr>
+          <w:ilvl w:val="0"/>
+          <w:numId w:val="8"/>
+        </w:numPr>
+        <w:spacing w:line="360" w:lineRule="auto"/>
+        <w:ind w:left="360"/>
       </w:pPr>
       <w:r>
         <w:rPr>
@@ -3573,7 +3614,13 @@
     </w:p>
     <w:p>
       <w:pPr>
-        <w:ind w:left="708"/>
+        <w:pStyle w:val="ListParagraph"/>
+        <w:numPr>
+          <w:ilvl w:val="0"/>
+          <w:numId w:val="8"/>
+        </w:numPr>
+        <w:spacing w:line="360" w:lineRule="auto"/>
+        <w:ind w:left="360"/>
       </w:pPr>
       <w:r>
         <w:rPr>
@@ -3606,9 +3653,13 @@
       </w:pPr>
       <w:bookmarkStart w:id="8" w:name="_Toc153434273"/>
       <w:r>
+        <w:lastRenderedPageBreak/>
         <w:t>Git</w:t>
       </w:r>
       <w:bookmarkEnd w:id="8"/>
+      <w:r>
+        <w:t xml:space="preserve"> – Správa verzií</w:t>
+      </w:r>
     </w:p>
     <w:p>
       <w:r>
@@ -3617,7 +3668,13 @@
     </w:p>
     <w:p>
       <w:pPr>
-        <w:ind w:left="576"/>
+        <w:pStyle w:val="ListParagraph"/>
+        <w:numPr>
+          <w:ilvl w:val="0"/>
+          <w:numId w:val="9"/>
+        </w:numPr>
+        <w:spacing w:line="360" w:lineRule="auto"/>
+        <w:ind w:left="360"/>
       </w:pPr>
       <w:r>
         <w:rPr>
@@ -3632,14 +3689,22 @@
     </w:p>
     <w:p>
       <w:pPr>
-        <w:ind w:left="576"/>
+        <w:pStyle w:val="ListParagraph"/>
+        <w:numPr>
+          <w:ilvl w:val="0"/>
+          <w:numId w:val="9"/>
+        </w:numPr>
+        <w:tabs>
+          <w:tab w:val="left" w:pos="1440"/>
+        </w:tabs>
+        <w:spacing w:line="360" w:lineRule="auto"/>
+        <w:ind w:left="360"/>
       </w:pPr>
       <w:r>
         <w:rPr>
           <w:b/>
           <w:bCs/>
         </w:rPr>
-        <w:lastRenderedPageBreak/>
         <w:t>Komity (Commits)</w:t>
       </w:r>
       <w:r>
@@ -3651,7 +3716,16 @@
     </w:p>
     <w:p>
       <w:pPr>
-        <w:ind w:left="576"/>
+        <w:pStyle w:val="ListParagraph"/>
+        <w:numPr>
+          <w:ilvl w:val="0"/>
+          <w:numId w:val="9"/>
+        </w:numPr>
+        <w:tabs>
+          <w:tab w:val="left" w:pos="1440"/>
+        </w:tabs>
+        <w:spacing w:line="360" w:lineRule="auto"/>
+        <w:ind w:left="360"/>
       </w:pPr>
       <w:r>
         <w:rPr>
@@ -3666,7 +3740,16 @@
     </w:p>
     <w:p>
       <w:pPr>
-        <w:ind w:left="576"/>
+        <w:pStyle w:val="ListParagraph"/>
+        <w:numPr>
+          <w:ilvl w:val="0"/>
+          <w:numId w:val="9"/>
+        </w:numPr>
+        <w:tabs>
+          <w:tab w:val="left" w:pos="1440"/>
+        </w:tabs>
+        <w:spacing w:line="360" w:lineRule="auto"/>
+        <w:ind w:left="360"/>
       </w:pPr>
       <w:r>
         <w:rPr>
@@ -3684,7 +3767,6 @@
         <w:t xml:space="preserve">Git je najpoužívanejší systém pre správu verzií. </w:t>
       </w:r>
     </w:p>
-    <w:p/>
     <w:p>
       <w:pPr>
         <w:pStyle w:val="Heading2"/>
@@ -3700,29 +3782,23 @@
     </w:p>
     <w:p>
       <w:r>
-        <w:t xml:space="preserve">GitHub a Git sú dve odlišné veci. GitHub je poskytovateľ internetové hostingu, je určený na vývoj softvéru a správu verzií. Ponúka distribuovanú správu zdrojového kódu prostredníctvom systému git. Ma aj iné funkcie ako sú napríklad: </w:t>
-      </w:r>
-    </w:p>
-    <w:p>
-      <w:pPr>
-        <w:ind w:firstLine="708"/>
-      </w:pPr>
-      <w:r>
-        <w:t xml:space="preserve">sledovanie nahlásených chýb </w:t>
-      </w:r>
-    </w:p>
-    <w:p>
-      <w:pPr>
-        <w:ind w:firstLine="708"/>
-      </w:pPr>
+        <w:t>GitHub a Git sú dve odlišné veci. GitHub je poskytovateľ internetové hostingu, je určený na vývoj softvéru a správu verzií. Ponúka distribuovanú správu zdrojového kódu prostredníctvom systému git. Ma aj iné funkcie ako sú napr</w:t>
+      </w:r>
+      <w:r>
+        <w:t xml:space="preserve">.: </w:t>
+      </w:r>
+      <w:r>
+        <w:t>sledovanie nahlásených chýb</w:t>
+      </w:r>
+      <w:r>
+        <w:t xml:space="preserve">, </w:t>
+      </w:r>
       <w:r>
         <w:t xml:space="preserve">požiadavky na nove funkcie </w:t>
       </w:r>
-    </w:p>
-    <w:p>
-      <w:pPr>
-        <w:ind w:firstLine="708"/>
-      </w:pPr>
+      <w:r>
+        <w:t xml:space="preserve">a </w:t>
+      </w:r>
       <w:r>
         <w:t>správu úloh</w:t>
       </w:r>
@@ -3732,7 +3808,6 @@
         <w:t>GitHub je najobľúbenejší hlavne pre projekty, ktoré sú open-source. To sú projekty na ktorých môžu pracovať všetci, ktorý majú na to znalosti. GitHub je taktiež taká sociálna sieť pre programátorov. Môžeme tam ukladať naše projekty, ktoré môžeme následne ukazovať aj v prípade keď sa uchádzame o prácu. Ale hlavne je to sieť kde sa nemusíme báť ukázať náš kód pretože si tam programátori navzájom dokážu ľahko pomáhať bez toho aby priamo zasahovali do nejakého kódu.</w:t>
       </w:r>
     </w:p>
-    <w:p/>
     <w:p>
       <w:pPr>
         <w:pStyle w:val="Heading1"/>
@@ -4881,6 +4956,119 @@
 <file path=word/numbering.xml><?xml version="1.0" encoding="utf-8"?>
 <w:numbering xmlns:wpc="http://schemas.microsoft.com/office/word/2010/wordprocessingCanvas" xmlns:cx="http://schemas.microsoft.com/office/drawing/2014/chartex" xmlns:cx1="http://schemas.microsoft.com/office/drawing/2015/9/8/chartex" xmlns:cx2="http://schemas.microsoft.com/office/drawing/2015/10/21/chartex" xmlns:cx3="http://schemas.microsoft.com/office/drawing/2016/5/9/chartex" xmlns:cx4="http://schemas.microsoft.com/office/drawing/2016/5/10/chartex" xmlns:cx5="http://schemas.microsoft.com/office/drawing/2016/5/11/chartex" xmlns:cx6="http://schemas.microsoft.com/office/drawing/2016/5/12/chartex" xmlns:cx7="http://schemas.microsoft.com/office/drawing/2016/5/13/chartex" xmlns:cx8="http://schemas.microsoft.com/office/drawing/2016/5/14/chartex" xmlns:mc="http://schemas.openxmlformats.org/markup-compatibility/2006" xmlns:aink="http://schemas.microsoft.com/office/drawing/2016/ink" xmlns:am3d="http://schemas.microsoft.com/office/drawing/2017/model3d" xmlns:o="urn:schemas-microsoft-com:office:office" xmlns:oel="http://schemas.microsoft.com/office/2019/extlst" xmlns:r="http://schemas.openxmlformats.org/officeDocument/2006/relationships" xmlns:m="http://schemas.openxmlformats.org/officeDocument/2006/math" xmlns:v="urn:schemas-microsoft-com:vml" xmlns:wp14="http://schemas.microsoft.com/office/word/2010/wordprocessingDrawing" xmlns:wp="http://schemas.openxmlformats.org/drawingml/2006/wordprocessingDrawing" xmlns:w10="urn:schemas-microsoft-com:office:word" xmlns:w="http://schemas.openxmlformats.org/wordprocessingml/2006/main" xmlns:w14="http://schemas.microsoft.com/office/word/2010/wordml" xmlns:w15="http://schemas.microsoft.com/office/word/2012/wordml" xmlns:w16cex="http://schemas.microsoft.com/office/word/2018/wordml/cex" xmlns:w16cid="http://schemas.microsoft.com/office/word/2016/wordml/cid" xmlns:w16="http://schemas.microsoft.com/office/word/2018/wordml" xmlns:w16sdtdh="http://schemas.microsoft.com/office/word/2020/wordml/sdtdatahash" xmlns:w16se="http://schemas.microsoft.com/office/word/2015/wordml/symex" xmlns:wpg="http://schemas.microsoft.com/office/word/2010/wordprocessingGroup" xmlns:wpi="http://schemas.microsoft.com/office/word/2010/wordprocessingInk" xmlns:wne="http://schemas.microsoft.com/office/word/2006/wordml" xmlns:wps="http://schemas.microsoft.com/office/word/2010/wordprocessingShape" mc:Ignorable="w14 w15 w16se w16cid w16 w16cex w16sdtdh wp14">
   <w:abstractNum w:abstractNumId="0" w15:restartNumberingAfterBreak="0">
+    <w:nsid w:val="03C13846"/>
+    <w:multiLevelType w:val="hybridMultilevel"/>
+    <w:tmpl w:val="DAA68E6C"/>
+    <w:lvl w:ilvl="0" w:tplc="14AA1336">
+      <w:start w:val="1"/>
+      <w:numFmt w:val="bullet"/>
+      <w:lvlText w:val="̷"/>
+      <w:lvlJc w:val="left"/>
+      <w:pPr>
+        <w:ind w:left="720" w:hanging="360"/>
+      </w:pPr>
+      <w:rPr>
+        <w:rFonts w:ascii="Times New Roman" w:hAnsi="Times New Roman" w:cs="Times New Roman" w:hint="default"/>
+      </w:rPr>
+    </w:lvl>
+    <w:lvl w:ilvl="1" w:tplc="FFFFFFFF" w:tentative="1">
+      <w:start w:val="1"/>
+      <w:numFmt w:val="bullet"/>
+      <w:lvlText w:val="o"/>
+      <w:lvlJc w:val="left"/>
+      <w:pPr>
+        <w:ind w:left="1440" w:hanging="360"/>
+      </w:pPr>
+      <w:rPr>
+        <w:rFonts w:ascii="Courier New" w:hAnsi="Courier New" w:cs="Courier New" w:hint="default"/>
+      </w:rPr>
+    </w:lvl>
+    <w:lvl w:ilvl="2" w:tplc="FFFFFFFF" w:tentative="1">
+      <w:start w:val="1"/>
+      <w:numFmt w:val="bullet"/>
+      <w:lvlText w:val=""/>
+      <w:lvlJc w:val="left"/>
+      <w:pPr>
+        <w:ind w:left="2160" w:hanging="360"/>
+      </w:pPr>
+      <w:rPr>
+        <w:rFonts w:ascii="Wingdings" w:hAnsi="Wingdings" w:hint="default"/>
+      </w:rPr>
+    </w:lvl>
+    <w:lvl w:ilvl="3" w:tplc="FFFFFFFF" w:tentative="1">
+      <w:start w:val="1"/>
+      <w:numFmt w:val="bullet"/>
+      <w:lvlText w:val=""/>
+      <w:lvlJc w:val="left"/>
+      <w:pPr>
+        <w:ind w:left="2880" w:hanging="360"/>
+      </w:pPr>
+      <w:rPr>
+        <w:rFonts w:ascii="Symbol" w:hAnsi="Symbol" w:hint="default"/>
+      </w:rPr>
+    </w:lvl>
+    <w:lvl w:ilvl="4" w:tplc="FFFFFFFF" w:tentative="1">
+      <w:start w:val="1"/>
+      <w:numFmt w:val="bullet"/>
+      <w:lvlText w:val="o"/>
+      <w:lvlJc w:val="left"/>
+      <w:pPr>
+        <w:ind w:left="3600" w:hanging="360"/>
+      </w:pPr>
+      <w:rPr>
+        <w:rFonts w:ascii="Courier New" w:hAnsi="Courier New" w:cs="Courier New" w:hint="default"/>
+      </w:rPr>
+    </w:lvl>
+    <w:lvl w:ilvl="5" w:tplc="FFFFFFFF" w:tentative="1">
+      <w:start w:val="1"/>
+      <w:numFmt w:val="bullet"/>
+      <w:lvlText w:val=""/>
+      <w:lvlJc w:val="left"/>
+      <w:pPr>
+        <w:ind w:left="4320" w:hanging="360"/>
+      </w:pPr>
+      <w:rPr>
+        <w:rFonts w:ascii="Wingdings" w:hAnsi="Wingdings" w:hint="default"/>
+      </w:rPr>
+    </w:lvl>
+    <w:lvl w:ilvl="6" w:tplc="FFFFFFFF" w:tentative="1">
+      <w:start w:val="1"/>
+      <w:numFmt w:val="bullet"/>
+      <w:lvlText w:val=""/>
+      <w:lvlJc w:val="left"/>
+      <w:pPr>
+        <w:ind w:left="5040" w:hanging="360"/>
+      </w:pPr>
+      <w:rPr>
+        <w:rFonts w:ascii="Symbol" w:hAnsi="Symbol" w:hint="default"/>
+      </w:rPr>
+    </w:lvl>
+    <w:lvl w:ilvl="7" w:tplc="FFFFFFFF" w:tentative="1">
+      <w:start w:val="1"/>
+      <w:numFmt w:val="bullet"/>
+      <w:lvlText w:val="o"/>
+      <w:lvlJc w:val="left"/>
+      <w:pPr>
+        <w:ind w:left="5760" w:hanging="360"/>
+      </w:pPr>
+      <w:rPr>
+        <w:rFonts w:ascii="Courier New" w:hAnsi="Courier New" w:cs="Courier New" w:hint="default"/>
+      </w:rPr>
+    </w:lvl>
+    <w:lvl w:ilvl="8" w:tplc="FFFFFFFF" w:tentative="1">
+      <w:start w:val="1"/>
+      <w:numFmt w:val="bullet"/>
+      <w:lvlText w:val=""/>
+      <w:lvlJc w:val="left"/>
+      <w:pPr>
+        <w:ind w:left="6480" w:hanging="360"/>
+      </w:pPr>
+      <w:rPr>
+        <w:rFonts w:ascii="Wingdings" w:hAnsi="Wingdings" w:hint="default"/>
+      </w:rPr>
+    </w:lvl>
+  </w:abstractNum>
+  <w:abstractNum w:abstractNumId="1" w15:restartNumberingAfterBreak="0">
     <w:nsid w:val="3C596B91"/>
     <w:multiLevelType w:val="hybridMultilevel"/>
     <w:tmpl w:val="839220EC"/>
@@ -4969,7 +5157,7 @@
       </w:pPr>
     </w:lvl>
   </w:abstractNum>
-  <w:abstractNum w:abstractNumId="1" w15:restartNumberingAfterBreak="0">
+  <w:abstractNum w:abstractNumId="2" w15:restartNumberingAfterBreak="0">
     <w:nsid w:val="44E11C5C"/>
     <w:multiLevelType w:val="hybridMultilevel"/>
     <w:tmpl w:val="64466980"/>
@@ -5055,7 +5243,120 @@
       </w:pPr>
     </w:lvl>
   </w:abstractNum>
-  <w:abstractNum w:abstractNumId="2" w15:restartNumberingAfterBreak="0">
+  <w:abstractNum w:abstractNumId="3" w15:restartNumberingAfterBreak="0">
+    <w:nsid w:val="50575D4B"/>
+    <w:multiLevelType w:val="hybridMultilevel"/>
+    <w:tmpl w:val="A58430E6"/>
+    <w:lvl w:ilvl="0" w:tplc="08A88102">
+      <w:start w:val="1"/>
+      <w:numFmt w:val="bullet"/>
+      <w:lvlText w:val="⁍"/>
+      <w:lvlJc w:val="left"/>
+      <w:pPr>
+        <w:ind w:left="720" w:hanging="360"/>
+      </w:pPr>
+      <w:rPr>
+        <w:rFonts w:ascii="Times New Roman" w:hAnsi="Times New Roman" w:cs="Times New Roman" w:hint="default"/>
+      </w:rPr>
+    </w:lvl>
+    <w:lvl w:ilvl="1" w:tplc="08090003" w:tentative="1">
+      <w:start w:val="1"/>
+      <w:numFmt w:val="bullet"/>
+      <w:lvlText w:val="o"/>
+      <w:lvlJc w:val="left"/>
+      <w:pPr>
+        <w:ind w:left="1440" w:hanging="360"/>
+      </w:pPr>
+      <w:rPr>
+        <w:rFonts w:ascii="Courier New" w:hAnsi="Courier New" w:cs="Courier New" w:hint="default"/>
+      </w:rPr>
+    </w:lvl>
+    <w:lvl w:ilvl="2" w:tplc="08090005" w:tentative="1">
+      <w:start w:val="1"/>
+      <w:numFmt w:val="bullet"/>
+      <w:lvlText w:val=""/>
+      <w:lvlJc w:val="left"/>
+      <w:pPr>
+        <w:ind w:left="2160" w:hanging="360"/>
+      </w:pPr>
+      <w:rPr>
+        <w:rFonts w:ascii="Wingdings" w:hAnsi="Wingdings" w:hint="default"/>
+      </w:rPr>
+    </w:lvl>
+    <w:lvl w:ilvl="3" w:tplc="08090001" w:tentative="1">
+      <w:start w:val="1"/>
+      <w:numFmt w:val="bullet"/>
+      <w:lvlText w:val=""/>
+      <w:lvlJc w:val="left"/>
+      <w:pPr>
+        <w:ind w:left="2880" w:hanging="360"/>
+      </w:pPr>
+      <w:rPr>
+        <w:rFonts w:ascii="Symbol" w:hAnsi="Symbol" w:hint="default"/>
+      </w:rPr>
+    </w:lvl>
+    <w:lvl w:ilvl="4" w:tplc="08090003" w:tentative="1">
+      <w:start w:val="1"/>
+      <w:numFmt w:val="bullet"/>
+      <w:lvlText w:val="o"/>
+      <w:lvlJc w:val="left"/>
+      <w:pPr>
+        <w:ind w:left="3600" w:hanging="360"/>
+      </w:pPr>
+      <w:rPr>
+        <w:rFonts w:ascii="Courier New" w:hAnsi="Courier New" w:cs="Courier New" w:hint="default"/>
+      </w:rPr>
+    </w:lvl>
+    <w:lvl w:ilvl="5" w:tplc="08090005" w:tentative="1">
+      <w:start w:val="1"/>
+      <w:numFmt w:val="bullet"/>
+      <w:lvlText w:val=""/>
+      <w:lvlJc w:val="left"/>
+      <w:pPr>
+        <w:ind w:left="4320" w:hanging="360"/>
+      </w:pPr>
+      <w:rPr>
+        <w:rFonts w:ascii="Wingdings" w:hAnsi="Wingdings" w:hint="default"/>
+      </w:rPr>
+    </w:lvl>
+    <w:lvl w:ilvl="6" w:tplc="08090001" w:tentative="1">
+      <w:start w:val="1"/>
+      <w:numFmt w:val="bullet"/>
+      <w:lvlText w:val=""/>
+      <w:lvlJc w:val="left"/>
+      <w:pPr>
+        <w:ind w:left="5040" w:hanging="360"/>
+      </w:pPr>
+      <w:rPr>
+        <w:rFonts w:ascii="Symbol" w:hAnsi="Symbol" w:hint="default"/>
+      </w:rPr>
+    </w:lvl>
+    <w:lvl w:ilvl="7" w:tplc="08090003" w:tentative="1">
+      <w:start w:val="1"/>
+      <w:numFmt w:val="bullet"/>
+      <w:lvlText w:val="o"/>
+      <w:lvlJc w:val="left"/>
+      <w:pPr>
+        <w:ind w:left="5760" w:hanging="360"/>
+      </w:pPr>
+      <w:rPr>
+        <w:rFonts w:ascii="Courier New" w:hAnsi="Courier New" w:cs="Courier New" w:hint="default"/>
+      </w:rPr>
+    </w:lvl>
+    <w:lvl w:ilvl="8" w:tplc="08090005" w:tentative="1">
+      <w:start w:val="1"/>
+      <w:numFmt w:val="bullet"/>
+      <w:lvlText w:val=""/>
+      <w:lvlJc w:val="left"/>
+      <w:pPr>
+        <w:ind w:left="6480" w:hanging="360"/>
+      </w:pPr>
+      <w:rPr>
+        <w:rFonts w:ascii="Wingdings" w:hAnsi="Wingdings" w:hint="default"/>
+      </w:rPr>
+    </w:lvl>
+  </w:abstractNum>
+  <w:abstractNum w:abstractNumId="4" w15:restartNumberingAfterBreak="0">
     <w:nsid w:val="55D8041B"/>
     <w:multiLevelType w:val="hybridMultilevel"/>
     <w:tmpl w:val="4D924A12"/>
@@ -5141,7 +5442,7 @@
       </w:pPr>
     </w:lvl>
   </w:abstractNum>
-  <w:abstractNum w:abstractNumId="3" w15:restartNumberingAfterBreak="0">
+  <w:abstractNum w:abstractNumId="5" w15:restartNumberingAfterBreak="0">
     <w:nsid w:val="664B1BAD"/>
     <w:multiLevelType w:val="multilevel"/>
     <w:tmpl w:val="890CF5FE"/>
@@ -5262,7 +5563,7 @@
       </w:rPr>
     </w:lvl>
   </w:abstractNum>
-  <w:abstractNum w:abstractNumId="4" w15:restartNumberingAfterBreak="0">
+  <w:abstractNum w:abstractNumId="6" w15:restartNumberingAfterBreak="0">
     <w:nsid w:val="764631A6"/>
     <w:multiLevelType w:val="hybridMultilevel"/>
     <w:tmpl w:val="F3964360"/>
@@ -5402,26 +5703,148 @@
       </w:rPr>
     </w:lvl>
   </w:abstractNum>
+  <w:abstractNum w:abstractNumId="7" w15:restartNumberingAfterBreak="0">
+    <w:nsid w:val="79AC0CAD"/>
+    <w:multiLevelType w:val="hybridMultilevel"/>
+    <w:tmpl w:val="18E8C50E"/>
+    <w:lvl w:ilvl="0" w:tplc="14AA1336">
+      <w:start w:val="1"/>
+      <w:numFmt w:val="bullet"/>
+      <w:lvlText w:val="̷"/>
+      <w:lvlJc w:val="left"/>
+      <w:pPr>
+        <w:ind w:left="1296" w:hanging="360"/>
+      </w:pPr>
+      <w:rPr>
+        <w:rFonts w:ascii="Times New Roman" w:hAnsi="Times New Roman" w:cs="Times New Roman" w:hint="default"/>
+      </w:rPr>
+    </w:lvl>
+    <w:lvl w:ilvl="1" w:tplc="08090003" w:tentative="1">
+      <w:start w:val="1"/>
+      <w:numFmt w:val="bullet"/>
+      <w:lvlText w:val="o"/>
+      <w:lvlJc w:val="left"/>
+      <w:pPr>
+        <w:ind w:left="2016" w:hanging="360"/>
+      </w:pPr>
+      <w:rPr>
+        <w:rFonts w:ascii="Courier New" w:hAnsi="Courier New" w:cs="Courier New" w:hint="default"/>
+      </w:rPr>
+    </w:lvl>
+    <w:lvl w:ilvl="2" w:tplc="08090005" w:tentative="1">
+      <w:start w:val="1"/>
+      <w:numFmt w:val="bullet"/>
+      <w:lvlText w:val=""/>
+      <w:lvlJc w:val="left"/>
+      <w:pPr>
+        <w:ind w:left="2736" w:hanging="360"/>
+      </w:pPr>
+      <w:rPr>
+        <w:rFonts w:ascii="Wingdings" w:hAnsi="Wingdings" w:hint="default"/>
+      </w:rPr>
+    </w:lvl>
+    <w:lvl w:ilvl="3" w:tplc="08090001" w:tentative="1">
+      <w:start w:val="1"/>
+      <w:numFmt w:val="bullet"/>
+      <w:lvlText w:val=""/>
+      <w:lvlJc w:val="left"/>
+      <w:pPr>
+        <w:ind w:left="3456" w:hanging="360"/>
+      </w:pPr>
+      <w:rPr>
+        <w:rFonts w:ascii="Symbol" w:hAnsi="Symbol" w:hint="default"/>
+      </w:rPr>
+    </w:lvl>
+    <w:lvl w:ilvl="4" w:tplc="08090003" w:tentative="1">
+      <w:start w:val="1"/>
+      <w:numFmt w:val="bullet"/>
+      <w:lvlText w:val="o"/>
+      <w:lvlJc w:val="left"/>
+      <w:pPr>
+        <w:ind w:left="4176" w:hanging="360"/>
+      </w:pPr>
+      <w:rPr>
+        <w:rFonts w:ascii="Courier New" w:hAnsi="Courier New" w:cs="Courier New" w:hint="default"/>
+      </w:rPr>
+    </w:lvl>
+    <w:lvl w:ilvl="5" w:tplc="08090005" w:tentative="1">
+      <w:start w:val="1"/>
+      <w:numFmt w:val="bullet"/>
+      <w:lvlText w:val=""/>
+      <w:lvlJc w:val="left"/>
+      <w:pPr>
+        <w:ind w:left="4896" w:hanging="360"/>
+      </w:pPr>
+      <w:rPr>
+        <w:rFonts w:ascii="Wingdings" w:hAnsi="Wingdings" w:hint="default"/>
+      </w:rPr>
+    </w:lvl>
+    <w:lvl w:ilvl="6" w:tplc="08090001" w:tentative="1">
+      <w:start w:val="1"/>
+      <w:numFmt w:val="bullet"/>
+      <w:lvlText w:val=""/>
+      <w:lvlJc w:val="left"/>
+      <w:pPr>
+        <w:ind w:left="5616" w:hanging="360"/>
+      </w:pPr>
+      <w:rPr>
+        <w:rFonts w:ascii="Symbol" w:hAnsi="Symbol" w:hint="default"/>
+      </w:rPr>
+    </w:lvl>
+    <w:lvl w:ilvl="7" w:tplc="08090003" w:tentative="1">
+      <w:start w:val="1"/>
+      <w:numFmt w:val="bullet"/>
+      <w:lvlText w:val="o"/>
+      <w:lvlJc w:val="left"/>
+      <w:pPr>
+        <w:ind w:left="6336" w:hanging="360"/>
+      </w:pPr>
+      <w:rPr>
+        <w:rFonts w:ascii="Courier New" w:hAnsi="Courier New" w:cs="Courier New" w:hint="default"/>
+      </w:rPr>
+    </w:lvl>
+    <w:lvl w:ilvl="8" w:tplc="08090005" w:tentative="1">
+      <w:start w:val="1"/>
+      <w:numFmt w:val="bullet"/>
+      <w:lvlText w:val=""/>
+      <w:lvlJc w:val="left"/>
+      <w:pPr>
+        <w:ind w:left="7056" w:hanging="360"/>
+      </w:pPr>
+      <w:rPr>
+        <w:rFonts w:ascii="Wingdings" w:hAnsi="Wingdings" w:hint="default"/>
+      </w:rPr>
+    </w:lvl>
+  </w:abstractNum>
   <w:num w:numId="1" w16cid:durableId="142355340">
-    <w:abstractNumId w:val="3"/>
+    <w:abstractNumId w:val="5"/>
   </w:num>
   <w:num w:numId="2" w16cid:durableId="139925077">
-    <w:abstractNumId w:val="3"/>
+    <w:abstractNumId w:val="5"/>
     <w:lvlOverride w:ilvl="0">
       <w:startOverride w:val="3"/>
     </w:lvlOverride>
   </w:num>
   <w:num w:numId="3" w16cid:durableId="995570938">
+    <w:abstractNumId w:val="6"/>
+  </w:num>
+  <w:num w:numId="4" w16cid:durableId="124810745">
     <w:abstractNumId w:val="4"/>
   </w:num>
-  <w:num w:numId="4" w16cid:durableId="124810745">
+  <w:num w:numId="5" w16cid:durableId="504712595">
     <w:abstractNumId w:val="2"/>
   </w:num>
-  <w:num w:numId="5" w16cid:durableId="504712595">
+  <w:num w:numId="6" w16cid:durableId="573778940">
     <w:abstractNumId w:val="1"/>
   </w:num>
-  <w:num w:numId="6" w16cid:durableId="573778940">
+  <w:num w:numId="7" w16cid:durableId="1168669799">
+    <w:abstractNumId w:val="3"/>
+  </w:num>
+  <w:num w:numId="8" w16cid:durableId="459416430">
     <w:abstractNumId w:val="0"/>
+  </w:num>
+  <w:num w:numId="9" w16cid:durableId="1704284078">
+    <w:abstractNumId w:val="7"/>
   </w:num>
 </w:numbering>
 </file>
@@ -5824,7 +6247,7 @@
   <w:style w:type="paragraph" w:default="1" w:styleId="Normal">
     <w:name w:val="Normal"/>
     <w:qFormat/>
-    <w:rsid w:val="00045411"/>
+    <w:rsid w:val="00435B8A"/>
     <w:pPr>
       <w:spacing w:after="200" w:line="360" w:lineRule="auto"/>
       <w:jc w:val="both"/>
@@ -5841,7 +6264,7 @@
     <w:link w:val="Heading1Char"/>
     <w:uiPriority w:val="9"/>
     <w:qFormat/>
-    <w:rsid w:val="00FD5F4D"/>
+    <w:rsid w:val="00CA3220"/>
     <w:pPr>
       <w:keepNext/>
       <w:keepLines/>
@@ -5849,7 +6272,7 @@
       <w:numPr>
         <w:numId w:val="1"/>
       </w:numPr>
-      <w:spacing w:before="480" w:after="0"/>
+      <w:spacing w:after="360"/>
       <w:outlineLvl w:val="0"/>
     </w:pPr>
     <w:rPr>
@@ -5868,7 +6291,7 @@
     <w:uiPriority w:val="9"/>
     <w:unhideWhenUsed/>
     <w:qFormat/>
-    <w:rsid w:val="00FD5F4D"/>
+    <w:rsid w:val="003936E5"/>
     <w:pPr>
       <w:keepNext/>
       <w:keepLines/>
@@ -5876,7 +6299,7 @@
         <w:ilvl w:val="1"/>
         <w:numId w:val="1"/>
       </w:numPr>
-      <w:spacing w:before="200" w:after="0"/>
+      <w:spacing w:before="440" w:after="320"/>
       <w:outlineLvl w:val="1"/>
     </w:pPr>
     <w:rPr>
@@ -5895,7 +6318,7 @@
     <w:uiPriority w:val="9"/>
     <w:unhideWhenUsed/>
     <w:qFormat/>
-    <w:rsid w:val="005A19F4"/>
+    <w:rsid w:val="003936E5"/>
     <w:pPr>
       <w:keepNext/>
       <w:keepLines/>
@@ -5903,7 +6326,7 @@
         <w:ilvl w:val="2"/>
         <w:numId w:val="1"/>
       </w:numPr>
-      <w:spacing w:before="200" w:after="0"/>
+      <w:spacing w:before="360" w:after="280"/>
       <w:ind w:left="720"/>
       <w:outlineLvl w:val="2"/>
     </w:pPr>
@@ -6172,7 +6595,7 @@
     <w:basedOn w:val="DefaultParagraphFont"/>
     <w:link w:val="Heading1"/>
     <w:uiPriority w:val="9"/>
-    <w:rsid w:val="00FD5F4D"/>
+    <w:rsid w:val="00CA3220"/>
     <w:rPr>
       <w:rFonts w:ascii="Times New Roman" w:eastAsiaTheme="majorEastAsia" w:hAnsi="Times New Roman" w:cstheme="majorBidi"/>
       <w:b/>
@@ -6186,7 +6609,7 @@
     <w:basedOn w:val="DefaultParagraphFont"/>
     <w:link w:val="Heading2"/>
     <w:uiPriority w:val="9"/>
-    <w:rsid w:val="00FD5F4D"/>
+    <w:rsid w:val="003936E5"/>
     <w:rPr>
       <w:rFonts w:ascii="Times New Roman" w:eastAsiaTheme="majorEastAsia" w:hAnsi="Times New Roman" w:cstheme="majorBidi"/>
       <w:b/>
@@ -6200,7 +6623,7 @@
     <w:basedOn w:val="DefaultParagraphFont"/>
     <w:link w:val="Heading3"/>
     <w:uiPriority w:val="9"/>
-    <w:rsid w:val="005A19F4"/>
+    <w:rsid w:val="003936E5"/>
     <w:rPr>
       <w:rFonts w:ascii="Times New Roman" w:eastAsiaTheme="majorEastAsia" w:hAnsi="Times New Roman" w:cstheme="majorBidi"/>
       <w:b/>

</xml_diff>

<commit_message>
Adding new text moving to Version 0.3.1.1
</commit_message>
<xml_diff>
--- a/Pirťan  maturita.docx
+++ b/Pirťan  maturita.docx
@@ -3172,23 +3172,17 @@
       </w:r>
       <w:r>
         <w:rPr>
+          <w:b/>
+          <w:bCs/>
           <w:lang w:val="en-US"/>
         </w:rPr>
-        <w:t>&lt;tag&gt;</w:t>
-      </w:r>
-      <w:proofErr w:type="spellStart"/>
+        <w:t>&lt;tag&gt;obsah&lt;/tag&gt;</w:t>
+      </w:r>
       <w:r>
         <w:rPr>
           <w:lang w:val="en-US"/>
         </w:rPr>
-        <w:t>obsah</w:t>
-      </w:r>
-      <w:proofErr w:type="spellEnd"/>
-      <w:r>
-        <w:rPr>
-          <w:lang w:val="en-US"/>
-        </w:rPr>
-        <w:t xml:space="preserve">&lt;/tag&gt;. </w:t>
+        <w:t xml:space="preserve">. </w:t>
       </w:r>
       <w:r>
         <w:t>Naopak nepárové</w:t>
@@ -3257,14 +3251,22 @@
       <w:pPr>
         <w:spacing w:after="0" w:line="240" w:lineRule="auto"/>
         <w:rPr>
+          <w:b/>
+          <w:bCs/>
           <w:lang w:val="en-US"/>
         </w:rPr>
       </w:pPr>
       <w:r>
+        <w:rPr>
+          <w:b/>
+          <w:bCs/>
+        </w:rPr>
         <w:t>h1</w:t>
       </w:r>
       <w:r>
         <w:rPr>
+          <w:b/>
+          <w:bCs/>
           <w:lang w:val="en-US"/>
         </w:rPr>
         <w:t>{</w:t>
@@ -3275,163 +3277,145 @@
         <w:spacing w:after="0" w:line="240" w:lineRule="auto"/>
         <w:ind w:firstLine="708"/>
         <w:rPr>
+          <w:b/>
+          <w:bCs/>
           <w:lang w:val="en-US"/>
         </w:rPr>
       </w:pPr>
       <w:r>
         <w:rPr>
+          <w:b/>
+          <w:bCs/>
           <w:lang w:val="en-US"/>
         </w:rPr>
-        <w:t xml:space="preserve">color: </w:t>
-      </w:r>
-      <w:proofErr w:type="gramStart"/>
-      <w:r>
-        <w:rPr>
-          <w:lang w:val="en-US"/>
-        </w:rPr>
-        <w:t>red;</w:t>
-      </w:r>
-      <w:proofErr w:type="gramEnd"/>
+        <w:t>color: red;</w:t>
+      </w:r>
     </w:p>
     <w:p>
       <w:pPr>
         <w:spacing w:after="0" w:line="240" w:lineRule="auto"/>
         <w:ind w:firstLine="708"/>
         <w:rPr>
+          <w:b/>
+          <w:bCs/>
           <w:lang w:val="en-US"/>
         </w:rPr>
       </w:pPr>
       <w:r>
         <w:rPr>
+          <w:b/>
+          <w:bCs/>
           <w:lang w:val="en-US"/>
         </w:rPr>
-        <w:t xml:space="preserve">font-size: </w:t>
-      </w:r>
-      <w:proofErr w:type="gramStart"/>
-      <w:r>
-        <w:rPr>
+        <w:t>font-size: 25px;</w:t>
+      </w:r>
+    </w:p>
+    <w:p>
+      <w:pPr>
+        <w:spacing w:line="240" w:lineRule="auto"/>
+        <w:rPr>
+          <w:b/>
+          <w:bCs/>
           <w:lang w:val="en-US"/>
         </w:rPr>
-        <w:t>25px;</w:t>
-      </w:r>
-      <w:proofErr w:type="gramEnd"/>
-    </w:p>
-    <w:p>
-      <w:pPr>
-        <w:spacing w:after="0" w:line="240" w:lineRule="auto"/>
-        <w:rPr>
+      </w:pPr>
+      <w:r>
+        <w:rPr>
+          <w:b/>
+          <w:bCs/>
           <w:lang w:val="en-US"/>
         </w:rPr>
-      </w:pPr>
+        <w:t>}</w:t>
+      </w:r>
+    </w:p>
+    <w:p>
       <w:r>
         <w:rPr>
           <w:lang w:val="en-US"/>
         </w:rPr>
-        <w:t>}</w:t>
-      </w:r>
-    </w:p>
-    <w:p>
+        <w:t xml:space="preserve">Na </w:t>
+      </w:r>
+      <w:r>
+        <w:t>príklade</w:t>
+      </w:r>
+      <w:r>
+        <w:t xml:space="preserve"> vyššie by sme vykonali zmeny v h1 tagu (tento tag sa používa na </w:t>
+      </w:r>
+      <w:r>
+        <w:t>nadpisy</w:t>
+      </w:r>
+      <w:r>
+        <w:t>) a to také že by sme zmenili farbu písma na červenú a veľkosť písma na 25 pixelov.</w:t>
+      </w:r>
+    </w:p>
+    <w:p>
+      <w:r>
+        <w:t>V CSS môžeme aj trochu animovať. Môžeme na to použiť 2 spôsoby a to cez transitions alebo animations. Pomocou transitions vytvárame jednoduché efekty napríklad “:hover” tento použijeme vtedy keď chceme napríklad aby sa nám zmenila farba pozadia k</w:t>
+      </w:r>
+      <w:r>
+        <w:t>eď</w:t>
+      </w:r>
+      <w:r>
+        <w:t xml:space="preserve"> prejdeme myškou cez obrázok</w:t>
+      </w:r>
+      <w:r>
+        <w:t xml:space="preserve">. Pomocou animations môžeme vytvárať </w:t>
+      </w:r>
+      <w:r>
+        <w:t xml:space="preserve">zložitejšie animácie na toto používame </w:t>
+      </w:r>
       <w:r>
         <w:rPr>
           <w:lang w:val="en-US"/>
         </w:rPr>
-        <w:t xml:space="preserve">Na </w:t>
-      </w:r>
-      <w:r>
-        <w:t>príklade</w:t>
-      </w:r>
-      <w:r>
-        <w:t xml:space="preserve"> vyššie by sme vykonali zmeny v h1 tagu (tento tag sa používa na </w:t>
-      </w:r>
-      <w:r>
-        <w:t>nadpisy</w:t>
-      </w:r>
-      <w:r>
-        <w:t>) a to také že by sme zmenili farbu písma na červenú a veľkosť písma na 25 pixelov.</w:t>
-      </w:r>
-    </w:p>
-    <w:p>
-      <w:r>
-        <w:t>V CSS môžeme aj trochu animovať. Môžeme na to použiť 2 spôsoby a to cez transitions alebo animations. Pomocou transitions vytvárame jednoduché efekty napríklad “:hover” tento použijeme vtedy keď chceme napríklad aby sa nám zmenila farba pozadia k</w:t>
-      </w:r>
-      <w:r>
-        <w:t>eď</w:t>
-      </w:r>
-      <w:r>
-        <w:t xml:space="preserve"> prejdeme myškou cez obrázok</w:t>
-      </w:r>
-      <w:r>
-        <w:t xml:space="preserve">. Pomocou animations môžeme vytvárať </w:t>
-      </w:r>
-      <w:r>
-        <w:t xml:space="preserve">zložitejšie animácie na toto používame </w:t>
+        <w:t xml:space="preserve">“keyframes”. Tieto </w:t>
+      </w:r>
+      <w:r>
+        <w:t>animácie s</w:t>
+      </w:r>
+      <w:r>
+        <w:t>a môžu priblížiť animáciám, ktoré sú vytvorené v programoch ako je napríklad Adobe Flash alebo After Effect</w:t>
+      </w:r>
+      <w:r>
+        <w:t xml:space="preserve"> </w:t>
+      </w:r>
+    </w:p>
+    <w:p>
+      <w:pPr>
+        <w:pStyle w:val="Heading2"/>
+      </w:pPr>
+      <w:bookmarkStart w:id="5" w:name="_Toc153434270"/>
+      <w:r>
+        <w:t>JavaScript</w:t>
+      </w:r>
+      <w:r>
+        <w:t xml:space="preserve"> - </w:t>
+      </w:r>
+      <w:r>
+        <w:t>Interaktivita a dynamika webových stránok</w:t>
+      </w:r>
+      <w:bookmarkEnd w:id="5"/>
+    </w:p>
+    <w:p>
+      <w:r>
+        <w:t>JavaScript je skriptovací programovací jazyk</w:t>
+      </w:r>
+      <w:r>
+        <w:t xml:space="preserve">. Kompletizuje nám svätú trojicu, ktorá sa používa pri vytváraní webových stránok. Má veľa využití ale používa sa hlavne pri webových stránkach aby sme ich dokázali urobiť interaktívne. Môžeme vytvoriť napríklad dotazník alebo nejaký test na webovej stránke. Môžeme vďaka nemu vytvoriť takzvanú webovú aplikáciu. Pomocou javascriptu dokážeme aj vytvárať animácie alebo zlepšovať už vytvorené animácie v CSS. Javascript bol prioritne určený na zhotovovanie klientskych častí aplikácií ale s príchodom nových </w:t>
+      </w:r>
+      <w:r>
+        <w:t>Node.js a podobných technológií dokáže figurovať aj na strane servera.</w:t>
+      </w:r>
+    </w:p>
+    <w:p>
+      <w:r>
+        <w:t xml:space="preserve">Javascript môžeme písať v vlastnom súbore s koncovkou </w:t>
       </w:r>
       <w:r>
         <w:rPr>
           <w:lang w:val="en-US"/>
         </w:rPr>
-        <w:t xml:space="preserve">“keyframes”. Tieto </w:t>
-      </w:r>
-      <w:r>
-        <w:t>animácie s</w:t>
-      </w:r>
-      <w:r>
-        <w:t>a môžu priblížiť animáciám, ktoré sú vytvorené v programoch ako je napríklad Adobe Flash alebo After Effect</w:t>
-      </w:r>
-      <w:r>
-        <w:t xml:space="preserve"> </w:t>
-      </w:r>
-    </w:p>
-    <w:p>
-      <w:pPr>
-        <w:pStyle w:val="Heading2"/>
-      </w:pPr>
-      <w:bookmarkStart w:id="5" w:name="_Toc153434270"/>
-      <w:r>
-        <w:t>JavaScript</w:t>
-      </w:r>
-      <w:r>
-        <w:t xml:space="preserve"> - </w:t>
-      </w:r>
-      <w:r>
-        <w:t>Interaktivita a dynamika webových stránok</w:t>
-      </w:r>
-      <w:bookmarkEnd w:id="5"/>
-    </w:p>
-    <w:p>
-      <w:r>
-        <w:t>JavaScript je skriptovací programovací jazyk</w:t>
-      </w:r>
-      <w:r>
-        <w:t xml:space="preserve">. Kompletizuje nám svätú trojicu, ktorá sa používa pri vytváraní webových stránok. Má veľa využití ale používa sa hlavne pri webových stránkach aby sme ich dokázali urobiť interaktívne. Môžeme vytvoriť napríklad dotazník alebo nejaký test na webovej stránke. Môžeme vďaka nemu vytvoriť takzvanú webovú aplikáciu. Pomocou javascriptu dokážeme aj vytvárať animácie alebo zlepšovať už vytvorené animácie v CSS. Javascript bol prioritne určený na zhotovovanie klientskych častí aplikácií ale s príchodom nových </w:t>
-      </w:r>
-      <w:r>
-        <w:t>Node.js a podobných technológií dokáže figurovať aj na strane servera.</w:t>
-      </w:r>
-    </w:p>
-    <w:p>
-      <w:r>
-        <w:t xml:space="preserve">Javascript môžeme písať v vlastnom súbore s koncovkou </w:t>
-      </w:r>
-      <w:r>
-        <w:rPr>
-          <w:lang w:val="en-US"/>
-        </w:rPr>
-        <w:t>“.</w:t>
-      </w:r>
-      <w:proofErr w:type="spellStart"/>
-      <w:r>
-        <w:rPr>
-          <w:lang w:val="en-US"/>
-        </w:rPr>
-        <w:t>js</w:t>
-      </w:r>
-      <w:proofErr w:type="spellEnd"/>
-      <w:r>
-        <w:rPr>
-          <w:lang w:val="en-US"/>
-        </w:rPr>
-        <w:t>”</w:t>
+        <w:t>“.js”</w:t>
       </w:r>
       <w:r>
         <w:t xml:space="preserve"> ale aj v súbore kde je HTML.V prípade, že píšeme javascript v súbore s html musíme vždy písať do tagov určených pre javascript. Tieto sa musia vždy nachádzať na úplnom konci HTML súboru. Napríklad v tomto </w:t>
@@ -3444,8 +3428,16 @@
     <w:p>
       <w:pPr>
         <w:spacing w:after="0" w:line="240" w:lineRule="auto"/>
-      </w:pPr>
-      <w:r>
+        <w:rPr>
+          <w:b/>
+          <w:bCs/>
+        </w:rPr>
+      </w:pPr>
+      <w:r>
+        <w:rPr>
+          <w:b/>
+          <w:bCs/>
+        </w:rPr>
         <w:t>&lt;script&gt;</w:t>
       </w:r>
     </w:p>
@@ -3453,8 +3445,16 @@
       <w:pPr>
         <w:spacing w:after="0" w:line="240" w:lineRule="auto"/>
         <w:ind w:firstLine="708"/>
-      </w:pPr>
-      <w:r>
+        <w:rPr>
+          <w:b/>
+          <w:bCs/>
+        </w:rPr>
+      </w:pPr>
+      <w:r>
+        <w:rPr>
+          <w:b/>
+          <w:bCs/>
+        </w:rPr>
         <w:t>function myFunction() {</w:t>
       </w:r>
     </w:p>
@@ -3462,8 +3462,16 @@
       <w:pPr>
         <w:spacing w:after="0" w:line="240" w:lineRule="auto"/>
         <w:ind w:firstLine="708"/>
-      </w:pPr>
-      <w:r>
+        <w:rPr>
+          <w:b/>
+          <w:bCs/>
+        </w:rPr>
+      </w:pPr>
+      <w:r>
+        <w:rPr>
+          <w:b/>
+          <w:bCs/>
+        </w:rPr>
         <w:t>document.getElementById("demo").innerHTML = "Ahoj!";</w:t>
       </w:r>
     </w:p>
@@ -3471,16 +3479,32 @@
       <w:pPr>
         <w:spacing w:after="0" w:line="240" w:lineRule="auto"/>
         <w:ind w:firstLine="708"/>
-      </w:pPr>
-      <w:r>
+        <w:rPr>
+          <w:b/>
+          <w:bCs/>
+        </w:rPr>
+      </w:pPr>
+      <w:r>
+        <w:rPr>
+          <w:b/>
+          <w:bCs/>
+        </w:rPr>
         <w:t>}</w:t>
       </w:r>
     </w:p>
     <w:p>
       <w:pPr>
-        <w:spacing w:after="0" w:line="240" w:lineRule="auto"/>
-      </w:pPr>
-      <w:r>
+        <w:spacing w:line="240" w:lineRule="auto"/>
+        <w:rPr>
+          <w:b/>
+          <w:bCs/>
+        </w:rPr>
+      </w:pPr>
+      <w:r>
+        <w:rPr>
+          <w:b/>
+          <w:bCs/>
+        </w:rPr>
         <w:t>&lt;/script&gt;</w:t>
       </w:r>
     </w:p>
@@ -3875,17 +3899,261 @@
         <w:pStyle w:val="Heading2"/>
       </w:pPr>
       <w:r>
-        <w:t>Spustenie a nastavenie Gitu a Githubu</w:t>
-      </w:r>
-    </w:p>
-    <w:p>
-      <w:pPr>
-        <w:rPr>
-          <w:lang w:val="en-US"/>
-        </w:rPr>
-      </w:pPr>
-    </w:p>
-    <w:p/>
+        <w:t>Inštalácia a konfigurácia</w:t>
+      </w:r>
+      <w:r>
+        <w:t xml:space="preserve"> Gitu a Githubu</w:t>
+      </w:r>
+    </w:p>
+    <w:p>
+      <w:r>
+        <w:t xml:space="preserve">Aby sme vykročili správnym krokom musíme stiahnuť Git z oficiálne webovej stránky. Následne ho nainštalujeme. </w:t>
+      </w:r>
+      <w:r>
+        <w:t xml:space="preserve">Po inštalácií sa nám otvorí špecialne CLI (command line interface) dedikované práve len pre Git. </w:t>
+      </w:r>
+      <w:r>
+        <w:t xml:space="preserve">Toto okno môžeme zavreť. Nájdeme si alebo vytvoríme </w:t>
+      </w:r>
+      <w:r>
+        <w:t>adresár</w:t>
+      </w:r>
+      <w:r>
+        <w:t xml:space="preserve">, v ktorom budeme pracovať. Klikneme pravým a otvorime Git Bash. Pre to aby sme spustili projekt v danom </w:t>
+      </w:r>
+      <w:r>
+        <w:t>adresári</w:t>
+      </w:r>
+      <w:r>
+        <w:t xml:space="preserve"> musíme použiť príkaz </w:t>
+      </w:r>
+      <w:r>
+        <w:rPr>
+          <w:b/>
+          <w:bCs/>
+        </w:rPr>
+        <w:t>git init</w:t>
+      </w:r>
+      <w:r>
+        <w:t>. Tento príkaz slúži na založenie nového projektu v adresári. Pri tomto príkazi sa vytvorí adresár .git, do ktorého Git ukladá všetky informácie o repozitári. Teraz potrebujeme nastaviť email a meno. Je to potrebné v prípade, že pracujeme v tíme, aby ostatny vedelí kto commitol (nahral) zmeny. Meno a email nastavíme pomocou dvoch príkazov.</w:t>
+      </w:r>
+    </w:p>
+    <w:p>
+      <w:pPr>
+        <w:spacing w:after="0" w:line="240" w:lineRule="auto"/>
+        <w:rPr>
+          <w:b/>
+          <w:bCs/>
+          <w:lang w:val="en-GB"/>
+        </w:rPr>
+      </w:pPr>
+      <w:r>
+        <w:rPr>
+          <w:b/>
+          <w:bCs/>
+        </w:rPr>
+        <w:t xml:space="preserve">git config --global user.name </w:t>
+      </w:r>
+      <w:r>
+        <w:rPr>
+          <w:b/>
+          <w:bCs/>
+          <w:lang w:val="en-GB"/>
+        </w:rPr>
+        <w:t>‘</w:t>
+      </w:r>
+      <w:r>
+        <w:rPr>
+          <w:b/>
+          <w:bCs/>
+        </w:rPr>
+        <w:t>Naše meno</w:t>
+      </w:r>
+      <w:r>
+        <w:rPr>
+          <w:b/>
+          <w:bCs/>
+          <w:lang w:val="en-GB"/>
+        </w:rPr>
+        <w:t>’</w:t>
+      </w:r>
+    </w:p>
+    <w:p>
+      <w:pPr>
+        <w:spacing w:after="0" w:line="240" w:lineRule="auto"/>
+        <w:rPr>
+          <w:b/>
+          <w:bCs/>
+          <w:lang w:val="en-GB"/>
+        </w:rPr>
+      </w:pPr>
+      <w:r>
+        <w:rPr>
+          <w:b/>
+          <w:bCs/>
+          <w:lang w:val="en-GB"/>
+        </w:rPr>
+        <w:t>git config --global user.email ‘Náš email’</w:t>
+      </w:r>
+    </w:p>
+    <w:p>
+      <w:pPr>
+        <w:spacing w:before="200"/>
+      </w:pPr>
+      <w:r>
+        <w:t xml:space="preserve">Po nastavení emailu a mena sa musíme zaregistrovať/prihlasiť na GitHub. Po tom ako sa dostaneme do GitHubu klikneme v pravo hore na plusko a následne na </w:t>
+      </w:r>
+      <w:r>
+        <w:t xml:space="preserve">Nový repositor. Na tejto stránke nastavíme repositor. Pri zadávaní mena je dobré zadať meno adresáta, ktorý sme vytvorili pre projekt. V prípade že chceme môžme pridať nejaký komentár alebo zmeniť repositor na súkromný repositor. Ak chceme vytvoríme README file. Po tom, ako všetko nastavíme, ako chceme klikneme na vytvoriť repozitár. Aby sme mohli posielať súbory do repozitoru potrebujeme personálny </w:t>
+      </w:r>
+      <w:r>
+        <w:t xml:space="preserve">vstupný token. Tento token vytvoríme v nastaveniach profilu. Do nastavení sa dostaneme tak, že klikneme v pravo hore na obrazok profilu následne na nastavenia. Po tom, ako sa dostaneme do nastavení výhladáme na lavej strane nastavenia developera. A znova na lavej strane nájdeme personálny vstupný token ten rozklikneme a klikneme na tokeny (klasické). Na tejto podstránke klikneme na tlačítko generovať nový token a klikneme na klasický. Token môžeme pomenovať a taktiež mu nastaviť dobu trvania. Následne musíme nastaviť čo môžeme robiť v prípade, že tento token používame. Keďže tento token budeme vlastniť len mi tak mu dáme všetký práva. Klikneme na generovať token čo nám už vygeneruje token, ktorý použijeme. Je dôležite tento token niekde uložiť pretože ho budeme na tejto podstránke vidieť len raz. Teraz sa pomocou Git bashu a tokenu, ktorý </w:t>
+      </w:r>
+      <w:r>
+        <w:lastRenderedPageBreak/>
+        <w:t>sme si vytvorili možeme dostať cez Git bash do repozitára, ktorý sme vytvorili. Na toto použijeme prikaz.</w:t>
+      </w:r>
+    </w:p>
+    <w:p>
+      <w:pPr>
+        <w:spacing w:before="200"/>
+        <w:rPr>
+          <w:b/>
+          <w:bCs/>
+        </w:rPr>
+      </w:pPr>
+      <w:r>
+        <w:rPr>
+          <w:b/>
+          <w:bCs/>
+        </w:rPr>
+        <w:t xml:space="preserve">git remote add origin main </w:t>
+      </w:r>
+      <w:r>
+        <w:rPr>
+          <w:b/>
+          <w:bCs/>
+        </w:rPr>
+        <w:t>https://</w:t>
+      </w:r>
+      <w:r>
+        <w:rPr>
+          <w:b/>
+          <w:bCs/>
+        </w:rPr>
+        <w:t>TOKEN</w:t>
+      </w:r>
+      <w:r>
+        <w:rPr>
+          <w:b/>
+          <w:bCs/>
+        </w:rPr>
+        <w:t>@github.com/</w:t>
+      </w:r>
+      <w:r>
+        <w:rPr>
+          <w:b/>
+          <w:bCs/>
+        </w:rPr>
+        <w:t>GitHub meno</w:t>
+      </w:r>
+      <w:r>
+        <w:rPr>
+          <w:b/>
+          <w:bCs/>
+        </w:rPr>
+        <w:t>/</w:t>
+      </w:r>
+      <w:r>
+        <w:rPr>
+          <w:b/>
+          <w:bCs/>
+        </w:rPr>
+        <w:t>meno repozitáru</w:t>
+      </w:r>
+      <w:r>
+        <w:rPr>
+          <w:b/>
+          <w:bCs/>
+        </w:rPr>
+        <w:t>)</w:t>
+      </w:r>
+    </w:p>
+    <w:p>
+      <w:r>
+        <w:t>Po tomto všetkom máme Git a Github vytvorený a nastavení. Teraz pri každej zmene budeme nahrávať zmeny na GitHub. Na nahravanie budeme potrebovať ďalšie príkazy.</w:t>
+      </w:r>
+    </w:p>
+    <w:p>
+      <w:pPr>
+        <w:pStyle w:val="ListParagraph"/>
+        <w:numPr>
+          <w:ilvl w:val="0"/>
+          <w:numId w:val="10"/>
+        </w:numPr>
+        <w:spacing w:line="360" w:lineRule="auto"/>
+        <w:ind w:left="360"/>
+      </w:pPr>
+      <w:r>
+        <w:t>git status -</w:t>
+      </w:r>
+    </w:p>
+    <w:p>
+      <w:pPr>
+        <w:pStyle w:val="ListParagraph"/>
+        <w:numPr>
+          <w:ilvl w:val="0"/>
+          <w:numId w:val="10"/>
+        </w:numPr>
+        <w:spacing w:line="360" w:lineRule="auto"/>
+        <w:ind w:left="360"/>
+      </w:pPr>
+      <w:r>
+        <w:t>git add (názov súboru) -</w:t>
+      </w:r>
+    </w:p>
+    <w:p>
+      <w:pPr>
+        <w:pStyle w:val="ListParagraph"/>
+        <w:numPr>
+          <w:ilvl w:val="0"/>
+          <w:numId w:val="10"/>
+        </w:numPr>
+        <w:spacing w:line="360" w:lineRule="auto"/>
+        <w:ind w:left="360"/>
+      </w:pPr>
+      <w:r>
+        <w:t>git commit -</w:t>
+      </w:r>
+    </w:p>
+    <w:p>
+      <w:pPr>
+        <w:pStyle w:val="ListParagraph"/>
+        <w:numPr>
+          <w:ilvl w:val="0"/>
+          <w:numId w:val="10"/>
+        </w:numPr>
+        <w:spacing w:line="360" w:lineRule="auto"/>
+        <w:ind w:left="360"/>
+      </w:pPr>
+      <w:r>
+        <w:t>git push -</w:t>
+      </w:r>
+    </w:p>
+    <w:p>
+      <w:pPr>
+        <w:pStyle w:val="ListParagraph"/>
+        <w:numPr>
+          <w:ilvl w:val="0"/>
+          <w:numId w:val="10"/>
+        </w:numPr>
+        <w:spacing w:line="360" w:lineRule="auto"/>
+        <w:ind w:left="360"/>
+      </w:pPr>
+      <w:r>
+        <w:t>git pull -</w:t>
+      </w:r>
+    </w:p>
     <w:p>
       <w:pPr>
         <w:pStyle w:val="Heading1"/>
@@ -4566,6 +4834,7 @@
       <w:pPr>
         <w:jc w:val="left"/>
         <w:rPr>
+          <w:rStyle w:val="Hyperlink"/>
           <w:rFonts w:cs="Times New Roman"/>
           <w:lang w:val="en-US"/>
         </w:rPr>
@@ -4589,15 +4858,41 @@
           <w:lang w:val="en-US"/>
         </w:rPr>
       </w:pPr>
-      <w:proofErr w:type="spellStart"/>
-      <w:r>
+      <w:hyperlink r:id="rId19" w:history="1">
+        <w:r>
+          <w:rPr>
+            <w:rStyle w:val="Hyperlink"/>
+            <w:rFonts w:cs="Times New Roman"/>
+            <w:lang w:val="en-US"/>
+          </w:rPr>
+          <w:t>https://skillmea.sk/blog/14-git-prikazov-ktore-musi-poznat-kazdy-vyvojar</w:t>
+        </w:r>
+      </w:hyperlink>
+    </w:p>
+    <w:p>
+      <w:pPr>
+        <w:jc w:val="left"/>
         <w:rPr>
           <w:rFonts w:cs="Times New Roman"/>
           <w:lang w:val="en-US"/>
         </w:rPr>
+      </w:pPr>
+    </w:p>
+    <w:p>
+      <w:pPr>
+        <w:jc w:val="left"/>
+        <w:rPr>
+          <w:rFonts w:cs="Times New Roman"/>
+          <w:lang w:val="en-US"/>
+        </w:rPr>
+      </w:pPr>
+      <w:r>
+        <w:rPr>
+          <w:rFonts w:cs="Times New Roman"/>
+          <w:lang w:val="en-US"/>
+        </w:rPr>
         <w:t>github</w:t>
       </w:r>
-      <w:proofErr w:type="spellEnd"/>
     </w:p>
     <w:p>
       <w:pPr>
@@ -4614,8 +4909,8 @@
           <w:rFonts w:cs="Times New Roman"/>
         </w:rPr>
         <w:sectPr>
-          <w:headerReference w:type="default" r:id="rId19"/>
-          <w:footerReference w:type="default" r:id="rId20"/>
+          <w:headerReference w:type="default" r:id="rId20"/>
+          <w:footerReference w:type="default" r:id="rId21"/>
           <w:pgSz w:w="11906" w:h="16838"/>
           <w:pgMar w:top="1134" w:right="1134" w:bottom="1134" w:left="1701" w:header="709" w:footer="709" w:gutter="0"/>
           <w:cols w:space="708"/>
@@ -5443,6 +5738,119 @@
     </w:lvl>
   </w:abstractNum>
   <w:abstractNum w:abstractNumId="5" w15:restartNumberingAfterBreak="0">
+    <w:nsid w:val="602D6BAC"/>
+    <w:multiLevelType w:val="hybridMultilevel"/>
+    <w:tmpl w:val="FC3888DA"/>
+    <w:lvl w:ilvl="0" w:tplc="14AA1336">
+      <w:start w:val="1"/>
+      <w:numFmt w:val="bullet"/>
+      <w:lvlText w:val="̷"/>
+      <w:lvlJc w:val="left"/>
+      <w:pPr>
+        <w:ind w:left="720" w:hanging="360"/>
+      </w:pPr>
+      <w:rPr>
+        <w:rFonts w:ascii="Times New Roman" w:hAnsi="Times New Roman" w:cs="Times New Roman" w:hint="default"/>
+      </w:rPr>
+    </w:lvl>
+    <w:lvl w:ilvl="1" w:tplc="08090003" w:tentative="1">
+      <w:start w:val="1"/>
+      <w:numFmt w:val="bullet"/>
+      <w:lvlText w:val="o"/>
+      <w:lvlJc w:val="left"/>
+      <w:pPr>
+        <w:ind w:left="1440" w:hanging="360"/>
+      </w:pPr>
+      <w:rPr>
+        <w:rFonts w:ascii="Courier New" w:hAnsi="Courier New" w:cs="Courier New" w:hint="default"/>
+      </w:rPr>
+    </w:lvl>
+    <w:lvl w:ilvl="2" w:tplc="08090005" w:tentative="1">
+      <w:start w:val="1"/>
+      <w:numFmt w:val="bullet"/>
+      <w:lvlText w:val=""/>
+      <w:lvlJc w:val="left"/>
+      <w:pPr>
+        <w:ind w:left="2160" w:hanging="360"/>
+      </w:pPr>
+      <w:rPr>
+        <w:rFonts w:ascii="Wingdings" w:hAnsi="Wingdings" w:hint="default"/>
+      </w:rPr>
+    </w:lvl>
+    <w:lvl w:ilvl="3" w:tplc="08090001" w:tentative="1">
+      <w:start w:val="1"/>
+      <w:numFmt w:val="bullet"/>
+      <w:lvlText w:val=""/>
+      <w:lvlJc w:val="left"/>
+      <w:pPr>
+        <w:ind w:left="2880" w:hanging="360"/>
+      </w:pPr>
+      <w:rPr>
+        <w:rFonts w:ascii="Symbol" w:hAnsi="Symbol" w:hint="default"/>
+      </w:rPr>
+    </w:lvl>
+    <w:lvl w:ilvl="4" w:tplc="08090003" w:tentative="1">
+      <w:start w:val="1"/>
+      <w:numFmt w:val="bullet"/>
+      <w:lvlText w:val="o"/>
+      <w:lvlJc w:val="left"/>
+      <w:pPr>
+        <w:ind w:left="3600" w:hanging="360"/>
+      </w:pPr>
+      <w:rPr>
+        <w:rFonts w:ascii="Courier New" w:hAnsi="Courier New" w:cs="Courier New" w:hint="default"/>
+      </w:rPr>
+    </w:lvl>
+    <w:lvl w:ilvl="5" w:tplc="08090005" w:tentative="1">
+      <w:start w:val="1"/>
+      <w:numFmt w:val="bullet"/>
+      <w:lvlText w:val=""/>
+      <w:lvlJc w:val="left"/>
+      <w:pPr>
+        <w:ind w:left="4320" w:hanging="360"/>
+      </w:pPr>
+      <w:rPr>
+        <w:rFonts w:ascii="Wingdings" w:hAnsi="Wingdings" w:hint="default"/>
+      </w:rPr>
+    </w:lvl>
+    <w:lvl w:ilvl="6" w:tplc="08090001" w:tentative="1">
+      <w:start w:val="1"/>
+      <w:numFmt w:val="bullet"/>
+      <w:lvlText w:val=""/>
+      <w:lvlJc w:val="left"/>
+      <w:pPr>
+        <w:ind w:left="5040" w:hanging="360"/>
+      </w:pPr>
+      <w:rPr>
+        <w:rFonts w:ascii="Symbol" w:hAnsi="Symbol" w:hint="default"/>
+      </w:rPr>
+    </w:lvl>
+    <w:lvl w:ilvl="7" w:tplc="08090003" w:tentative="1">
+      <w:start w:val="1"/>
+      <w:numFmt w:val="bullet"/>
+      <w:lvlText w:val="o"/>
+      <w:lvlJc w:val="left"/>
+      <w:pPr>
+        <w:ind w:left="5760" w:hanging="360"/>
+      </w:pPr>
+      <w:rPr>
+        <w:rFonts w:ascii="Courier New" w:hAnsi="Courier New" w:cs="Courier New" w:hint="default"/>
+      </w:rPr>
+    </w:lvl>
+    <w:lvl w:ilvl="8" w:tplc="08090005" w:tentative="1">
+      <w:start w:val="1"/>
+      <w:numFmt w:val="bullet"/>
+      <w:lvlText w:val=""/>
+      <w:lvlJc w:val="left"/>
+      <w:pPr>
+        <w:ind w:left="6480" w:hanging="360"/>
+      </w:pPr>
+      <w:rPr>
+        <w:rFonts w:ascii="Wingdings" w:hAnsi="Wingdings" w:hint="default"/>
+      </w:rPr>
+    </w:lvl>
+  </w:abstractNum>
+  <w:abstractNum w:abstractNumId="6" w15:restartNumberingAfterBreak="0">
     <w:nsid w:val="664B1BAD"/>
     <w:multiLevelType w:val="multilevel"/>
     <w:tmpl w:val="890CF5FE"/>
@@ -5563,7 +5971,7 @@
       </w:rPr>
     </w:lvl>
   </w:abstractNum>
-  <w:abstractNum w:abstractNumId="6" w15:restartNumberingAfterBreak="0">
+  <w:abstractNum w:abstractNumId="7" w15:restartNumberingAfterBreak="0">
     <w:nsid w:val="764631A6"/>
     <w:multiLevelType w:val="hybridMultilevel"/>
     <w:tmpl w:val="F3964360"/>
@@ -5703,7 +6111,7 @@
       </w:rPr>
     </w:lvl>
   </w:abstractNum>
-  <w:abstractNum w:abstractNumId="7" w15:restartNumberingAfterBreak="0">
+  <w:abstractNum w:abstractNumId="8" w15:restartNumberingAfterBreak="0">
     <w:nsid w:val="79AC0CAD"/>
     <w:multiLevelType w:val="hybridMultilevel"/>
     <w:tmpl w:val="18E8C50E"/>
@@ -5817,16 +6225,16 @@
     </w:lvl>
   </w:abstractNum>
   <w:num w:numId="1" w16cid:durableId="142355340">
-    <w:abstractNumId w:val="5"/>
+    <w:abstractNumId w:val="6"/>
   </w:num>
   <w:num w:numId="2" w16cid:durableId="139925077">
-    <w:abstractNumId w:val="5"/>
+    <w:abstractNumId w:val="6"/>
     <w:lvlOverride w:ilvl="0">
       <w:startOverride w:val="3"/>
     </w:lvlOverride>
   </w:num>
   <w:num w:numId="3" w16cid:durableId="995570938">
-    <w:abstractNumId w:val="6"/>
+    <w:abstractNumId w:val="7"/>
   </w:num>
   <w:num w:numId="4" w16cid:durableId="124810745">
     <w:abstractNumId w:val="4"/>
@@ -5844,7 +6252,10 @@
     <w:abstractNumId w:val="0"/>
   </w:num>
   <w:num w:numId="9" w16cid:durableId="1704284078">
-    <w:abstractNumId w:val="7"/>
+    <w:abstractNumId w:val="8"/>
+  </w:num>
+  <w:num w:numId="10" w16cid:durableId="1980724914">
+    <w:abstractNumId w:val="5"/>
   </w:num>
 </w:numbering>
 </file>

</xml_diff>

<commit_message>
working on register site
</commit_message>
<xml_diff>
--- a/Pirťan  maturita.docx
+++ b/Pirťan  maturita.docx
@@ -3176,106 +3176,98 @@
           <w:bCs/>
           <w:lang w:val="en-US"/>
         </w:rPr>
-        <w:t>&lt;tag&gt;obsah&lt;/tag&gt;</w:t>
-      </w:r>
-      <w:r>
-        <w:rPr>
-          <w:lang w:val="en-US"/>
-        </w:rPr>
-        <w:t xml:space="preserve">. </w:t>
-      </w:r>
-      <w:r>
-        <w:t>Naopak nepárové</w:t>
-      </w:r>
-      <w:r>
-        <w:t xml:space="preserve"> sa nemusia nijak ukončiť. To znamená že majú len ten začiatok </w:t>
-      </w:r>
-      <w:r>
-        <w:rPr>
-          <w:lang w:val="en-US"/>
-        </w:rPr>
-        <w:t>&lt;tag&gt;.</w:t>
-      </w:r>
-    </w:p>
-    <w:p>
-      <w:pPr>
-        <w:rPr>
-          <w:lang w:val="en-US"/>
-        </w:rPr>
-      </w:pPr>
-      <w:r>
-        <w:t xml:space="preserve">HTML slúži </w:t>
-      </w:r>
-      <w:r>
-        <w:t xml:space="preserve">na zobrazovanie, to znamená, že stránka nie je interaktívna. Nedokážeme pomocou HTML vytvoriť napríklad hru alebo nejakú prezentáciu. Pre to aby stránka bola </w:t>
-      </w:r>
-      <w:r>
-        <w:t>interaktívna “dynamická”</w:t>
-      </w:r>
-      <w:r>
-        <w:t xml:space="preserve"> musíme pridať kód z iného jazyka. Napríklad ako sme použili aj v práci JavaScript.</w:t>
-      </w:r>
-    </w:p>
-    <w:p>
-      <w:pPr>
-        <w:pStyle w:val="Heading2"/>
-      </w:pPr>
-      <w:bookmarkStart w:id="4" w:name="_Toc153434269"/>
-      <w:r>
-        <w:lastRenderedPageBreak/>
-        <w:t>CSS</w:t>
-      </w:r>
-      <w:r>
-        <w:t xml:space="preserve"> - </w:t>
-      </w:r>
-      <w:r>
-        <w:t>Estetika a rozloženie webových stránok</w:t>
-      </w:r>
-      <w:bookmarkEnd w:id="4"/>
-    </w:p>
-    <w:p>
-      <w:r>
-        <w:t xml:space="preserve">CSS alebo Cascading Style Sheets po slovenský kaskádové štýly používame na to aby sme naším tagom, ktoré sme použili dali nejaký grafický výzor. </w:t>
-      </w:r>
-      <w:r>
-        <w:t xml:space="preserve">CSS majú osobitný dokument, ktorý potom prepájame s HTML v hlavičke. CSS ma tak ako HTML jednoduchú konštrukciu. Pre niektorých by mohla byť nevýhoda to, že práve keď robíme túto konštrukciu tak musíme </w:t>
-      </w:r>
-      <w:r>
-        <w:t>používať anglické výrazy pre určenie vlastnosti elementu ktorý chceme zmeniť. Štruktúra vyzerá nejak takto:</w:t>
-      </w:r>
-      <w:r>
-        <w:t xml:space="preserve"> </w:t>
-      </w:r>
-    </w:p>
-    <w:p>
-      <w:pPr>
-        <w:spacing w:after="0" w:line="240" w:lineRule="auto"/>
+        <w:t>&lt;tag&gt;</w:t>
+      </w:r>
+      <w:proofErr w:type="spellStart"/>
+      <w:r>
         <w:rPr>
           <w:b/>
           <w:bCs/>
           <w:lang w:val="en-US"/>
         </w:rPr>
-      </w:pPr>
-      <w:r>
-        <w:rPr>
-          <w:b/>
-          <w:bCs/>
-        </w:rPr>
-        <w:t>h1</w:t>
-      </w:r>
+        <w:t>obsah</w:t>
+      </w:r>
+      <w:proofErr w:type="spellEnd"/>
       <w:r>
         <w:rPr>
           <w:b/>
           <w:bCs/>
           <w:lang w:val="en-US"/>
         </w:rPr>
-        <w:t>{</w:t>
+        <w:t>&lt;/tag&gt;</w:t>
+      </w:r>
+      <w:r>
+        <w:rPr>
+          <w:lang w:val="en-US"/>
+        </w:rPr>
+        <w:t xml:space="preserve">. </w:t>
+      </w:r>
+      <w:r>
+        <w:t>Naopak nepárové</w:t>
+      </w:r>
+      <w:r>
+        <w:t xml:space="preserve"> sa nemusia nijak ukončiť. To znamená že majú len ten začiatok </w:t>
+      </w:r>
+      <w:r>
+        <w:rPr>
+          <w:lang w:val="en-US"/>
+        </w:rPr>
+        <w:t>&lt;tag&gt;.</w:t>
+      </w:r>
+    </w:p>
+    <w:p>
+      <w:pPr>
+        <w:rPr>
+          <w:lang w:val="en-US"/>
+        </w:rPr>
+      </w:pPr>
+      <w:r>
+        <w:t xml:space="preserve">HTML slúži </w:t>
+      </w:r>
+      <w:r>
+        <w:t xml:space="preserve">na zobrazovanie, to znamená, že stránka nie je interaktívna. Nedokážeme pomocou HTML vytvoriť napríklad hru alebo nejakú prezentáciu. Pre to aby stránka bola </w:t>
+      </w:r>
+      <w:r>
+        <w:t>interaktívna “dynamická”</w:t>
+      </w:r>
+      <w:r>
+        <w:t xml:space="preserve"> musíme pridať kód z iného jazyka. Napríklad ako sme použili aj v práci JavaScript.</w:t>
+      </w:r>
+    </w:p>
+    <w:p>
+      <w:pPr>
+        <w:pStyle w:val="Heading2"/>
+      </w:pPr>
+      <w:bookmarkStart w:id="4" w:name="_Toc153434269"/>
+      <w:r>
+        <w:lastRenderedPageBreak/>
+        <w:t>CSS</w:t>
+      </w:r>
+      <w:r>
+        <w:t xml:space="preserve"> - </w:t>
+      </w:r>
+      <w:r>
+        <w:t>Estetika a rozloženie webových stránok</w:t>
+      </w:r>
+      <w:bookmarkEnd w:id="4"/>
+    </w:p>
+    <w:p>
+      <w:r>
+        <w:t xml:space="preserve">CSS alebo Cascading Style Sheets po slovenský kaskádové štýly používame na to aby sme naším tagom, ktoré sme použili dali nejaký grafický výzor. </w:t>
+      </w:r>
+      <w:r>
+        <w:t xml:space="preserve">CSS majú osobitný dokument, ktorý potom prepájame s HTML v hlavičke. CSS ma tak ako HTML jednoduchú konštrukciu. Pre niektorých by mohla byť nevýhoda to, že práve keď robíme túto konštrukciu tak musíme </w:t>
+      </w:r>
+      <w:r>
+        <w:t>používať anglické výrazy pre určenie vlastnosti elementu ktorý chceme zmeniť. Štruktúra vyzerá nejak takto:</w:t>
+      </w:r>
+      <w:r>
+        <w:t xml:space="preserve"> </w:t>
       </w:r>
     </w:p>
     <w:p>
       <w:pPr>
         <w:spacing w:after="0" w:line="240" w:lineRule="auto"/>
-        <w:ind w:firstLine="708"/>
         <w:rPr>
           <w:b/>
           <w:bCs/>
@@ -3286,45 +3278,91 @@
         <w:rPr>
           <w:b/>
           <w:bCs/>
-          <w:lang w:val="en-US"/>
-        </w:rPr>
-        <w:t>color: red;</w:t>
-      </w:r>
-    </w:p>
-    <w:p>
-      <w:pPr>
-        <w:spacing w:after="0" w:line="240" w:lineRule="auto"/>
-        <w:ind w:firstLine="708"/>
+        </w:rPr>
+        <w:t>h1</w:t>
+      </w:r>
+      <w:r>
         <w:rPr>
           <w:b/>
           <w:bCs/>
           <w:lang w:val="en-US"/>
         </w:rPr>
-      </w:pPr>
-      <w:r>
+        <w:t>{</w:t>
+      </w:r>
+    </w:p>
+    <w:p>
+      <w:pPr>
+        <w:spacing w:after="0" w:line="240" w:lineRule="auto"/>
+        <w:ind w:firstLine="708"/>
         <w:rPr>
           <w:b/>
           <w:bCs/>
           <w:lang w:val="en-US"/>
         </w:rPr>
-        <w:t>font-size: 25px;</w:t>
-      </w:r>
-    </w:p>
-    <w:p>
-      <w:pPr>
-        <w:spacing w:line="240" w:lineRule="auto"/>
+      </w:pPr>
+      <w:r>
         <w:rPr>
           <w:b/>
           <w:bCs/>
           <w:lang w:val="en-US"/>
         </w:rPr>
-      </w:pPr>
+        <w:t xml:space="preserve">color: </w:t>
+      </w:r>
+      <w:proofErr w:type="gramStart"/>
       <w:r>
         <w:rPr>
           <w:b/>
           <w:bCs/>
           <w:lang w:val="en-US"/>
         </w:rPr>
+        <w:t>red;</w:t>
+      </w:r>
+      <w:proofErr w:type="gramEnd"/>
+    </w:p>
+    <w:p>
+      <w:pPr>
+        <w:spacing w:after="0" w:line="240" w:lineRule="auto"/>
+        <w:ind w:firstLine="708"/>
+        <w:rPr>
+          <w:b/>
+          <w:bCs/>
+          <w:lang w:val="en-US"/>
+        </w:rPr>
+      </w:pPr>
+      <w:r>
+        <w:rPr>
+          <w:b/>
+          <w:bCs/>
+          <w:lang w:val="en-US"/>
+        </w:rPr>
+        <w:t xml:space="preserve">font-size: </w:t>
+      </w:r>
+      <w:proofErr w:type="gramStart"/>
+      <w:r>
+        <w:rPr>
+          <w:b/>
+          <w:bCs/>
+          <w:lang w:val="en-US"/>
+        </w:rPr>
+        <w:t>25px;</w:t>
+      </w:r>
+      <w:proofErr w:type="gramEnd"/>
+    </w:p>
+    <w:p>
+      <w:pPr>
+        <w:spacing w:line="240" w:lineRule="auto"/>
+        <w:rPr>
+          <w:b/>
+          <w:bCs/>
+          <w:lang w:val="en-US"/>
+        </w:rPr>
+      </w:pPr>
+      <w:r>
+        <w:rPr>
+          <w:b/>
+          <w:bCs/>
+          <w:lang w:val="en-US"/>
+        </w:rPr>
         <w:t>}</w:t>
       </w:r>
     </w:p>
@@ -3415,7 +3453,21 @@
         <w:rPr>
           <w:lang w:val="en-US"/>
         </w:rPr>
-        <w:t>“.js”</w:t>
+        <w:t>“.</w:t>
+      </w:r>
+      <w:proofErr w:type="spellStart"/>
+      <w:r>
+        <w:rPr>
+          <w:lang w:val="en-US"/>
+        </w:rPr>
+        <w:t>js</w:t>
+      </w:r>
+      <w:proofErr w:type="spellEnd"/>
+      <w:r>
+        <w:rPr>
+          <w:lang w:val="en-US"/>
+        </w:rPr>
+        <w:t>”</w:t>
       </w:r>
       <w:r>
         <w:t xml:space="preserve"> ale aj v súbore kde je HTML.V prípade, že píšeme javascript v súbore s html musíme vždy písať do tagov určených pre javascript. Tieto sa musia vždy nachádzať na úplnom konci HTML súboru. Napríklad v tomto </w:t>
@@ -3907,7 +3959,13 @@
     </w:p>
     <w:p>
       <w:r>
-        <w:t xml:space="preserve">Aby sme vykročili správnym krokom musíme stiahnuť Git z oficiálne webovej stránky. Následne ho nainštalujeme. </w:t>
+        <w:t>Aby sme vykročili správnym krokom musíme stiahnuť Git z oficiálne</w:t>
+      </w:r>
+      <w:r>
+        <w:t>j</w:t>
+      </w:r>
+      <w:r>
+        <w:t xml:space="preserve"> webovej stránky. Následne ho nainštalujeme. </w:t>
       </w:r>
       <w:r>
         <w:t xml:space="preserve">Po inštalácií sa nám otvorí špecialne CLI (command line interface) dedikované práve len pre Git. </w:t>
@@ -3993,7 +4051,45 @@
           <w:bCs/>
           <w:lang w:val="en-GB"/>
         </w:rPr>
-        <w:t>git config --global user.email ‘Náš email’</w:t>
+        <w:t xml:space="preserve">git config --global </w:t>
+      </w:r>
+      <w:proofErr w:type="spellStart"/>
+      <w:proofErr w:type="gramStart"/>
+      <w:r>
+        <w:rPr>
+          <w:b/>
+          <w:bCs/>
+          <w:lang w:val="en-GB"/>
+        </w:rPr>
+        <w:t>user.email</w:t>
+      </w:r>
+      <w:proofErr w:type="spellEnd"/>
+      <w:proofErr w:type="gramEnd"/>
+      <w:r>
+        <w:rPr>
+          <w:b/>
+          <w:bCs/>
+          <w:lang w:val="en-GB"/>
+        </w:rPr>
+        <w:t xml:space="preserve"> ‘</w:t>
+      </w:r>
+      <w:proofErr w:type="spellStart"/>
+      <w:r>
+        <w:rPr>
+          <w:b/>
+          <w:bCs/>
+          <w:lang w:val="en-GB"/>
+        </w:rPr>
+        <w:t>Náš</w:t>
+      </w:r>
+      <w:proofErr w:type="spellEnd"/>
+      <w:r>
+        <w:rPr>
+          <w:b/>
+          <w:bCs/>
+          <w:lang w:val="en-GB"/>
+        </w:rPr>
+        <w:t xml:space="preserve"> email’</w:t>
       </w:r>
     </w:p>
     <w:p>
@@ -4004,7 +4100,7 @@
         <w:t xml:space="preserve">Po nastavení emailu a mena sa musíme zaregistrovať/prihlasiť na GitHub. Po tom ako sa dostaneme do GitHubu klikneme v pravo hore na plusko a následne na </w:t>
       </w:r>
       <w:r>
-        <w:t xml:space="preserve">Nový repositor. Na tejto stránke nastavíme repositor. Pri zadávaní mena je dobré zadať meno adresáta, ktorý sme vytvorili pre projekt. V prípade že chceme môžme pridať nejaký komentár alebo zmeniť repositor na súkromný repositor. Ak chceme vytvoríme README file. Po tom, ako všetko nastavíme, ako chceme klikneme na vytvoriť repozitár. Aby sme mohli posielať súbory do repozitoru potrebujeme personálny </w:t>
+        <w:t xml:space="preserve">Nový repositor. Na tejto stránke nastavíme repositor. Pri zadávaní mena je dobré zadať meno adresáta, ktorý sme vytvorili pre projekt. V prípade že chceme môžme pridať nejaký komentár alebo zmeniť repositor na súkromný repositor. Ak chceme vytvoríme README file. Po tom, ako všetko nastavíme, ak chceme klikneme na vytvoriť repozitár. Aby sme mohli posielať súbory do repozitoru potrebujeme personálny </w:t>
       </w:r>
       <w:r>
         <w:t xml:space="preserve">vstupný token. Tento token vytvoríme v nastaveniach profilu. Do nastavení sa dostaneme tak, že klikneme v pravo hore na obrazok profilu následne na nastavenia. Po tom, ako sa dostaneme do nastavení výhladáme na lavej strane nastavenia developera. A znova na lavej strane nájdeme personálny vstupný token ten rozklikneme a klikneme na tokeny (klasické). Na tejto podstránke klikneme na tlačítko generovať nový token a klikneme na klasický. Token môžeme pomenovať a taktiež mu nastaviť dobu trvania. Následne musíme nastaviť čo môžeme robiť v prípade, že tento token používame. Keďže tento token budeme vlastniť len mi tak mu dáme všetký práva. Klikneme na generovať token čo nám už vygeneruje token, ktorý použijeme. Je dôležite tento token niekde uložiť pretože ho budeme na tejto podstránke vidieť len raz. Teraz sa pomocou Git bashu a tokenu, ktorý </w:t>
@@ -4034,28 +4130,7 @@
           <w:b/>
           <w:bCs/>
         </w:rPr>
-        <w:t>https://</w:t>
-      </w:r>
-      <w:r>
-        <w:rPr>
-          <w:b/>
-          <w:bCs/>
-        </w:rPr>
-        <w:t>TOKEN</w:t>
-      </w:r>
-      <w:r>
-        <w:rPr>
-          <w:b/>
-          <w:bCs/>
-        </w:rPr>
-        <w:t>@github.com/</w:t>
-      </w:r>
-      <w:r>
-        <w:rPr>
-          <w:b/>
-          <w:bCs/>
-        </w:rPr>
-        <w:t>GitHub meno</w:t>
+        <w:t>https://TOKEN@github.com/GitHub meno</w:t>
       </w:r>
       <w:r>
         <w:rPr>
@@ -4886,6 +4961,7 @@
           <w:lang w:val="en-US"/>
         </w:rPr>
       </w:pPr>
+      <w:proofErr w:type="spellStart"/>
       <w:r>
         <w:rPr>
           <w:rFonts w:cs="Times New Roman"/>
@@ -4893,6 +4969,7 @@
         </w:rPr>
         <w:t>github</w:t>
       </w:r>
+      <w:proofErr w:type="spellEnd"/>
     </w:p>
     <w:p>
       <w:pPr>

</xml_diff>

<commit_message>
small changes to word document
</commit_message>
<xml_diff>
--- a/Pirťan  maturita.docx
+++ b/Pirťan  maturita.docx
@@ -4,7 +4,7 @@
   <w:body>
     <w:tbl>
       <w:tblPr>
-        <w:tblStyle w:val="TableGrid"/>
+        <w:tblStyle w:val="Mriekatabuky"/>
         <w:tblW w:w="8503" w:type="dxa"/>
         <w:tblInd w:w="-5" w:type="dxa"/>
         <w:tblBorders>
@@ -311,7 +311,7 @@
     </w:p>
     <w:tbl>
       <w:tblPr>
-        <w:tblStyle w:val="TableGrid"/>
+        <w:tblStyle w:val="Mriekatabuky"/>
         <w:tblW w:w="0" w:type="auto"/>
         <w:tblBorders>
           <w:top w:val="none" w:sz="0" w:space="0" w:color="auto"/>
@@ -433,7 +433,7 @@
     </w:p>
     <w:tbl>
       <w:tblPr>
-        <w:tblStyle w:val="TableGrid"/>
+        <w:tblStyle w:val="Mriekatabuky"/>
         <w:tblW w:w="8503" w:type="dxa"/>
         <w:tblInd w:w="-5" w:type="dxa"/>
         <w:tblBorders>
@@ -686,7 +686,7 @@
     </w:p>
     <w:tbl>
       <w:tblPr>
-        <w:tblStyle w:val="TableGrid"/>
+        <w:tblStyle w:val="Mriekatabuky"/>
         <w:tblW w:w="0" w:type="auto"/>
         <w:tblLook w:val="04A0" w:firstRow="1" w:lastRow="0" w:firstColumn="1" w:lastColumn="0" w:noHBand="0" w:noVBand="1"/>
       </w:tblPr>
@@ -849,7 +849,14 @@
                 <w:sz w:val="28"/>
                 <w:szCs w:val="24"/>
               </w:rPr>
-              <w:t>Katalógové čislo</w:t>
+              <w:t xml:space="preserve">Katalógové </w:t>
+            </w:r>
+            <w:r>
+              <w:rPr>
+                <w:sz w:val="28"/>
+                <w:szCs w:val="24"/>
+              </w:rPr>
+              <w:t>číslo</w:t>
             </w:r>
             <w:r>
               <w:rPr>
@@ -1150,7 +1157,7 @@
     </w:p>
     <w:p>
       <w:pPr>
-        <w:pStyle w:val="NormalWeb"/>
+        <w:pStyle w:val="Normlnywebov"/>
         <w:jc w:val="center"/>
         <w:rPr>
           <w:b/>
@@ -1162,7 +1169,7 @@
     </w:p>
     <w:p>
       <w:pPr>
-        <w:pStyle w:val="NormalWeb"/>
+        <w:pStyle w:val="Normlnywebov"/>
         <w:jc w:val="center"/>
         <w:rPr>
           <w:b/>
@@ -1174,7 +1181,7 @@
     </w:p>
     <w:p>
       <w:pPr>
-        <w:pStyle w:val="NormalWeb"/>
+        <w:pStyle w:val="Normlnywebov"/>
         <w:jc w:val="center"/>
         <w:rPr>
           <w:b/>
@@ -1186,7 +1193,7 @@
     </w:p>
     <w:p>
       <w:pPr>
-        <w:pStyle w:val="NormalWeb"/>
+        <w:pStyle w:val="Normlnywebov"/>
         <w:jc w:val="center"/>
         <w:rPr>
           <w:b/>
@@ -1198,7 +1205,7 @@
     </w:p>
     <w:p>
       <w:pPr>
-        <w:pStyle w:val="NormalWeb"/>
+        <w:pStyle w:val="Normlnywebov"/>
         <w:jc w:val="center"/>
         <w:rPr>
           <w:b/>
@@ -1210,7 +1217,7 @@
     </w:p>
     <w:p>
       <w:pPr>
-        <w:pStyle w:val="NormalWeb"/>
+        <w:pStyle w:val="Normlnywebov"/>
         <w:jc w:val="center"/>
         <w:rPr>
           <w:b/>
@@ -1222,7 +1229,7 @@
     </w:p>
     <w:p>
       <w:pPr>
-        <w:pStyle w:val="NormalWeb"/>
+        <w:pStyle w:val="Normlnywebov"/>
         <w:jc w:val="center"/>
         <w:rPr>
           <w:b/>
@@ -1234,7 +1241,7 @@
     </w:p>
     <w:p>
       <w:pPr>
-        <w:pStyle w:val="NormalWeb"/>
+        <w:pStyle w:val="Normlnywebov"/>
         <w:jc w:val="center"/>
         <w:rPr>
           <w:b/>
@@ -1246,7 +1253,7 @@
     </w:p>
     <w:p>
       <w:pPr>
-        <w:pStyle w:val="NormalWeb"/>
+        <w:pStyle w:val="Normlnywebov"/>
         <w:jc w:val="center"/>
         <w:rPr>
           <w:b/>
@@ -1258,7 +1265,7 @@
     </w:p>
     <w:p>
       <w:pPr>
-        <w:pStyle w:val="NormalWeb"/>
+        <w:pStyle w:val="Normlnywebov"/>
         <w:jc w:val="center"/>
         <w:rPr>
           <w:b/>
@@ -1270,7 +1277,7 @@
     </w:p>
     <w:p>
       <w:pPr>
-        <w:pStyle w:val="NormalWeb"/>
+        <w:pStyle w:val="Normlnywebov"/>
         <w:jc w:val="center"/>
         <w:rPr>
           <w:b/>
@@ -1282,7 +1289,7 @@
     </w:p>
     <w:p>
       <w:pPr>
-        <w:pStyle w:val="NormalWeb"/>
+        <w:pStyle w:val="Normlnywebov"/>
         <w:jc w:val="center"/>
         <w:rPr>
           <w:b/>
@@ -1294,7 +1301,7 @@
     </w:p>
     <w:p>
       <w:pPr>
-        <w:pStyle w:val="NormalWeb"/>
+        <w:pStyle w:val="Normlnywebov"/>
         <w:jc w:val="center"/>
         <w:rPr>
           <w:b/>
@@ -1306,7 +1313,7 @@
     </w:p>
     <w:p>
       <w:pPr>
-        <w:pStyle w:val="NormalWeb"/>
+        <w:pStyle w:val="Normlnywebov"/>
         <w:jc w:val="center"/>
         <w:rPr>
           <w:b/>
@@ -1318,7 +1325,7 @@
     </w:p>
     <w:p>
       <w:pPr>
-        <w:pStyle w:val="NormalWeb"/>
+        <w:pStyle w:val="Normlnywebov"/>
         <w:rPr>
           <w:b/>
           <w:bCs/>
@@ -1329,7 +1336,7 @@
     </w:p>
     <w:p>
       <w:pPr>
-        <w:pStyle w:val="NormalWeb"/>
+        <w:pStyle w:val="Normlnywebov"/>
         <w:rPr>
           <w:b/>
           <w:bCs/>
@@ -1350,7 +1357,7 @@
     </w:p>
     <w:p>
       <w:pPr>
-        <w:pStyle w:val="NormalWeb"/>
+        <w:pStyle w:val="Normlnywebov"/>
         <w:rPr>
           <w:color w:val="000000"/>
         </w:rPr>
@@ -1418,7 +1425,7 @@
     </w:p>
     <w:tbl>
       <w:tblPr>
-        <w:tblStyle w:val="TableGrid"/>
+        <w:tblStyle w:val="Mriekatabuky"/>
         <w:tblW w:w="0" w:type="auto"/>
         <w:tblBorders>
           <w:top w:val="none" w:sz="0" w:space="0" w:color="auto"/>
@@ -1441,7 +1448,7 @@
           </w:tcPr>
           <w:p>
             <w:pPr>
-              <w:pStyle w:val="NormalWeb"/>
+              <w:pStyle w:val="Normlnywebov"/>
             </w:pPr>
             <w:r>
               <w:rPr>
@@ -1487,7 +1494,7 @@
           </w:tcPr>
           <w:p>
             <w:pPr>
-              <w:pStyle w:val="NormalWeb"/>
+              <w:pStyle w:val="Normlnywebov"/>
               <w:jc w:val="center"/>
               <w:rPr>
                 <w:color w:val="000000"/>
@@ -1502,7 +1509,7 @@
           </w:p>
           <w:p>
             <w:pPr>
-              <w:pStyle w:val="NormalWeb"/>
+              <w:pStyle w:val="Normlnywebov"/>
               <w:jc w:val="center"/>
               <w:rPr>
                 <w:color w:val="000000"/>
@@ -1559,7 +1566,7 @@
     </w:p>
     <w:p>
       <w:pPr>
-        <w:pStyle w:val="TOC1"/>
+        <w:pStyle w:val="Obsah1"/>
         <w:tabs>
           <w:tab w:val="left" w:pos="480"/>
           <w:tab w:val="right" w:leader="dot" w:pos="9060"/>
@@ -1594,7 +1601,7 @@
       <w:hyperlink w:anchor="_Toc158199009" w:history="1">
         <w:r>
           <w:rPr>
-            <w:rStyle w:val="Hyperlink"/>
+            <w:rStyle w:val="Hypertextovprepojenie"/>
             <w:noProof/>
           </w:rPr>
           <w:t>0</w:t>
@@ -1612,7 +1619,7 @@
         </w:r>
         <w:r>
           <w:rPr>
-            <w:rStyle w:val="Hyperlink"/>
+            <w:rStyle w:val="Hypertextovprepojenie"/>
             <w:noProof/>
           </w:rPr>
           <w:t>Úvod</w:t>
@@ -1669,7 +1676,7 @@
     </w:p>
     <w:p>
       <w:pPr>
-        <w:pStyle w:val="TOC1"/>
+        <w:pStyle w:val="Obsah1"/>
         <w:tabs>
           <w:tab w:val="left" w:pos="480"/>
           <w:tab w:val="right" w:leader="dot" w:pos="9060"/>
@@ -1686,7 +1693,7 @@
       <w:hyperlink w:anchor="_Toc158199010" w:history="1">
         <w:r>
           <w:rPr>
-            <w:rStyle w:val="Hyperlink"/>
+            <w:rStyle w:val="Hypertextovprepojenie"/>
             <w:rFonts w:cs="Times New Roman"/>
             <w:noProof/>
           </w:rPr>
@@ -1705,7 +1712,7 @@
         </w:r>
         <w:r>
           <w:rPr>
-            <w:rStyle w:val="Hyperlink"/>
+            <w:rStyle w:val="Hypertextovprepojenie"/>
             <w:rFonts w:cs="Times New Roman"/>
             <w:noProof/>
           </w:rPr>
@@ -1763,7 +1770,7 @@
     </w:p>
     <w:p>
       <w:pPr>
-        <w:pStyle w:val="TOC2"/>
+        <w:pStyle w:val="Obsah2"/>
         <w:tabs>
           <w:tab w:val="left" w:pos="880"/>
           <w:tab w:val="right" w:leader="dot" w:pos="9060"/>
@@ -1780,7 +1787,7 @@
       <w:hyperlink w:anchor="_Toc158199011" w:history="1">
         <w:r>
           <w:rPr>
-            <w:rStyle w:val="Hyperlink"/>
+            <w:rStyle w:val="Hypertextovprepojenie"/>
             <w:noProof/>
           </w:rPr>
           <w:t>1.1</w:t>
@@ -1798,7 +1805,7 @@
         </w:r>
         <w:r>
           <w:rPr>
-            <w:rStyle w:val="Hyperlink"/>
+            <w:rStyle w:val="Hypertextovprepojenie"/>
             <w:noProof/>
           </w:rPr>
           <w:t>Figma - Dizajn a prototypovanie</w:t>
@@ -1855,7 +1862,7 @@
     </w:p>
     <w:p>
       <w:pPr>
-        <w:pStyle w:val="TOC2"/>
+        <w:pStyle w:val="Obsah2"/>
         <w:tabs>
           <w:tab w:val="left" w:pos="880"/>
           <w:tab w:val="right" w:leader="dot" w:pos="9060"/>
@@ -1872,7 +1879,7 @@
       <w:hyperlink w:anchor="_Toc158199012" w:history="1">
         <w:r>
           <w:rPr>
-            <w:rStyle w:val="Hyperlink"/>
+            <w:rStyle w:val="Hypertextovprepojenie"/>
             <w:noProof/>
           </w:rPr>
           <w:t>1.2</w:t>
@@ -1890,7 +1897,7 @@
         </w:r>
         <w:r>
           <w:rPr>
-            <w:rStyle w:val="Hyperlink"/>
+            <w:rStyle w:val="Hypertextovprepojenie"/>
             <w:noProof/>
           </w:rPr>
           <w:t>HTML - Štruktúra webových stránok</w:t>
@@ -1947,7 +1954,7 @@
     </w:p>
     <w:p>
       <w:pPr>
-        <w:pStyle w:val="TOC2"/>
+        <w:pStyle w:val="Obsah2"/>
         <w:tabs>
           <w:tab w:val="left" w:pos="880"/>
           <w:tab w:val="right" w:leader="dot" w:pos="9060"/>
@@ -1964,7 +1971,7 @@
       <w:hyperlink w:anchor="_Toc158199013" w:history="1">
         <w:r>
           <w:rPr>
-            <w:rStyle w:val="Hyperlink"/>
+            <w:rStyle w:val="Hypertextovprepojenie"/>
             <w:noProof/>
           </w:rPr>
           <w:t>1.3</w:t>
@@ -1982,7 +1989,7 @@
         </w:r>
         <w:r>
           <w:rPr>
-            <w:rStyle w:val="Hyperlink"/>
+            <w:rStyle w:val="Hypertextovprepojenie"/>
             <w:noProof/>
           </w:rPr>
           <w:t>CSS - Estetika a rozloženie webových stránok</w:t>
@@ -2039,7 +2046,7 @@
     </w:p>
     <w:p>
       <w:pPr>
-        <w:pStyle w:val="TOC2"/>
+        <w:pStyle w:val="Obsah2"/>
         <w:tabs>
           <w:tab w:val="left" w:pos="880"/>
           <w:tab w:val="right" w:leader="dot" w:pos="9060"/>
@@ -2056,7 +2063,7 @@
       <w:hyperlink w:anchor="_Toc158199014" w:history="1">
         <w:r>
           <w:rPr>
-            <w:rStyle w:val="Hyperlink"/>
+            <w:rStyle w:val="Hypertextovprepojenie"/>
             <w:noProof/>
           </w:rPr>
           <w:t>1.4</w:t>
@@ -2074,7 +2081,7 @@
         </w:r>
         <w:r>
           <w:rPr>
-            <w:rStyle w:val="Hyperlink"/>
+            <w:rStyle w:val="Hypertextovprepojenie"/>
             <w:noProof/>
           </w:rPr>
           <w:t>JavaScript - Interaktivita a dynamika webových stránok</w:t>
@@ -2131,7 +2138,7 @@
     </w:p>
     <w:p>
       <w:pPr>
-        <w:pStyle w:val="TOC2"/>
+        <w:pStyle w:val="Obsah2"/>
         <w:tabs>
           <w:tab w:val="left" w:pos="880"/>
           <w:tab w:val="right" w:leader="dot" w:pos="9060"/>
@@ -2148,7 +2155,7 @@
       <w:hyperlink w:anchor="_Toc158199015" w:history="1">
         <w:r>
           <w:rPr>
-            <w:rStyle w:val="Hyperlink"/>
+            <w:rStyle w:val="Hypertextovprepojenie"/>
             <w:noProof/>
           </w:rPr>
           <w:t>1.5</w:t>
@@ -2166,7 +2173,7 @@
         </w:r>
         <w:r>
           <w:rPr>
-            <w:rStyle w:val="Hyperlink"/>
+            <w:rStyle w:val="Hypertextovprepojenie"/>
             <w:noProof/>
           </w:rPr>
           <w:t>Visual Studio Code - Efektívne Vývojové prostredie</w:t>
@@ -2223,7 +2230,7 @@
     </w:p>
     <w:p>
       <w:pPr>
-        <w:pStyle w:val="TOC3"/>
+        <w:pStyle w:val="Obsah3"/>
         <w:tabs>
           <w:tab w:val="left" w:pos="1320"/>
           <w:tab w:val="right" w:leader="dot" w:pos="9060"/>
@@ -2240,7 +2247,7 @@
       <w:hyperlink w:anchor="_Toc158199016" w:history="1">
         <w:r>
           <w:rPr>
-            <w:rStyle w:val="Hyperlink"/>
+            <w:rStyle w:val="Hypertextovprepojenie"/>
             <w:noProof/>
           </w:rPr>
           <w:t>1.5.1</w:t>
@@ -2258,7 +2265,7 @@
         </w:r>
         <w:r>
           <w:rPr>
-            <w:rStyle w:val="Hyperlink"/>
+            <w:rStyle w:val="Hypertextovprepojenie"/>
             <w:noProof/>
           </w:rPr>
           <w:t>Extensions  -Efektívnejšia práca</w:t>
@@ -2315,7 +2322,7 @@
     </w:p>
     <w:p>
       <w:pPr>
-        <w:pStyle w:val="TOC2"/>
+        <w:pStyle w:val="Obsah2"/>
         <w:tabs>
           <w:tab w:val="left" w:pos="880"/>
           <w:tab w:val="right" w:leader="dot" w:pos="9060"/>
@@ -2332,7 +2339,7 @@
       <w:hyperlink w:anchor="_Toc158199017" w:history="1">
         <w:r>
           <w:rPr>
-            <w:rStyle w:val="Hyperlink"/>
+            <w:rStyle w:val="Hypertextovprepojenie"/>
             <w:noProof/>
           </w:rPr>
           <w:t>1.6</w:t>
@@ -2350,7 +2357,7 @@
         </w:r>
         <w:r>
           <w:rPr>
-            <w:rStyle w:val="Hyperlink"/>
+            <w:rStyle w:val="Hypertextovprepojenie"/>
             <w:noProof/>
           </w:rPr>
           <w:t>Git – Správa verzií</w:t>
@@ -2407,7 +2414,7 @@
     </w:p>
     <w:p>
       <w:pPr>
-        <w:pStyle w:val="TOC2"/>
+        <w:pStyle w:val="Obsah2"/>
         <w:tabs>
           <w:tab w:val="left" w:pos="880"/>
           <w:tab w:val="right" w:leader="dot" w:pos="9060"/>
@@ -2424,7 +2431,7 @@
       <w:hyperlink w:anchor="_Toc158199018" w:history="1">
         <w:r>
           <w:rPr>
-            <w:rStyle w:val="Hyperlink"/>
+            <w:rStyle w:val="Hypertextovprepojenie"/>
             <w:noProof/>
           </w:rPr>
           <w:t>1.7</w:t>
@@ -2442,7 +2449,7 @@
         </w:r>
         <w:r>
           <w:rPr>
-            <w:rStyle w:val="Hyperlink"/>
+            <w:rStyle w:val="Hypertextovprepojenie"/>
             <w:noProof/>
           </w:rPr>
           <w:t>GitHub</w:t>
@@ -2499,7 +2506,7 @@
     </w:p>
     <w:p>
       <w:pPr>
-        <w:pStyle w:val="TOC1"/>
+        <w:pStyle w:val="Obsah1"/>
         <w:tabs>
           <w:tab w:val="left" w:pos="480"/>
           <w:tab w:val="right" w:leader="dot" w:pos="9060"/>
@@ -2516,7 +2523,7 @@
       <w:hyperlink w:anchor="_Toc158199019" w:history="1">
         <w:r>
           <w:rPr>
-            <w:rStyle w:val="Hyperlink"/>
+            <w:rStyle w:val="Hypertextovprepojenie"/>
             <w:rFonts w:cs="Times New Roman"/>
             <w:noProof/>
           </w:rPr>
@@ -2535,7 +2542,7 @@
         </w:r>
         <w:r>
           <w:rPr>
-            <w:rStyle w:val="Hyperlink"/>
+            <w:rStyle w:val="Hypertextovprepojenie"/>
             <w:rFonts w:cs="Times New Roman"/>
             <w:noProof/>
           </w:rPr>
@@ -2593,7 +2600,7 @@
     </w:p>
     <w:p>
       <w:pPr>
-        <w:pStyle w:val="TOC1"/>
+        <w:pStyle w:val="Obsah1"/>
         <w:tabs>
           <w:tab w:val="left" w:pos="480"/>
           <w:tab w:val="right" w:leader="dot" w:pos="9060"/>
@@ -2610,7 +2617,7 @@
       <w:hyperlink w:anchor="_Toc158199020" w:history="1">
         <w:r>
           <w:rPr>
-            <w:rStyle w:val="Hyperlink"/>
+            <w:rStyle w:val="Hypertextovprepojenie"/>
             <w:rFonts w:cs="Times New Roman"/>
             <w:noProof/>
             <w:lang w:val="en-GB"/>
@@ -2630,7 +2637,7 @@
         </w:r>
         <w:r>
           <w:rPr>
-            <w:rStyle w:val="Hyperlink"/>
+            <w:rStyle w:val="Hypertextovprepojenie"/>
             <w:rFonts w:cs="Times New Roman"/>
             <w:noProof/>
           </w:rPr>
@@ -2638,7 +2645,7 @@
         </w:r>
         <w:r>
           <w:rPr>
-            <w:rStyle w:val="Hyperlink"/>
+            <w:rStyle w:val="Hypertextovprepojenie"/>
             <w:rFonts w:cs="Times New Roman"/>
             <w:noProof/>
             <w:lang w:val="en-GB"/>
@@ -2697,7 +2704,7 @@
     </w:p>
     <w:p>
       <w:pPr>
-        <w:pStyle w:val="TOC2"/>
+        <w:pStyle w:val="Obsah2"/>
         <w:tabs>
           <w:tab w:val="left" w:pos="880"/>
           <w:tab w:val="right" w:leader="dot" w:pos="9060"/>
@@ -2714,7 +2721,7 @@
       <w:hyperlink w:anchor="_Toc158199021" w:history="1">
         <w:r>
           <w:rPr>
-            <w:rStyle w:val="Hyperlink"/>
+            <w:rStyle w:val="Hypertextovprepojenie"/>
             <w:noProof/>
           </w:rPr>
           <w:t>3.1</w:t>
@@ -2732,7 +2739,7 @@
         </w:r>
         <w:r>
           <w:rPr>
-            <w:rStyle w:val="Hyperlink"/>
+            <w:rStyle w:val="Hypertextovprepojenie"/>
             <w:noProof/>
           </w:rPr>
           <w:t>Inštalácia a konfigurácia Gitu a Githubu</w:t>
@@ -2789,7 +2796,7 @@
     </w:p>
     <w:p>
       <w:pPr>
-        <w:pStyle w:val="TOC2"/>
+        <w:pStyle w:val="Obsah2"/>
         <w:tabs>
           <w:tab w:val="left" w:pos="880"/>
           <w:tab w:val="right" w:leader="dot" w:pos="9060"/>
@@ -2806,7 +2813,7 @@
       <w:hyperlink w:anchor="_Toc158199022" w:history="1">
         <w:r>
           <w:rPr>
-            <w:rStyle w:val="Hyperlink"/>
+            <w:rStyle w:val="Hypertextovprepojenie"/>
             <w:noProof/>
           </w:rPr>
           <w:t>3.2</w:t>
@@ -2824,7 +2831,7 @@
         </w:r>
         <w:r>
           <w:rPr>
-            <w:rStyle w:val="Hyperlink"/>
+            <w:rStyle w:val="Hypertextovprepojenie"/>
             <w:noProof/>
           </w:rPr>
           <w:t>Dizajnovanie vo Figme</w:t>
@@ -2881,7 +2888,7 @@
     </w:p>
     <w:p>
       <w:pPr>
-        <w:pStyle w:val="TOC3"/>
+        <w:pStyle w:val="Obsah3"/>
         <w:tabs>
           <w:tab w:val="left" w:pos="1320"/>
           <w:tab w:val="right" w:leader="dot" w:pos="9060"/>
@@ -2898,7 +2905,7 @@
       <w:hyperlink w:anchor="_Toc158199023" w:history="1">
         <w:r>
           <w:rPr>
-            <w:rStyle w:val="Hyperlink"/>
+            <w:rStyle w:val="Hypertextovprepojenie"/>
             <w:noProof/>
           </w:rPr>
           <w:t>3.2.1</w:t>
@@ -2916,7 +2923,7 @@
         </w:r>
         <w:r>
           <w:rPr>
-            <w:rStyle w:val="Hyperlink"/>
+            <w:rStyle w:val="Hypertextovprepojenie"/>
             <w:noProof/>
           </w:rPr>
           <w:t>Dizajn domovskej stránky (Index)</w:t>
@@ -2973,7 +2980,7 @@
     </w:p>
     <w:p>
       <w:pPr>
-        <w:pStyle w:val="TOC3"/>
+        <w:pStyle w:val="Obsah3"/>
         <w:tabs>
           <w:tab w:val="left" w:pos="1320"/>
           <w:tab w:val="right" w:leader="dot" w:pos="9060"/>
@@ -2990,7 +2997,7 @@
       <w:hyperlink w:anchor="_Toc158199024" w:history="1">
         <w:r>
           <w:rPr>
-            <w:rStyle w:val="Hyperlink"/>
+            <w:rStyle w:val="Hypertextovprepojenie"/>
             <w:noProof/>
           </w:rPr>
           <w:t>3.2.2</w:t>
@@ -3008,7 +3015,7 @@
         </w:r>
         <w:r>
           <w:rPr>
-            <w:rStyle w:val="Hyperlink"/>
+            <w:rStyle w:val="Hypertextovprepojenie"/>
             <w:noProof/>
           </w:rPr>
           <w:t>Dizajn podstrániek prihlasovania a registrácie</w:t>
@@ -3065,7 +3072,7 @@
     </w:p>
     <w:p>
       <w:pPr>
-        <w:pStyle w:val="TOC3"/>
+        <w:pStyle w:val="Obsah3"/>
         <w:tabs>
           <w:tab w:val="left" w:pos="1320"/>
           <w:tab w:val="right" w:leader="dot" w:pos="9060"/>
@@ -3082,7 +3089,7 @@
       <w:hyperlink w:anchor="_Toc158199025" w:history="1">
         <w:r>
           <w:rPr>
-            <w:rStyle w:val="Hyperlink"/>
+            <w:rStyle w:val="Hypertextovprepojenie"/>
             <w:noProof/>
           </w:rPr>
           <w:t>3.2.3</w:t>
@@ -3100,7 +3107,7 @@
         </w:r>
         <w:r>
           <w:rPr>
-            <w:rStyle w:val="Hyperlink"/>
+            <w:rStyle w:val="Hypertextovprepojenie"/>
             <w:noProof/>
           </w:rPr>
           <w:t>Posledné úpravy a dokončenie dizajnu</w:t>
@@ -3157,7 +3164,7 @@
     </w:p>
     <w:p>
       <w:pPr>
-        <w:pStyle w:val="TOC2"/>
+        <w:pStyle w:val="Obsah2"/>
         <w:tabs>
           <w:tab w:val="left" w:pos="880"/>
           <w:tab w:val="right" w:leader="dot" w:pos="9060"/>
@@ -3174,7 +3181,7 @@
       <w:hyperlink w:anchor="_Toc158199026" w:history="1">
         <w:r>
           <w:rPr>
-            <w:rStyle w:val="Hyperlink"/>
+            <w:rStyle w:val="Hypertextovprepojenie"/>
             <w:noProof/>
           </w:rPr>
           <w:t>3.3</w:t>
@@ -3192,7 +3199,7 @@
         </w:r>
         <w:r>
           <w:rPr>
-            <w:rStyle w:val="Hyperlink"/>
+            <w:rStyle w:val="Hypertextovprepojenie"/>
             <w:noProof/>
           </w:rPr>
           <w:t>Programovanie a štýlovanie webovej stránky</w:t>
@@ -3249,7 +3256,7 @@
     </w:p>
     <w:p>
       <w:pPr>
-        <w:pStyle w:val="TOC3"/>
+        <w:pStyle w:val="Obsah3"/>
         <w:tabs>
           <w:tab w:val="left" w:pos="1320"/>
           <w:tab w:val="right" w:leader="dot" w:pos="9060"/>
@@ -3266,7 +3273,7 @@
       <w:hyperlink w:anchor="_Toc158199027" w:history="1">
         <w:r>
           <w:rPr>
-            <w:rStyle w:val="Hyperlink"/>
+            <w:rStyle w:val="Hypertextovprepojenie"/>
             <w:noProof/>
           </w:rPr>
           <w:t>3.3.1</w:t>
@@ -3284,7 +3291,7 @@
         </w:r>
         <w:r>
           <w:rPr>
-            <w:rStyle w:val="Hyperlink"/>
+            <w:rStyle w:val="Hypertextovprepojenie"/>
             <w:noProof/>
           </w:rPr>
           <w:t>Vzorove programovanie v HTML</w:t>
@@ -3341,7 +3348,7 @@
     </w:p>
     <w:p>
       <w:pPr>
-        <w:pStyle w:val="TOC3"/>
+        <w:pStyle w:val="Obsah3"/>
         <w:tabs>
           <w:tab w:val="left" w:pos="1320"/>
           <w:tab w:val="right" w:leader="dot" w:pos="9060"/>
@@ -3358,7 +3365,7 @@
       <w:hyperlink w:anchor="_Toc158199028" w:history="1">
         <w:r>
           <w:rPr>
-            <w:rStyle w:val="Hyperlink"/>
+            <w:rStyle w:val="Hypertextovprepojenie"/>
             <w:noProof/>
           </w:rPr>
           <w:t>3.3.2</w:t>
@@ -3376,7 +3383,7 @@
         </w:r>
         <w:r>
           <w:rPr>
-            <w:rStyle w:val="Hyperlink"/>
+            <w:rStyle w:val="Hypertextovprepojenie"/>
             <w:noProof/>
           </w:rPr>
           <w:t>Vzorové programovanie v CSS</w:t>
@@ -3433,7 +3440,7 @@
     </w:p>
     <w:p>
       <w:pPr>
-        <w:pStyle w:val="TOC1"/>
+        <w:pStyle w:val="Obsah1"/>
         <w:tabs>
           <w:tab w:val="left" w:pos="480"/>
           <w:tab w:val="right" w:leader="dot" w:pos="9060"/>
@@ -3450,7 +3457,7 @@
       <w:hyperlink w:anchor="_Toc158199029" w:history="1">
         <w:r>
           <w:rPr>
-            <w:rStyle w:val="Hyperlink"/>
+            <w:rStyle w:val="Hypertextovprepojenie"/>
             <w:rFonts w:cs="Times New Roman"/>
             <w:noProof/>
           </w:rPr>
@@ -3469,7 +3476,7 @@
         </w:r>
         <w:r>
           <w:rPr>
-            <w:rStyle w:val="Hyperlink"/>
+            <w:rStyle w:val="Hypertextovprepojenie"/>
             <w:rFonts w:cs="Times New Roman"/>
             <w:noProof/>
           </w:rPr>
@@ -3527,7 +3534,7 @@
     </w:p>
     <w:p>
       <w:pPr>
-        <w:pStyle w:val="TOC1"/>
+        <w:pStyle w:val="Obsah1"/>
         <w:tabs>
           <w:tab w:val="left" w:pos="480"/>
           <w:tab w:val="right" w:leader="dot" w:pos="9060"/>
@@ -3544,7 +3551,7 @@
       <w:hyperlink w:anchor="_Toc158199030" w:history="1">
         <w:r>
           <w:rPr>
-            <w:rStyle w:val="Hyperlink"/>
+            <w:rStyle w:val="Hypertextovprepojenie"/>
             <w:rFonts w:cs="Times New Roman"/>
             <w:noProof/>
           </w:rPr>
@@ -3563,7 +3570,7 @@
         </w:r>
         <w:r>
           <w:rPr>
-            <w:rStyle w:val="Hyperlink"/>
+            <w:rStyle w:val="Hypertextovprepojenie"/>
             <w:rFonts w:cs="Times New Roman"/>
             <w:noProof/>
           </w:rPr>
@@ -3621,7 +3628,7 @@
     </w:p>
     <w:p>
       <w:pPr>
-        <w:pStyle w:val="TOC1"/>
+        <w:pStyle w:val="Obsah1"/>
         <w:tabs>
           <w:tab w:val="left" w:pos="480"/>
           <w:tab w:val="right" w:leader="dot" w:pos="9060"/>
@@ -3638,7 +3645,7 @@
       <w:hyperlink w:anchor="_Toc158199031" w:history="1">
         <w:r>
           <w:rPr>
-            <w:rStyle w:val="Hyperlink"/>
+            <w:rStyle w:val="Hypertextovprepojenie"/>
             <w:rFonts w:cs="Times New Roman"/>
             <w:noProof/>
           </w:rPr>
@@ -3657,7 +3664,7 @@
         </w:r>
         <w:r>
           <w:rPr>
-            <w:rStyle w:val="Hyperlink"/>
+            <w:rStyle w:val="Hypertextovprepojenie"/>
             <w:rFonts w:cs="Times New Roman"/>
             <w:noProof/>
           </w:rPr>
@@ -3734,7 +3741,7 @@
     </w:p>
     <w:p>
       <w:pPr>
-        <w:pStyle w:val="Heading1"/>
+        <w:pStyle w:val="Nadpis1"/>
       </w:pPr>
       <w:bookmarkStart w:id="0" w:name="_Toc158199009"/>
       <w:r>
@@ -3748,7 +3755,7 @@
         <w:spacing w:after="0"/>
       </w:pPr>
       <w:r>
-        <w:t>V súčasnom, digitálnom veku, kľúčovú úlohu zohráva kyberbezpečnosť. Rozvojom digitálnej technológie a internetu je nevyhnutné, aby sme sa po internete pohybovali bezpečne ale aj, aby sme rozumeli potenciálnym technikám a hrozbám, ktoré ohrozujú našu digitálnu bezpečnosť. V práci sa budeme zaoberať dvoma kľúčovými aspektmi kyberbezpečnosti – prevenciou a pochopením techník používaných hackermi. Náš každodenný život je prepojený s internetom napríklad ako komunikáciu, prácu, nákupy alebo zábavu. Zvyšuje sa neustále riziko kybernetických hrozieb napríklad: útoky tretích strán na osobne údaje, heslá a citlivé informácie. Táto práca má za cieľ poskytnúť čitateľovi ucelené informácie aby sa s maximálnou bezpečnosťou mohol pohybovať po internete, ochraniť svoje digitálne stopy a vyhnúť sa potenciálnym nebezpečenstvám.</w:t>
+        <w:t>V súčasnom, digitálnom veku, kľúčovú úlohu zohráva kyberbezpečnosť. Rozvojom digitálnej technológie a internetu je nevyhnutné, aby sme sa po internete pohybovali bezpečne, ale aj, aby sme rozumeli potenciálnym technikám a hrozbám, ktoré ohrozujú našu digitálnu bezpečnosť. V práci sa budeme zaoberať dvoma kľúčovými aspektmi kyberbezpečnosti – prevenciou a pochopením techník používanými hackermi. Náš každodenný život je prepojený s internetom napríklad ako komunikáciu, prácu, nákupy alebo zábavu. Zvyšuje sa neustále riziko kybernetických hrozieb napríklad: útoky tretích strán na osobne údaje, heslá a citlivé informácie. Táto práca má za cieľ poskytnúť čitateľovi ucelené informácie, aby sa s maximálnou bezpečnosťou mohol pohybovať po internete, ochrániť svoje digitálne stopy a vyhnúť sa potenciálnym nebezpečenstvám.</w:t>
       </w:r>
     </w:p>
     <w:p>
@@ -3756,12 +3763,12 @@
         <w:spacing w:after="0"/>
       </w:pPr>
       <w:r>
-        <w:t>Okrem prevencie sa budeme venovať aj rôznym technikám používaných v oblasti hackovania. Je dôležite poznať tieto techniky aby sme zlepšili prevenciu a lepšie pochopili ako bezpečne používať technologie. Pár technik, o ktorých budeme hovoriť sú napríklad: „Cross-site-scripting“ (XSS), „Packet Sniffing,“ „Privilige Escalation“ a ďalšie. Cieľom práce je vybaviť čitateľov nástrojmi a znalosťami, ktoré umožnia bezpečnejšie využívanie internetu a lepšie chápanie kyberbezpečnosti.</w:t>
-      </w:r>
-    </w:p>
-    <w:p>
-      <w:pPr>
-        <w:pStyle w:val="Heading1"/>
+        <w:t>Okrem prevencie sa budeme venovať aj rôznym technikám používaných v oblasti hackovania. Je dôležité poznať tieto techniky, aby sme zlepšili prevenciu a lepšie pochopili, ako bezpečne používať technológie. Pár technik, o ktorých budeme hovoriť sú napríklad: „Cross-site-scripting“ (XSS), „Packet Sniffing,“ „Privilige Escalation“ a ďalšie. Cieľom práce je vybaviť čitateľov nástrojmi a znalosťami, ktoré umožnia bezpečnejšie využívanie internetu a lepšie chápanie kyberbezpečnosti.</w:t>
+      </w:r>
+    </w:p>
+    <w:p>
+      <w:pPr>
+        <w:pStyle w:val="Nadpis1"/>
         <w:rPr>
           <w:rFonts w:cs="Times New Roman"/>
         </w:rPr>
@@ -3778,27 +3785,12 @@
     </w:p>
     <w:p>
       <w:r>
-        <w:t xml:space="preserve">Táto kapitola slúži na to aby sme sa oboznámili s programami alebo technológiami, s ktorými sme pri práci na </w:t>
-      </w:r>
-      <w:r>
-        <w:t xml:space="preserve">projekte </w:t>
-      </w:r>
-      <w:r>
-        <w:t>pracovali</w:t>
-      </w:r>
-      <w:r>
-        <w:t xml:space="preserve"> alebo ich inak používali k zlepšeniu alebo </w:t>
-      </w:r>
-      <w:r>
-        <w:t>uľahčeniu</w:t>
-      </w:r>
-      <w:r>
-        <w:t xml:space="preserve"> práce. Súčasťou tejto kapitoly bude vysvetlenie dôležitých pojmov alebo skratiek s ktorými sme sa počas vyhotovenia práce stretli.</w:t>
-      </w:r>
-    </w:p>
-    <w:p>
-      <w:pPr>
-        <w:pStyle w:val="Heading2"/>
+        <w:t>Táto kapitola slúži na to, aby sme sa oboznámili s programami alebo technológiami, s ktorými sme pri práci na projekte pracovali, alebo ich inak používali k zlepšeniu, alebo uľahčeniu práce. Súčasťou tejto kapitoly bude vysvetlenie dôležitých pojmov alebo skratiek, s ktorými sme sa počas vyhotovenia práce stretli.</w:t>
+      </w:r>
+    </w:p>
+    <w:p>
+      <w:pPr>
+        <w:pStyle w:val="Nadpis2"/>
       </w:pPr>
       <w:bookmarkStart w:id="2" w:name="_Toc158199011"/>
       <w:r>
@@ -3849,30 +3841,12 @@
     </w:p>
     <w:p>
       <w:r>
-        <w:t>Je to populárny nástroj, ktorý každodenne používajú dizajnéri na celom svete. Ponúka veľkú flexibilitu a </w:t>
-      </w:r>
-      <w:r>
-        <w:t>zefektívňuje</w:t>
-      </w:r>
-      <w:r>
-        <w:t xml:space="preserve"> prácu medzi </w:t>
-      </w:r>
-      <w:r>
-        <w:t>členmi</w:t>
-      </w:r>
-      <w:r>
-        <w:t xml:space="preserve"> tímu, ktorý </w:t>
-      </w:r>
-      <w:r>
-        <w:t>pracujú</w:t>
-      </w:r>
-      <w:r>
-        <w:t xml:space="preserve"> na rôznych digitálnych projektoch.</w:t>
-      </w:r>
-    </w:p>
-    <w:p>
-      <w:pPr>
-        <w:pStyle w:val="Heading2"/>
+        <w:t>Je to populárny nástroj, ktorí každodenne používajú dizajnéri na celom svete. Ponúka veľkú flexibilitu a zefektívňuje prácu medzi členmi tímu, ktorí pracujú na rôznych digitálnych projektoch.</w:t>
+      </w:r>
+    </w:p>
+    <w:p>
+      <w:pPr>
+        <w:pStyle w:val="Nadpis2"/>
       </w:pPr>
       <w:bookmarkStart w:id="3" w:name="_Toc158199012"/>
       <w:r>
@@ -3893,84 +3867,25 @@
         </w:rPr>
       </w:pPr>
       <w:r>
-        <w:t xml:space="preserve">Hypert Text Markup Language alebo v skratke HTML je hypertextový </w:t>
-      </w:r>
-      <w:r>
-        <w:t>značkovací</w:t>
-      </w:r>
-      <w:r>
-        <w:t xml:space="preserve"> jazyk vďaka, ktorému sme schopný vytvárať webové stránky</w:t>
-      </w:r>
-      <w:r>
-        <w:t xml:space="preserve">. </w:t>
-      </w:r>
-      <w:r>
-        <w:t>Je zložený z tagov inak povedané značiek</w:t>
-      </w:r>
-      <w:r>
-        <w:t xml:space="preserve">. Tieto značky určujú, ako sa zobrazujú jednotlivé elementy na stránke. Tagy alebo teda značky sa píšu v lomených zátvorkách </w:t>
-      </w:r>
-      <w:r>
+        <w:t>Hypert Text Markup Language alebo v skratke HTML je hypertextový značkovací jazyk, vďaka ktorému sme schopní vytvárať webové stránky. Je zložený z tagov inak povedané značiek. Tieto značky určujú, ako sa zobrazujú jednotlivé elementy na stránke. Tagy alebo, teda značky sa píšu v lomených zátvorkách &lt;&gt; a rozlišujeme ich na párové a nepárové. Rozdiel je ten, že párové tagy majú úvodnú a aj koncovú značku. Vyzerá to takto - &lt;tag&gt;obsah&lt;/tag&gt;. Naopak nepárové sa nemusia nijak ukončiť. To znamená, že majú len ten začiatok &lt;tag&gt;</w:t>
+      </w:r>
+    </w:p>
+    <w:p>
+      <w:pPr>
         <w:rPr>
           <w:lang w:val="en-US"/>
         </w:rPr>
-        <w:t>&lt;&gt;</w:t>
-      </w:r>
-      <w:r>
-        <w:t xml:space="preserve"> a rozlišujeme ich na párové a nepárové. Rozdiel je ten, že párové tagy majú úvodnú a aj koncovú značku</w:t>
-      </w:r>
-      <w:r>
-        <w:t xml:space="preserve">. Vyzerá to takto - </w:t>
-      </w:r>
-      <w:r>
-        <w:rPr>
-          <w:b/>
-          <w:bCs/>
-          <w:lang w:val="en-US"/>
-        </w:rPr>
-        <w:t>&lt;tag&gt;obsah&lt;/tag&gt;</w:t>
-      </w:r>
-      <w:r>
-        <w:rPr>
-          <w:lang w:val="en-US"/>
-        </w:rPr>
-        <w:t xml:space="preserve">. </w:t>
-      </w:r>
-      <w:r>
-        <w:t>Naopak nepárové</w:t>
-      </w:r>
-      <w:r>
-        <w:t xml:space="preserve"> sa nemusia nijak ukončiť. To znamená že majú len ten začiatok </w:t>
-      </w:r>
-      <w:r>
-        <w:rPr>
-          <w:lang w:val="en-US"/>
-        </w:rPr>
-        <w:t>&lt;tag&gt;.</w:t>
-      </w:r>
-    </w:p>
-    <w:p>
-      <w:pPr>
-        <w:rPr>
-          <w:lang w:val="en-US"/>
-        </w:rPr>
-      </w:pPr>
-      <w:r>
-        <w:t xml:space="preserve">HTML slúži </w:t>
-      </w:r>
-      <w:r>
-        <w:t xml:space="preserve">na zobrazovanie, to znamená, že stránka nie je interaktívna. Nedokážeme pomocou HTML vytvoriť napríklad hru alebo nejakú prezentáciu. Pre to aby stránka bola </w:t>
-      </w:r>
-      <w:r>
-        <w:t>interaktívna “dynamická”</w:t>
-      </w:r>
-      <w:r>
-        <w:t xml:space="preserve"> musíme pridať kód z iného jazyka. Napríklad ako sme použili aj v práci JavaScript.</w:t>
-      </w:r>
-    </w:p>
-    <w:p>
-      <w:pPr>
-        <w:pStyle w:val="Heading2"/>
+      </w:pPr>
+      <w:r>
+        <w:t>HTML slúži na zobrazovanie, to znamená, že stránka nie je interaktívna. Nedokážeme pomocou HTML vytvoriť napríklad hru alebo nejakú prezentáciu. Pre to, aby stránka bola interaktívna “dynamická” musíme pridať kód z iného jazyka. Napríklad, ako sme použili aj v práci JavaScript</w:t>
+      </w:r>
+      <w:r>
+        <w:t>.</w:t>
+      </w:r>
+    </w:p>
+    <w:p>
+      <w:pPr>
+        <w:pStyle w:val="Nadpis2"/>
       </w:pPr>
       <w:bookmarkStart w:id="4" w:name="_Toc158199013"/>
       <w:r>
@@ -3987,13 +3902,10 @@
     </w:p>
     <w:p>
       <w:r>
-        <w:t xml:space="preserve">CSS alebo Cascading Style Sheets po slovenský kaskádové štýly používame na to aby sme naším tagom, ktoré sme použili dali nejaký grafický výzor. </w:t>
-      </w:r>
-      <w:r>
-        <w:t xml:space="preserve">CSS majú osobitný dokument, ktorý potom prepájame s HTML v hlavičke. CSS ma tak ako HTML jednoduchú konštrukciu. Pre niektorých by mohla byť nevýhoda to, že práve keď robíme túto konštrukciu tak musíme </w:t>
-      </w:r>
-      <w:r>
-        <w:t>používať anglické výrazy pre určenie vlastnosti elementu ktorý chceme zmeniť. Štruktúra vyzerá nejak takto:</w:t>
+        <w:t>CSS alebo Cascading Style Sheets po slovenský kaskádové štýly používame na to, aby sme naším tagom, ktoré sme použili dali nejaký grafický výzor. CSS majú osobitný dokument, ktorí potom prepájame s HTML v hlavičke. CSS ma tak ako HTML jednoduchú konštrukciu. Pre niektorých by mohla byť nevýhoda to, že práve, keď robíme túto konštrukciu tak musíme používať anglické výrazy pre určenie vlastnosti elementu, ktorí chceme zmeniť. Štruktúra vyzerá nejak takto</w:t>
+      </w:r>
+      <w:r>
+        <w:t>:</w:t>
       </w:r>
       <w:r>
         <w:t xml:space="preserve"> </w:t>
@@ -4085,96 +3997,54 @@
         <w:rPr>
           <w:lang w:val="en-US"/>
         </w:rPr>
-        <w:t xml:space="preserve">Na </w:t>
-      </w:r>
-      <w:r>
-        <w:t>príklade</w:t>
-      </w:r>
-      <w:r>
-        <w:t xml:space="preserve"> vyššie by sme vykonali zmeny v h1 tagu (tento tag sa používa na </w:t>
-      </w:r>
-      <w:r>
-        <w:t>nadpisy</w:t>
-      </w:r>
-      <w:r>
-        <w:t>) a to také že by sme zmenili farbu písma na červenú a veľkosť písma na 25 pixelov.</w:t>
-      </w:r>
-    </w:p>
-    <w:p>
-      <w:r>
-        <w:t>V CSS môžeme aj trochu animovať. Môžeme na to použiť 2 spôsoby a to cez transitions alebo animations. Pomocou transitions vytvárame jednoduché efekty napríklad “:hover” tento použijeme vtedy keď chceme napríklad aby sa nám zmenila farba pozadia k</w:t>
-      </w:r>
-      <w:r>
-        <w:t>eď</w:t>
-      </w:r>
-      <w:r>
-        <w:t xml:space="preserve"> prejdeme myškou cez obrázok</w:t>
-      </w:r>
-      <w:r>
-        <w:t xml:space="preserve">. Pomocou animations môžeme vytvárať </w:t>
-      </w:r>
-      <w:r>
-        <w:t xml:space="preserve">zložitejšie animácie na toto používame </w:t>
+        <w:t>Na príklade vyššie by sme vykonali zmeny v h1 tagu (tento tag sa používa na nadpisy), a to také, že by sme zmenili farbu písma na červenú a veľkosť písma na 25 pixelov</w:t>
+      </w:r>
+      <w:r>
+        <w:t>.</w:t>
+      </w:r>
+    </w:p>
+    <w:p>
+      <w:r>
+        <w:t>V CSS môžeme aj trochu animovať. Môžeme na to použiť 2 spôsoby, a to cez transitions alebo animations. Pomocou transitions vytvárame jednoduché efekty napríklad “:hover” tento použijeme vtedy, keď chceme napríklad, aby sa nám zmenila farba pozadia, keď prejdeme myškou cez obrázok. Pomocou animations môžeme vytvárať zložitejšie animácie na toto používame “keyframes”. Tieto animácie sa môžu priblížiť animáciám, ktoré sú vytvorené v programoch, ako je napríklad Adobe Flash alebo After Effect</w:t>
+      </w:r>
+      <w:r>
+        <w:t xml:space="preserve"> </w:t>
+      </w:r>
+    </w:p>
+    <w:p>
+      <w:pPr>
+        <w:pStyle w:val="Nadpis2"/>
+      </w:pPr>
+      <w:bookmarkStart w:id="5" w:name="_Toc158199014"/>
+      <w:r>
+        <w:t>JavaScript</w:t>
+      </w:r>
+      <w:r>
+        <w:t xml:space="preserve"> - </w:t>
+      </w:r>
+      <w:r>
+        <w:t>Interaktivita a dynamika webových stránok</w:t>
+      </w:r>
+      <w:bookmarkEnd w:id="5"/>
+    </w:p>
+    <w:p>
+      <w:r>
+        <w:t>JavaScript je skriptovací programovací jazyk. Kompletizuje nám svätú trojicu, ktorá sa používa pri vytváraní webových stránok. Má veľa využití, ale používa sa hlavne pri webových stránkach, aby sme ich dokázali urobiť interaktívne. Môžeme vytvoriť napríklad dotazník alebo nejaký test na webovej stránke. Môžeme vďaka nemu vytvoriť takzvanú webovú aplikáciu. Pomocou javascriptu dokážeme aj vytvárať animácie alebo zlepšovať už vytvorené animácie v CSS. Javascript bol prioritne určený na zhotovovanie klientskych častí aplikácií, ale s príchodom nových Node.js a podobných technológií dokáže figurovať aj na strane servera.</w:t>
+      </w:r>
+    </w:p>
+    <w:p>
+      <w:r>
+        <w:lastRenderedPageBreak/>
+        <w:t xml:space="preserve">Javascript môžeme písať v vlastnom súbore s koncovkou </w:t>
       </w:r>
       <w:r>
         <w:rPr>
           <w:lang w:val="en-US"/>
         </w:rPr>
-        <w:t xml:space="preserve">“keyframes”. Tieto </w:t>
-      </w:r>
-      <w:r>
-        <w:t>animácie s</w:t>
-      </w:r>
-      <w:r>
-        <w:t>a môžu priblížiť animáciám, ktoré sú vytvorené v programoch ako je napríklad Adobe Flash alebo After Effect</w:t>
-      </w:r>
-      <w:r>
-        <w:t xml:space="preserve"> </w:t>
-      </w:r>
-    </w:p>
-    <w:p>
-      <w:pPr>
-        <w:pStyle w:val="Heading2"/>
-      </w:pPr>
-      <w:bookmarkStart w:id="5" w:name="_Toc158199014"/>
-      <w:r>
-        <w:t>JavaScript</w:t>
-      </w:r>
-      <w:r>
-        <w:t xml:space="preserve"> - </w:t>
-      </w:r>
-      <w:r>
-        <w:t>Interaktivita a dynamika webových stránok</w:t>
-      </w:r>
-      <w:bookmarkEnd w:id="5"/>
-    </w:p>
-    <w:p>
-      <w:r>
-        <w:t>JavaScript je skriptovací programovací jazyk</w:t>
-      </w:r>
-      <w:r>
-        <w:t xml:space="preserve">. Kompletizuje nám svätú trojicu, ktorá sa používa pri vytváraní webových stránok. Má veľa využití ale používa sa hlavne pri webových stránkach aby sme ich dokázali urobiť interaktívne. Môžeme vytvoriť napríklad dotazník alebo nejaký test na webovej stránke. Môžeme vďaka nemu vytvoriť takzvanú webovú aplikáciu. Pomocou javascriptu dokážeme aj vytvárať animácie alebo zlepšovať už vytvorené animácie v CSS. Javascript bol prioritne určený na zhotovovanie klientskych častí aplikácií ale s príchodom nových </w:t>
-      </w:r>
-      <w:r>
-        <w:t>Node.js a podobných technológií dokáže figurovať aj na strane servera.</w:t>
-      </w:r>
-    </w:p>
-    <w:p>
-      <w:r>
-        <w:t xml:space="preserve">Javascript môžeme písať v vlastnom súbore s koncovkou </w:t>
-      </w:r>
-      <w:r>
-        <w:rPr>
-          <w:lang w:val="en-US"/>
-        </w:rPr>
         <w:t>“.js”</w:t>
       </w:r>
       <w:r>
-        <w:t xml:space="preserve"> ale aj v súbore kde je HTML.V prípade, že píšeme javascript v súbore s html musíme vždy písať do tagov </w:t>
-      </w:r>
-      <w:r>
-        <w:lastRenderedPageBreak/>
-        <w:t>určených pre javascript. Tieto sa musia vždy nachádzať na úplnom konci HTML súboru. Napríklad v tomto kóde môžeme vidieť syntax javascriptu a tag, ktorý sa používa na vyhradenie miesta pre javascript.</w:t>
+        <w:t xml:space="preserve"> ale aj v súbore kde je HTML.V prípade, že píšeme javascript v súbore s html musíme vždy písať do tagov určených pre javascript. Tieto sa musia vždy nachádzať na úplnom konci HTML súboru. Napríklad v tomto kóde môžeme vidieť syntax javascriptu a tag, ktorý sa používa na vyhradenie miesta pre javascript.</w:t>
       </w:r>
     </w:p>
     <w:p>
@@ -4267,7 +4137,7 @@
     </w:p>
     <w:p>
       <w:pPr>
-        <w:pStyle w:val="Heading2"/>
+        <w:pStyle w:val="Nadpis2"/>
       </w:pPr>
       <w:bookmarkStart w:id="6" w:name="_Toc158199015"/>
       <w:r>
@@ -4297,7 +4167,7 @@
     </w:p>
     <w:p>
       <w:pPr>
-        <w:pStyle w:val="Heading3"/>
+        <w:pStyle w:val="Nadpis3"/>
       </w:pPr>
       <w:bookmarkStart w:id="7" w:name="_Toc158199016"/>
       <w:r>
@@ -4327,7 +4197,7 @@
     </w:p>
     <w:p>
       <w:pPr>
-        <w:pStyle w:val="ListParagraph"/>
+        <w:pStyle w:val="Odsekzoznamu"/>
         <w:numPr>
           <w:ilvl w:val="0"/>
           <w:numId w:val="8"/>
@@ -4348,7 +4218,7 @@
     </w:p>
     <w:p>
       <w:pPr>
-        <w:pStyle w:val="ListParagraph"/>
+        <w:pStyle w:val="Odsekzoznamu"/>
         <w:numPr>
           <w:ilvl w:val="0"/>
           <w:numId w:val="8"/>
@@ -4369,7 +4239,7 @@
     </w:p>
     <w:p>
       <w:pPr>
-        <w:pStyle w:val="ListParagraph"/>
+        <w:pStyle w:val="Odsekzoznamu"/>
         <w:numPr>
           <w:ilvl w:val="0"/>
           <w:numId w:val="8"/>
@@ -4390,7 +4260,7 @@
     </w:p>
     <w:p>
       <w:pPr>
-        <w:pStyle w:val="ListParagraph"/>
+        <w:pStyle w:val="Odsekzoznamu"/>
         <w:numPr>
           <w:ilvl w:val="0"/>
           <w:numId w:val="8"/>
@@ -4411,6 +4281,7 @@
     </w:p>
     <w:p>
       <w:r>
+        <w:lastRenderedPageBreak/>
         <w:t xml:space="preserve">V práci sme používali najviac LiveServer rozšírenie. Toto rozšírenie nám </w:t>
       </w:r>
       <w:r>
@@ -4425,11 +4296,10 @@
     </w:p>
     <w:p>
       <w:pPr>
-        <w:pStyle w:val="Heading2"/>
+        <w:pStyle w:val="Nadpis2"/>
       </w:pPr>
       <w:bookmarkStart w:id="8" w:name="_Toc158199017"/>
       <w:r>
-        <w:lastRenderedPageBreak/>
         <w:t>Git</w:t>
       </w:r>
       <w:r>
@@ -4444,7 +4314,7 @@
     </w:p>
     <w:p>
       <w:pPr>
-        <w:pStyle w:val="ListParagraph"/>
+        <w:pStyle w:val="Odsekzoznamu"/>
         <w:numPr>
           <w:ilvl w:val="0"/>
           <w:numId w:val="9"/>
@@ -4465,7 +4335,7 @@
     </w:p>
     <w:p>
       <w:pPr>
-        <w:pStyle w:val="ListParagraph"/>
+        <w:pStyle w:val="Odsekzoznamu"/>
         <w:numPr>
           <w:ilvl w:val="0"/>
           <w:numId w:val="9"/>
@@ -4492,7 +4362,7 @@
     </w:p>
     <w:p>
       <w:pPr>
-        <w:pStyle w:val="ListParagraph"/>
+        <w:pStyle w:val="Odsekzoznamu"/>
         <w:numPr>
           <w:ilvl w:val="0"/>
           <w:numId w:val="9"/>
@@ -4516,7 +4386,7 @@
     </w:p>
     <w:p>
       <w:pPr>
-        <w:pStyle w:val="ListParagraph"/>
+        <w:pStyle w:val="Odsekzoznamu"/>
         <w:numPr>
           <w:ilvl w:val="0"/>
           <w:numId w:val="9"/>
@@ -4540,7 +4410,7 @@
     </w:p>
     <w:p>
       <w:pPr>
-        <w:pStyle w:val="Heading2"/>
+        <w:pStyle w:val="Nadpis2"/>
       </w:pPr>
       <w:bookmarkStart w:id="9" w:name="_Toc158199018"/>
       <w:r>
@@ -4558,12 +4428,16 @@
     </w:p>
     <w:p>
       <w:r>
-        <w:t>GitHub je najobľúbenejší hlavne pre projekty, ktoré sú open-source. To sú projekty na ktorých môžu pracovať všetci, ktorý majú na to znalosti. GitHub je taktiež taká sociálna sieť pre programátorov. Môžeme tam ukladať naše projekty, ktoré môžeme následne ukazovať aj v prípade keď sa uchádzame o prácu. Ale hlavne je to sieť kde sa nemusíme báť ukázať náš kód pretože si tam programátori navzájom dokážu ľahko pomáhať bez toho aby priamo zasahovali do nejakého kódu.</w:t>
-      </w:r>
-    </w:p>
-    <w:p>
-      <w:pPr>
-        <w:pStyle w:val="Heading1"/>
+        <w:t xml:space="preserve">GitHub je najobľúbenejší hlavne pre projekty, ktoré sú open-source. To sú projekty na ktorých môžu pracovať všetci, ktorý majú na to znalosti. GitHub je taktiež taká sociálna </w:t>
+      </w:r>
+      <w:r>
+        <w:lastRenderedPageBreak/>
+        <w:t>sieť pre programátorov. Môžeme tam ukladať naše projekty, ktoré môžeme následne ukazovať aj v prípade keď sa uchádzame o prácu. Ale hlavne je to sieť kde sa nemusíme báť ukázať náš kód pretože si tam programátori navzájom dokážu ľahko pomáhať bez toho aby priamo zasahovali do nejakého kódu.</w:t>
+      </w:r>
+    </w:p>
+    <w:p>
+      <w:pPr>
+        <w:pStyle w:val="Nadpis1"/>
         <w:rPr>
           <w:rFonts w:cs="Times New Roman"/>
         </w:rPr>
@@ -4580,16 +4454,76 @@
     </w:p>
     <w:p>
       <w:r>
-        <w:t>Náš hlvný cieľ je vytvoriť webovú stránku, ktorá sa bude zameriavať na kyberbezpečnosť a, ktorá výbaví čitaľov znalostami, na ktoré sa budú môcť spolahnúť pri práci s internetom alebo inými technologiami. Snahou je aj urobiť curicculum, ktoré bude prehľadné</w:t>
-      </w:r>
-      <w:r>
-        <w:t xml:space="preserve">. S tím súvisi aj dizajn webovej stránky. Dizajn </w:t>
+        <w:t xml:space="preserve">Náš </w:t>
+      </w:r>
+      <w:r>
+        <w:t>hlavný</w:t>
+      </w:r>
+      <w:r>
+        <w:t xml:space="preserve"> cieľ je vytvoriť webovú stránku, ktorá sa bude zameriavať na kyberbezpečnosť a, ktorá </w:t>
+      </w:r>
+      <w:r>
+        <w:t>vybaví</w:t>
+      </w:r>
+      <w:r>
+        <w:t xml:space="preserve"> čita</w:t>
+      </w:r>
+      <w:r>
+        <w:t>te</w:t>
+      </w:r>
+      <w:r>
+        <w:t xml:space="preserve">ľov </w:t>
+      </w:r>
+      <w:r>
+        <w:t>znalosťami</w:t>
+      </w:r>
+      <w:r>
+        <w:t xml:space="preserve">, na ktoré sa budú môcť </w:t>
+      </w:r>
+      <w:r>
+        <w:t>spoľahnúť</w:t>
+      </w:r>
+      <w:r>
+        <w:t xml:space="preserve"> pri práci s internetom alebo inými </w:t>
+      </w:r>
+      <w:r>
+        <w:t>technológiami</w:t>
+      </w:r>
+      <w:r>
+        <w:t xml:space="preserve">. Snahou je aj urobiť </w:t>
+      </w:r>
+      <w:r>
+        <w:t>curriculum</w:t>
+      </w:r>
+      <w:r>
+        <w:t>, ktoré bude prehľadné</w:t>
+      </w:r>
+      <w:r>
+        <w:t xml:space="preserve">. S tím </w:t>
+      </w:r>
+      <w:r>
+        <w:t>súvisí</w:t>
+      </w:r>
+      <w:r>
+        <w:t xml:space="preserve"> aj dizajn webovej stránky. Dizajn </w:t>
       </w:r>
       <w:r>
         <w:t>bude</w:t>
       </w:r>
       <w:r>
-        <w:t xml:space="preserve"> mať schopnosť nadchnúť a udržať čitateľa na webovej stránke. Implementáciou obsahu o kyberbezpečnosti chceme zdieľať aj rôzne interaktívne úlohy tretích strán, ktoré maju schopnosť nie len prehĺbiť čitateľové znalosti ale aj ich otestovať</w:t>
+        <w:t xml:space="preserve"> mať schopnosť nadchnúť a udržať čitateľa na webovej stránke. Implementáciou obsahu o kyberbezpečnosti chceme zdieľať aj rôzne interaktívne úlohy tretích strán, ktoré </w:t>
+      </w:r>
+      <w:r>
+        <w:t>majú</w:t>
+      </w:r>
+      <w:r>
+        <w:t xml:space="preserve"> schopnosť nie len prehĺbiť </w:t>
+      </w:r>
+      <w:r>
+        <w:t>čitateľove</w:t>
+      </w:r>
+      <w:r>
+        <w:t xml:space="preserve"> znalosti ale aj ich otestovať</w:t>
       </w:r>
       <w:r>
         <w:t>.</w:t>
@@ -4597,7 +4531,7 @@
     </w:p>
     <w:p>
       <w:pPr>
-        <w:pStyle w:val="Heading1"/>
+        <w:pStyle w:val="Nadpis1"/>
         <w:numPr>
           <w:ilvl w:val="0"/>
           <w:numId w:val="2"/>
@@ -4652,7 +4586,7 @@
     </w:p>
     <w:p>
       <w:pPr>
-        <w:pStyle w:val="Heading2"/>
+        <w:pStyle w:val="Nadpis2"/>
       </w:pPr>
       <w:bookmarkStart w:id="12" w:name="_Toc158199021"/>
       <w:r>
@@ -4674,16 +4608,34 @@
         <w:t xml:space="preserve"> webovej stránky. Následne ho nainštalujeme. </w:t>
       </w:r>
       <w:r>
-        <w:t xml:space="preserve">Po inštalácií sa nám otvorí špecialne CLI (command line interface) dedikované práve len pre Git. </w:t>
-      </w:r>
-      <w:r>
-        <w:t xml:space="preserve">Toto okno môžeme zavreť. Nájdeme si alebo vytvoríme </w:t>
+        <w:t xml:space="preserve">Po inštalácií sa nám otvorí </w:t>
+      </w:r>
+      <w:r>
+        <w:t>špeciálne</w:t>
+      </w:r>
+      <w:r>
+        <w:t xml:space="preserve"> CLI (command line interface) dedikované práve len pre Git. </w:t>
+      </w:r>
+      <w:r>
+        <w:t>Toto okno môžeme zavr</w:t>
+      </w:r>
+      <w:r>
+        <w:t>ie</w:t>
+      </w:r>
+      <w:r>
+        <w:t xml:space="preserve">ť. Nájdeme si alebo vytvoríme </w:t>
       </w:r>
       <w:r>
         <w:t>adresár</w:t>
       </w:r>
       <w:r>
-        <w:t xml:space="preserve">, v ktorom budeme pracovať. Klikneme pravým a otvorime Git Bash. Pre to aby sme spustili projekt v danom </w:t>
+        <w:t>, v ktorom budeme pracovať. Klikneme pravým a </w:t>
+      </w:r>
+      <w:r>
+        <w:t>otvoríme</w:t>
+      </w:r>
+      <w:r>
+        <w:t xml:space="preserve"> Git Bash. Pre to aby sme spustili projekt v danom </w:t>
       </w:r>
       <w:r>
         <w:t>adresári</w:t>
@@ -4699,7 +4651,25 @@
         <w:t>git init</w:t>
       </w:r>
       <w:r>
-        <w:t>. Tento príkaz slúži na založenie nového projektu v adresári. Pri tomto príkazi sa vytvorí adresár .git, do ktorého Git ukladá všetky informácie o repozitári. Teraz potrebujeme nastaviť email a meno. Je to potrebné v prípade, že pracujeme v tíme, aby ostatny vedelí kto commitol (nahral) zmeny. Meno a email nastavíme pomocou dvoch príkazov.</w:t>
+        <w:t xml:space="preserve">. Tento príkaz slúži na založenie nového projektu v adresári. Pri tomto </w:t>
+      </w:r>
+      <w:r>
+        <w:t>príkazy</w:t>
+      </w:r>
+      <w:r>
+        <w:t xml:space="preserve"> sa vytvorí adresár .git, do ktorého Git ukladá všetky informácie o repozitári. Teraz potrebujeme nastaviť email a meno. Je to potrebné v prípade, že pracujeme v tíme, aby </w:t>
+      </w:r>
+      <w:r>
+        <w:t>ostatný</w:t>
+      </w:r>
+      <w:r>
+        <w:t xml:space="preserve"> </w:t>
+      </w:r>
+      <w:r>
+        <w:t>vedeli</w:t>
+      </w:r>
+      <w:r>
+        <w:t xml:space="preserve"> kto commitol (nahral) zmeny. Meno a email nastavíme pomocou dvoch príkazov.</w:t>
       </w:r>
     </w:p>
     <w:p>
@@ -4765,17 +4735,113 @@
         <w:spacing w:before="200"/>
       </w:pPr>
       <w:r>
-        <w:t xml:space="preserve">Po nastavení emailu a mena sa musíme zaregistrovať/prihlasiť na GitHub. Po tom ako sa dostaneme do GitHubu klikneme v pravo hore na plusko a následne na </w:t>
-      </w:r>
-      <w:r>
-        <w:t xml:space="preserve">Nový repositor. Na tejto stránke nastavíme repositor. Pri zadávaní mena je dobré zadať meno adresáta, ktorý sme vytvorili pre projekt. V prípade že chceme môžme pridať nejaký komentár alebo zmeniť repositor na súkromný repositor. Ak chceme vytvoríme README file. Po tom, ako všetko nastavíme, ak chceme klikneme na vytvoriť repozitár. Aby sme mohli posielať súbory do repozitoru potrebujeme personálny </w:t>
-      </w:r>
-      <w:r>
-        <w:t xml:space="preserve">vstupný token. Tento token vytvoríme v nastaveniach profilu. Do nastavení sa dostaneme tak, že klikneme v pravo hore na obrazok profilu následne na nastavenia. Po tom, ako sa dostaneme do nastavení výhladáme na lavej strane nastavenia developera. A znova na lavej strane nájdeme personálny vstupný token ten rozklikneme a klikneme na tokeny (klasické). Na tejto podstránke klikneme na tlačítko generovať nový token a klikneme na klasický. Token môžeme pomenovať a taktiež mu nastaviť dobu trvania. Následne musíme nastaviť čo môžeme robiť v prípade, že tento token používame. Keďže tento token budeme vlastniť len mi tak mu dáme všetký práva. Klikneme na </w:t>
+        <w:t>Po nastavení emailu a mena sa musíme zaregistrovať/</w:t>
+      </w:r>
+      <w:r>
+        <w:t>prihlásiť</w:t>
+      </w:r>
+      <w:r>
+        <w:t xml:space="preserve"> na GitHub. Po tom ako sa dostaneme do GitHubu klikneme v </w:t>
+      </w:r>
+      <w:r>
+        <w:t>pravo</w:t>
+      </w:r>
+      <w:r>
+        <w:t xml:space="preserve"> hore na plusko a následne na </w:t>
+      </w:r>
+      <w:r>
+        <w:t xml:space="preserve">Nový </w:t>
+      </w:r>
+      <w:r>
+        <w:t>repozitár</w:t>
+      </w:r>
+      <w:r>
+        <w:t xml:space="preserve">. Na tejto stránke nastavíme </w:t>
+      </w:r>
+      <w:r>
+        <w:t>repozitár</w:t>
+      </w:r>
+      <w:r>
+        <w:t xml:space="preserve">. Pri zadávaní mena je dobré zadať meno adresáta, ktorý sme vytvorili pre projekt. V prípade že chceme </w:t>
+      </w:r>
+      <w:r>
+        <w:t>môžeme</w:t>
+      </w:r>
+      <w:r>
+        <w:t xml:space="preserve"> pridať nejaký komentár alebo zmeniť </w:t>
+      </w:r>
+      <w:r>
+        <w:t>repozitár</w:t>
+      </w:r>
+      <w:r>
+        <w:t xml:space="preserve"> na súkromný </w:t>
+      </w:r>
+      <w:r>
+        <w:t>repozitár</w:t>
+      </w:r>
+      <w:r>
+        <w:t xml:space="preserve">. Ak chceme vytvoríme README file. Po tom, ako všetko nastavíme, ak chceme klikneme na vytvoriť repozitár. Aby sme mohli posielať súbory do </w:t>
+      </w:r>
+      <w:r>
+        <w:t>repozitáru</w:t>
+      </w:r>
+      <w:r>
+        <w:t xml:space="preserve"> potrebujeme personálny </w:t>
+      </w:r>
+      <w:r>
+        <w:t xml:space="preserve">vstupný token. Tento token vytvoríme v nastaveniach profilu. Do nastavení sa dostaneme tak, že klikneme v pravo hore na </w:t>
+      </w:r>
+      <w:r>
+        <w:t>obrázok</w:t>
+      </w:r>
+      <w:r>
+        <w:t xml:space="preserve"> profilu následne na nastavenia. Po tom, ako sa dostaneme do nastavení </w:t>
+      </w:r>
+      <w:r>
+        <w:t>vyhľadáme</w:t>
+      </w:r>
+      <w:r>
+        <w:t xml:space="preserve"> na </w:t>
+      </w:r>
+      <w:r>
+        <w:t>ľavej</w:t>
+      </w:r>
+      <w:r>
+        <w:t xml:space="preserve"> strane nastavenia developera. A znova na </w:t>
+      </w:r>
+      <w:r>
+        <w:t>ľavej</w:t>
+      </w:r>
+      <w:r>
+        <w:t xml:space="preserve"> strane nájdeme personálny vstupný token ten rozklikneme a klikneme na tokeny (klasické). Na tejto podstránke klikneme na </w:t>
+      </w:r>
+      <w:r>
+        <w:t>tlačidlo</w:t>
+      </w:r>
+      <w:r>
+        <w:t xml:space="preserve"> generovať nový token a klikneme na klasický. Token môžeme pomenovať a taktiež mu nastaviť dobu trvania. Následne musíme nastaviť čo môžeme robiť v prípade, že tento token používame. Keďže tento token budeme vlastniť len mi tak mu dáme </w:t>
+      </w:r>
+      <w:r>
+        <w:t>všetky</w:t>
+      </w:r>
+      <w:r>
+        <w:t xml:space="preserve"> práva. Klikneme na </w:t>
       </w:r>
       <w:r>
         <w:lastRenderedPageBreak/>
-        <w:t>generovať token čo nám už vygeneruje token, ktorý použijeme. Je dôležite tento token niekde uložiť pretože ho budeme na tejto podstránke vidieť len raz. Teraz sa pomocou Git bashu a tokenu, ktorý sme si vytvorili možeme dostať cez Git bash do repozitára, ktorý sme vytvorili. Na toto použijeme prikaz.</w:t>
+        <w:t xml:space="preserve">generovať token čo nám už vygeneruje token, ktorý použijeme. Je dôležite tento token niekde uložiť pretože ho budeme na tejto podstránke vidieť len raz. Teraz sa pomocou Git bashu a tokenu, ktorý sme si vytvorili </w:t>
+      </w:r>
+      <w:r>
+        <w:t>môžeme</w:t>
+      </w:r>
+      <w:r>
+        <w:t xml:space="preserve"> dostať cez Git bash do repozitára, ktorý sme vytvorili. Na toto použijeme </w:t>
+      </w:r>
+      <w:r>
+        <w:t>príkaz</w:t>
+      </w:r>
+      <w:r>
+        <w:t>.</w:t>
       </w:r>
     </w:p>
     <w:p>
@@ -4827,15 +4893,27 @@
         <w:t xml:space="preserve">Po tomto všetkom máme Git a Github vytvorený a nastavení. Teraz pri každej zmene budeme nahrávať zmeny na GitHub. </w:t>
       </w:r>
       <w:r>
-        <w:t xml:space="preserve">Pri nahravaní môžu byť v troch stavoch a to: modified, staged, committed. </w:t>
-      </w:r>
-      <w:r>
-        <w:t>Na nahravanie budeme potrebovať ďalšie príkazy.</w:t>
-      </w:r>
-    </w:p>
-    <w:p>
-      <w:pPr>
-        <w:pStyle w:val="ListParagraph"/>
+        <w:t xml:space="preserve">Pri </w:t>
+      </w:r>
+      <w:r>
+        <w:t>nahrávaní</w:t>
+      </w:r>
+      <w:r>
+        <w:t xml:space="preserve"> môžu byť v troch stavoch a to: modified, staged, committed. </w:t>
+      </w:r>
+      <w:r>
+        <w:t xml:space="preserve">Na </w:t>
+      </w:r>
+      <w:r>
+        <w:t>nahrávanie</w:t>
+      </w:r>
+      <w:r>
+        <w:t xml:space="preserve"> budeme potrebovať ďalšie príkazy.</w:t>
+      </w:r>
+    </w:p>
+    <w:p>
+      <w:pPr>
+        <w:pStyle w:val="Odsekzoznamu"/>
         <w:numPr>
           <w:ilvl w:val="0"/>
           <w:numId w:val="10"/>
@@ -4867,7 +4945,7 @@
     </w:p>
     <w:p>
       <w:pPr>
-        <w:pStyle w:val="ListParagraph"/>
+        <w:pStyle w:val="Odsekzoznamu"/>
         <w:numPr>
           <w:ilvl w:val="0"/>
           <w:numId w:val="10"/>
@@ -4890,7 +4968,7 @@
     </w:p>
     <w:p>
       <w:pPr>
-        <w:pStyle w:val="ListParagraph"/>
+        <w:pStyle w:val="Odsekzoznamu"/>
         <w:numPr>
           <w:ilvl w:val="0"/>
           <w:numId w:val="10"/>
@@ -4916,7 +4994,7 @@
     </w:p>
     <w:p>
       <w:pPr>
-        <w:pStyle w:val="ListParagraph"/>
+        <w:pStyle w:val="Odsekzoznamu"/>
         <w:numPr>
           <w:ilvl w:val="0"/>
           <w:numId w:val="10"/>
@@ -4939,7 +5017,7 @@
     </w:p>
     <w:p>
       <w:pPr>
-        <w:pStyle w:val="ListParagraph"/>
+        <w:pStyle w:val="Odsekzoznamu"/>
         <w:numPr>
           <w:ilvl w:val="0"/>
           <w:numId w:val="10"/>
@@ -4954,12 +5032,18 @@
         <w:t xml:space="preserve">– </w:t>
       </w:r>
       <w:r>
-        <w:t>Tento príkaz ma takú istu funkciu ako predošlý príkaz. Ale používame ho až keď odošleme prvý krát súbory pomocou predošlého príkazu.</w:t>
-      </w:r>
-    </w:p>
-    <w:p>
-      <w:pPr>
-        <w:pStyle w:val="ListParagraph"/>
+        <w:t xml:space="preserve">Tento príkaz ma takú </w:t>
+      </w:r>
+      <w:r>
+        <w:t>istú</w:t>
+      </w:r>
+      <w:r>
+        <w:t xml:space="preserve"> funkciu ako predošlý príkaz. Ale používame ho až keď odošleme prvý krát súbory pomocou predošlého príkazu.</w:t>
+      </w:r>
+    </w:p>
+    <w:p>
+      <w:pPr>
+        <w:pStyle w:val="Odsekzoznamu"/>
         <w:numPr>
           <w:ilvl w:val="0"/>
           <w:numId w:val="10"/>
@@ -4971,12 +5055,36 @@
         <w:t xml:space="preserve">git pull </w:t>
       </w:r>
       <w:r>
-        <w:t xml:space="preserve">– Vďaka tomúto príkazu môžme sťiahnuť súborý zo vzdialeného repozitáru do lokálneho pracovného adresára. </w:t>
-      </w:r>
-    </w:p>
-    <w:p>
-      <w:pPr>
-        <w:pStyle w:val="Heading2"/>
+        <w:t xml:space="preserve">– Vďaka </w:t>
+      </w:r>
+      <w:r>
+        <w:t>tomuto</w:t>
+      </w:r>
+      <w:r>
+        <w:t xml:space="preserve"> príkazu </w:t>
+      </w:r>
+      <w:r>
+        <w:t>môžeme</w:t>
+      </w:r>
+      <w:r>
+        <w:t xml:space="preserve"> </w:t>
+      </w:r>
+      <w:r>
+        <w:t>stiahnuť</w:t>
+      </w:r>
+      <w:r>
+        <w:t xml:space="preserve"> </w:t>
+      </w:r>
+      <w:r>
+        <w:t>súbory</w:t>
+      </w:r>
+      <w:r>
+        <w:t xml:space="preserve"> zo vzdialeného repozitáru do lokálneho pracovného adresára. </w:t>
+      </w:r>
+    </w:p>
+    <w:p>
+      <w:pPr>
+        <w:pStyle w:val="Nadpis2"/>
       </w:pPr>
       <w:bookmarkStart w:id="13" w:name="_Toc158199022"/>
       <w:r>
@@ -5004,12 +5112,18 @@
         <w:t xml:space="preserve"> nám umožnilo naše nápady v rýchlosti pretvoriť na </w:t>
       </w:r>
       <w:r>
-        <w:t xml:space="preserve">prototyp webovej stránky, ktorý sme si uprávili do finálneho dizajnu. </w:t>
-      </w:r>
-    </w:p>
-    <w:p>
-      <w:pPr>
-        <w:pStyle w:val="Heading3"/>
+        <w:t xml:space="preserve">prototyp webovej stránky, ktorý sme si </w:t>
+      </w:r>
+      <w:r>
+        <w:t>upravili</w:t>
+      </w:r>
+      <w:r>
+        <w:t xml:space="preserve"> do finálneho dizajnu. </w:t>
+      </w:r>
+    </w:p>
+    <w:p>
+      <w:pPr>
+        <w:pStyle w:val="Nadpis3"/>
       </w:pPr>
       <w:bookmarkStart w:id="14" w:name="_Toc158199023"/>
       <w:r>
@@ -5020,13 +5134,25 @@
     </w:p>
     <w:p>
       <w:r>
-        <w:t>Pri dizajnovani domovskej alebo teda hlavnej stránky sme si museli určiť tématiku dizajnu</w:t>
+        <w:t xml:space="preserve">Pri dizajnovani domovskej alebo teda hlavnej stránky sme si museli určiť </w:t>
+      </w:r>
+      <w:r>
+        <w:t>tematiku</w:t>
+      </w:r>
+      <w:r>
+        <w:t xml:space="preserve"> dizajnu</w:t>
       </w:r>
       <w:r>
         <w:t>, ktorú sme potom museli dodržať pri každej podstránke</w:t>
       </w:r>
       <w:r>
-        <w:t>. To znamená, aké farby použijeme, písmo, obrazky a vcelku či to bude futuristický, retro,  alebo moderný dizajn. Pretože robíme stránku o kyberbezpečnosti a</w:t>
+        <w:t xml:space="preserve">. To znamená, aké farby použijeme, písmo, </w:t>
+      </w:r>
+      <w:r>
+        <w:t>obrázky</w:t>
+      </w:r>
+      <w:r>
+        <w:t xml:space="preserve"> a vcelku či to bude futuristický, retro,  alebo moderný dizajn. Pretože robíme stránku o kyberbezpečnosti a</w:t>
       </w:r>
       <w:r>
         <w:t xml:space="preserve"> samotne slovo má v sebe v anglickom výraze </w:t>
@@ -5038,10 +5164,40 @@
         <w:t>“</w:t>
       </w:r>
       <w:r>
-        <w:t xml:space="preserve">cyber“ tak sme si zvolili futuristickú cyberpunk tématiku. Použili sme 3 farby a odtiene týchto farieb a to sú </w:t>
-      </w:r>
-      <w:r>
-        <w:t xml:space="preserve">modrá, rúžová a fialová. Na pozadie sme použili hlavne tmave odtiene kvôli tomu sme ako hlavnú farbu písma dali bielu aby vynikol text. Keď sme mali určene tieto hlavné faktorý od, ktorých sa bude odrážať naš celkový dizajn pustili sme sa na dizajnovanie rôznych sekcií domovskej stránky. </w:t>
+        <w:t xml:space="preserve">cyber“ tak sme si zvolili futuristickú cyberpunk </w:t>
+      </w:r>
+      <w:r>
+        <w:t>tematiku</w:t>
+      </w:r>
+      <w:r>
+        <w:t xml:space="preserve">. Použili sme 3 farby a odtiene týchto farieb a to sú </w:t>
+      </w:r>
+      <w:r>
+        <w:t xml:space="preserve">modrá, rúžová a fialová. Na pozadie sme použili hlavne </w:t>
+      </w:r>
+      <w:r>
+        <w:t>tmavé</w:t>
+      </w:r>
+      <w:r>
+        <w:t xml:space="preserve"> odtiene kvôli tomu sme ako hlavnú farbu písma dali bielu aby vynikol text. Keď sme mali </w:t>
+      </w:r>
+      <w:r>
+        <w:t>určené</w:t>
+      </w:r>
+      <w:r>
+        <w:t xml:space="preserve"> tieto hlavné </w:t>
+      </w:r>
+      <w:r>
+        <w:t>faktory</w:t>
+      </w:r>
+      <w:r>
+        <w:t xml:space="preserve"> od, ktorých sa bude odrážať </w:t>
+      </w:r>
+      <w:r>
+        <w:t>náš</w:t>
+      </w:r>
+      <w:r>
+        <w:t xml:space="preserve"> celkový dizajn pustili sme sa na dizajnovanie rôznych sekcií domovskej stránky. </w:t>
       </w:r>
     </w:p>
     <w:p>
@@ -5063,7 +5219,13 @@
     </w:p>
     <w:p>
       <w:r>
-        <w:t xml:space="preserve">Druhá sekcia domovskej stránky bude krátka a vystížna. </w:t>
+        <w:t>Druhá sekcia domovskej stránky bude krátka a </w:t>
+      </w:r>
+      <w:r>
+        <w:t>výstižná</w:t>
+      </w:r>
+      <w:r>
+        <w:t xml:space="preserve">. </w:t>
       </w:r>
       <w:r>
         <w:t>Táto sekcia sa volá (</w:t>
@@ -5119,12 +5281,36 @@
         <w:t xml:space="preserve">. </w:t>
       </w:r>
       <w:r>
-        <w:t>Pomocou šipiek sa dá prehadzovať medzi študentami. Pre túto sekciu sme si niektoré obrazky vytvorili práve pomocou Figmi.</w:t>
-      </w:r>
-    </w:p>
-    <w:p>
-      <w:r>
-        <w:t>Ďalšia sekcia a teda štvrá hovorí o tom akým spôsobom funguje naša learning platforma. Nazov tejto sekcie je (</w:t>
+        <w:t>Pomocou š</w:t>
+      </w:r>
+      <w:r>
+        <w:t>i</w:t>
+      </w:r>
+      <w:r>
+        <w:t xml:space="preserve">piek sa dá prehadzovať medzi študentami. Pre túto sekciu sme si niektoré </w:t>
+      </w:r>
+      <w:r>
+        <w:t>obrázky</w:t>
+      </w:r>
+      <w:r>
+        <w:t xml:space="preserve"> vytvorili práve pomocou Figmi.</w:t>
+      </w:r>
+    </w:p>
+    <w:p>
+      <w:r>
+        <w:t xml:space="preserve">Ďalšia sekcia a teda </w:t>
+      </w:r>
+      <w:r>
+        <w:t>štvrtá</w:t>
+      </w:r>
+      <w:r>
+        <w:t xml:space="preserve"> hovorí o tom akým spôsobom funguje naša learning platforma. </w:t>
+      </w:r>
+      <w:r>
+        <w:t>Názov</w:t>
+      </w:r>
+      <w:r>
+        <w:t xml:space="preserve"> tejto sekcie je (</w:t>
       </w:r>
       <w:r>
         <w:rPr>
@@ -5139,30 +5325,105 @@
         <w:t>)</w:t>
       </w:r>
       <w:r>
-        <w:t xml:space="preserve">. Obsahuje krátky text, ktorý vyzdvihuje naše curicculum a motivuje. Následne sme napisali o 3 hlavných okruhov o tom ako fungujeme a o čo nam ide. </w:t>
-      </w:r>
-    </w:p>
-    <w:p>
-      <w:r>
-        <w:t xml:space="preserve">Predposledná sekcia piatá je na to aby ešte viac upútala uživateľa a prinútila ho sa registrovať na našu webovú stránku. Obsahuje krátky text s obrázkom a tlačidlom, ktoré presunie uživateľa na registráciu. </w:t>
+        <w:t xml:space="preserve">. Obsahuje krátky text, ktorý vyzdvihuje naše </w:t>
+      </w:r>
+      <w:r>
+        <w:t>curriculum</w:t>
+      </w:r>
+      <w:r>
+        <w:t xml:space="preserve"> a motivuje. Následne sme </w:t>
+      </w:r>
+      <w:r>
+        <w:t>napísali</w:t>
+      </w:r>
+      <w:r>
+        <w:t xml:space="preserve"> o 3 hlavných okruhov o tom ako fungujeme a o čo </w:t>
+      </w:r>
+      <w:r>
+        <w:t>nám</w:t>
+      </w:r>
+      <w:r>
+        <w:t xml:space="preserve"> ide. </w:t>
+      </w:r>
+    </w:p>
+    <w:p>
+      <w:r>
+        <w:t xml:space="preserve">Predposledná sekcia </w:t>
+      </w:r>
+      <w:r>
+        <w:t>piata</w:t>
+      </w:r>
+      <w:r>
+        <w:t xml:space="preserve"> je na to aby ešte viac upútala </w:t>
+      </w:r>
+      <w:r>
+        <w:t>užívateľa</w:t>
+      </w:r>
+      <w:r>
+        <w:t xml:space="preserve"> a prinútila ho sa registrovať na našu webovú stránku. Obsahuje krátky text s obrázkom a tlačidlom, ktoré presunie </w:t>
+      </w:r>
+      <w:r>
+        <w:t>užívateľa</w:t>
+      </w:r>
+      <w:r>
+        <w:t xml:space="preserve"> na registráciu. </w:t>
       </w:r>
     </w:p>
     <w:p>
       <w:r>
         <w:lastRenderedPageBreak/>
-        <w:t xml:space="preserve">Posledná šiesta sekcia alebo aj takzvaná päta stránky slúži na doležité linky a na propagáciu. V päte sa nachádzaju linky na socialne média ako je instagram alebo discord. Taktiež obsahuje linky na dôležité podstránky </w:t>
-      </w:r>
-      <w:r>
-        <w:t>podmineky a súkromie. Súčasťou je aj copyright našho projektu.</w:t>
-      </w:r>
-    </w:p>
-    <w:p>
-      <w:pPr>
-        <w:pStyle w:val="Heading3"/>
+        <w:t xml:space="preserve">Posledná šiesta sekcia alebo aj takzvaná päta stránky slúži na </w:t>
+      </w:r>
+      <w:r>
+        <w:t>dôležité</w:t>
+      </w:r>
+      <w:r>
+        <w:t xml:space="preserve"> linky a na propagáciu. V päte sa </w:t>
+      </w:r>
+      <w:r>
+        <w:t>nachádzajú</w:t>
+      </w:r>
+      <w:r>
+        <w:t xml:space="preserve"> linky na </w:t>
+      </w:r>
+      <w:r>
+        <w:t>sociálne</w:t>
+      </w:r>
+      <w:r>
+        <w:t xml:space="preserve"> média ako je </w:t>
+      </w:r>
+      <w:r>
+        <w:t>Instagram</w:t>
+      </w:r>
+      <w:r>
+        <w:t xml:space="preserve"> alebo discord. Taktiež obsahuje linky na dôležité podstránky </w:t>
+      </w:r>
+      <w:r>
+        <w:t>podmienky</w:t>
+      </w:r>
+      <w:r>
+        <w:t xml:space="preserve"> a súkromie. Súčasťou je aj copyright </w:t>
+      </w:r>
+      <w:r>
+        <w:t>nášho</w:t>
+      </w:r>
+      <w:r>
+        <w:t xml:space="preserve"> projektu.</w:t>
+      </w:r>
+    </w:p>
+    <w:p>
+      <w:pPr>
+        <w:pStyle w:val="Nadpis3"/>
       </w:pPr>
       <w:bookmarkStart w:id="15" w:name="_Toc158199024"/>
       <w:r>
-        <w:t>Dizajn podstrániek prihlasovania a registrácie</w:t>
+        <w:t xml:space="preserve">Dizajn </w:t>
+      </w:r>
+      <w:r>
+        <w:t>podstránok</w:t>
+      </w:r>
+      <w:r>
+        <w:t xml:space="preserve"> prihlasovania a registrácie</w:t>
       </w:r>
       <w:bookmarkEnd w:id="15"/>
     </w:p>
@@ -5171,16 +5432,43 @@
         <w:t xml:space="preserve">Dizajnovanie </w:t>
       </w:r>
       <w:r>
-        <w:t xml:space="preserve">podstraniek </w:t>
-      </w:r>
-      <w:r>
-        <w:t xml:space="preserve">prihlasovania a registrácie bolo o niečo lahšie. Keďže sme už mali </w:t>
+        <w:t>podstránok</w:t>
+      </w:r>
+      <w:r>
+        <w:t xml:space="preserve"> </w:t>
+      </w:r>
+      <w:r>
+        <w:t xml:space="preserve">prihlasovania a registrácie bolo o niečo </w:t>
+      </w:r>
+      <w:r>
+        <w:t>ľahšie</w:t>
+      </w:r>
+      <w:r>
+        <w:t xml:space="preserve">. Keďže sme už mali </w:t>
       </w:r>
       <w:r>
         <w:t>hlavné faktory</w:t>
       </w:r>
       <w:r>
-        <w:t xml:space="preserve"> ako sú farby či tematika. Tieto dve podstránky sa od seba moc neodlišujú. Dizajn sme spravilo čisto len na jednu sekciu to zmaná, že sa nedá isť nižšie. Pri stlačení tlačidla na prihlasenie na domovskej stránke nás to presunie na podstránku.</w:t>
+        <w:t xml:space="preserve"> ako sú farby či tematika. Tieto dve podstránky sa od seba moc neodlišujú. Dizajn sme spravilo čisto len na jednu sekciu to z</w:t>
+      </w:r>
+      <w:r>
+        <w:t>name</w:t>
+      </w:r>
+      <w:r>
+        <w:t xml:space="preserve">ná, že sa nedá </w:t>
+      </w:r>
+      <w:r>
+        <w:t>ísť</w:t>
+      </w:r>
+      <w:r>
+        <w:t xml:space="preserve"> nižšie. Pri stlačení tlačidla na </w:t>
+      </w:r>
+      <w:r>
+        <w:t>prihlásenie</w:t>
+      </w:r>
+      <w:r>
+        <w:t xml:space="preserve"> na domovskej stránke nás to presunie na podstránku.</w:t>
       </w:r>
     </w:p>
     <w:p>
@@ -5205,7 +5493,7 @@
     </w:p>
     <w:p>
       <w:pPr>
-        <w:pStyle w:val="Heading3"/>
+        <w:pStyle w:val="Nadpis3"/>
       </w:pPr>
       <w:bookmarkStart w:id="16" w:name="_Toc158199025"/>
       <w:r>
@@ -5215,23 +5503,125 @@
     </w:p>
     <w:p>
       <w:r>
-        <w:t xml:space="preserve">Po tom ako sme mali na všetky prodstránky urobené prototypy tak ostávalo už len doladiť maličkosti a trochu zmeniť kompozíciu elementov v jednotlivých sekciach. Napríklad v prototypovej verzí bola na domovskej stránke navigácia na lavom boku. No po pár problémoch, ktoré sme si uvedomile, že môžu nastať v prípade že by sme nechali navigáciu na ľavej strane. Sme sa rozhodli urobiť navigáciu v strede stránky a to tak, že sme ju urobili ako ostrovček, ktorý sa snami neustále posúva. Potom sme museli trochu prerobyť sekciu “čo hovoria naši študenti“. Prerabali sme ju kvôli logike ako malo fungovať premienanie komentárov a avatarov určitých studentov. Dizajn bol zbytočne komplikovaný tak sme ho trochu upravili aby bola sekcia viac atraktivnejšia a ľašie čítateľná. Maličkosti ktoré sme doladovali boli napríklad rozmedzia medzi elementamy alebo velkosti elementov či písmen. Keď sme mali všetko nadizajnované a mali sme </w:t>
-      </w:r>
-      <w:r>
-        <w:t xml:space="preserve">čistý prototyp hotový tak sme sa pustili do programovnia webovej stránky. Je dôležité </w:t>
+        <w:t xml:space="preserve">Po tom ako sme mali na všetky </w:t>
+      </w:r>
+      <w:r>
+        <w:t>podstránky</w:t>
+      </w:r>
+      <w:r>
+        <w:t xml:space="preserve"> urobené prototypy tak ostávalo už len doladiť maličkosti a trochu zmeniť kompozíciu elementov v jednotlivých </w:t>
+      </w:r>
+      <w:r>
+        <w:t>sekciách</w:t>
+      </w:r>
+      <w:r>
+        <w:t xml:space="preserve">. Napríklad v prototypovej </w:t>
+      </w:r>
+      <w:r>
+        <w:t>verzií</w:t>
+      </w:r>
+      <w:r>
+        <w:t xml:space="preserve"> bola na domovskej stránke navigácia na </w:t>
+      </w:r>
+      <w:r>
+        <w:t>ľavom</w:t>
+      </w:r>
+      <w:r>
+        <w:t xml:space="preserve"> boku. No po pár problémoch, ktoré sme si </w:t>
+      </w:r>
+      <w:r>
+        <w:t>uvedomili</w:t>
+      </w:r>
+      <w:r>
+        <w:t xml:space="preserve">, že môžu nastať v prípade že by sme nechali navigáciu na ľavej strane. Sme sa rozhodli urobiť navigáciu v strede stránky a to tak, že sme ju urobili ako ostrovček, ktorý sa snami neustále posúva. Potom sme museli trochu </w:t>
+      </w:r>
+      <w:r>
+        <w:t>prerobiť</w:t>
+      </w:r>
+      <w:r>
+        <w:t xml:space="preserve"> sekciu “čo hovoria naši študenti“. </w:t>
+      </w:r>
+      <w:r>
+        <w:t>Prerábali</w:t>
+      </w:r>
+      <w:r>
+        <w:t xml:space="preserve"> sme ju kvôli logike ako malo fungovať </w:t>
+      </w:r>
+      <w:r>
+        <w:t>premieňanie</w:t>
+      </w:r>
+      <w:r>
+        <w:t xml:space="preserve"> komentárov a avatarov určitých </w:t>
+      </w:r>
+      <w:r>
+        <w:t>študentov</w:t>
+      </w:r>
+      <w:r>
+        <w:t xml:space="preserve">. Dizajn bol zbytočne komplikovaný tak sme ho trochu upravili aby bola sekcia viac </w:t>
+      </w:r>
+      <w:r>
+        <w:t>atraktívnejšia</w:t>
+      </w:r>
+      <w:r>
+        <w:t xml:space="preserve"> a </w:t>
+      </w:r>
+      <w:r>
+        <w:t>ľahšie</w:t>
+      </w:r>
+      <w:r>
+        <w:t xml:space="preserve"> </w:t>
+      </w:r>
+      <w:r>
+        <w:t>čitateľná</w:t>
+      </w:r>
+      <w:r>
+        <w:t xml:space="preserve">. Maličkosti ktoré sme </w:t>
+      </w:r>
+      <w:r>
+        <w:t>dolaďovali</w:t>
+      </w:r>
+      <w:r>
+        <w:t xml:space="preserve"> boli napríklad rozmedzia medzi </w:t>
+      </w:r>
+      <w:r>
+        <w:t>elementami</w:t>
+      </w:r>
+      <w:r>
+        <w:t xml:space="preserve"> alebo </w:t>
+      </w:r>
+      <w:r>
+        <w:t>veľkosti</w:t>
+      </w:r>
+      <w:r>
+        <w:t xml:space="preserve"> elementov či písmen. Keď sme mali všetko nadizajnované a mali sme </w:t>
+      </w:r>
+      <w:r>
+        <w:t xml:space="preserve">čistý prototyp hotový tak sme sa pustili do </w:t>
+      </w:r>
+      <w:r>
+        <w:t>programovania</w:t>
+      </w:r>
+      <w:r>
+        <w:t xml:space="preserve"> webovej stránky. </w:t>
       </w:r>
       <w:r>
         <w:lastRenderedPageBreak/>
-        <w:t>spomenúť, že aj keď sme mali všetko nadizajnované tak sme robili zmeny aj počas toho ako sme programovali .</w:t>
-      </w:r>
-    </w:p>
-    <w:p>
-      <w:pPr>
-        <w:pStyle w:val="Heading2"/>
+        <w:t>Je dôležité spomenúť, že aj keď sme mali všetko nadizajnované tak sme robili zmeny aj počas toho ako sme programovali .</w:t>
+      </w:r>
+    </w:p>
+    <w:p>
+      <w:pPr>
+        <w:pStyle w:val="Nadpis2"/>
       </w:pPr>
       <w:bookmarkStart w:id="17" w:name="_Toc158199026"/>
       <w:r>
-        <w:t>Programovanie a štýlovanie webovej stránky</w:t>
+        <w:t>Programovanie a </w:t>
+      </w:r>
+      <w:r>
+        <w:t>štýl ovanie</w:t>
+      </w:r>
+      <w:r>
+        <w:t xml:space="preserve"> webovej stránky</w:t>
       </w:r>
       <w:bookmarkEnd w:id="17"/>
     </w:p>
@@ -5246,7 +5636,31 @@
         <w:t xml:space="preserve">. Vždy sa to musí nazývať index. Následne si vytvoríme druhý súbor ktorý nazveme index.css </w:t>
       </w:r>
       <w:r>
-        <w:t>sem budeme písať len CSS. Od tochto momentu začneme aktívne používať aj Git a GitHub. Prvé čo spravíme keď otvoríme HTML súbor tak napíšeme jeden výkričník to nám da základnu štruktúru HTML súboru. Do hlavičký prídáme príkaz na prepojenie súboru CSS s našim html súborom a to príkaz nižšie</w:t>
+        <w:t xml:space="preserve">sem budeme písať len CSS. Od </w:t>
+      </w:r>
+      <w:r>
+        <w:t>tohto</w:t>
+      </w:r>
+      <w:r>
+        <w:t xml:space="preserve"> momentu začneme aktívne používať aj Git a GitHub. Prvé čo spravíme keď otvoríme HTML súbor tak napíšeme jeden výkričník to nám da </w:t>
+      </w:r>
+      <w:r>
+        <w:t>základnú</w:t>
+      </w:r>
+      <w:r>
+        <w:t xml:space="preserve"> štruktúru HTML súboru. Do </w:t>
+      </w:r>
+      <w:r>
+        <w:t>hlavičky</w:t>
+      </w:r>
+      <w:r>
+        <w:t xml:space="preserve"> </w:t>
+      </w:r>
+      <w:r>
+        <w:t>pridáme</w:t>
+      </w:r>
+      <w:r>
+        <w:t xml:space="preserve"> príkaz na prepojenie súboru CSS s našim html súborom a to príkaz nižšie</w:t>
       </w:r>
     </w:p>
     <w:p>
@@ -5266,10 +5680,28 @@
     </w:p>
     <w:p>
       <w:r>
-        <w:t xml:space="preserve">Tento príkaz použijeme vždy keď budeme chcieť prepojiť HTML s nejakým externym súborom. V prípade, že budeme chcieť prepojiť JavaScriptovy súbor tak musíme tento príkaz napísať úplne dole do tela HTML. Je to preto lebo JavaScript načítava všetko čo sa nachádza na príkazom pre prepojenie. Je možne napísať ho aj do hlavičký a použiť špecialny príkaz. </w:t>
-      </w:r>
-      <w:r>
-        <w:t xml:space="preserve">HTML štruktúra je dôležitá preto nebudeme zbrklo písať ale budeme programovať pekne po sekciach. </w:t>
+        <w:t xml:space="preserve">Tento príkaz použijeme vždy keď budeme chcieť prepojiť HTML s nejakým externym súborom. V prípade, že budeme chcieť prepojiť JavaScriptovy súbor tak musíme tento príkaz napísať úplne dole do tela HTML. Je to preto lebo JavaScript načítava všetko čo sa nachádza na príkazom pre prepojenie. Je možne napísať ho aj do </w:t>
+      </w:r>
+      <w:r>
+        <w:t>hlavičky</w:t>
+      </w:r>
+      <w:r>
+        <w:t xml:space="preserve"> a použiť </w:t>
+      </w:r>
+      <w:r>
+        <w:t>špeciálny</w:t>
+      </w:r>
+      <w:r>
+        <w:t xml:space="preserve"> príkaz. </w:t>
+      </w:r>
+      <w:r>
+        <w:t xml:space="preserve">HTML štruktúra je dôležitá preto nebudeme zbrklo písať ale budeme programovať pekne po </w:t>
+      </w:r>
+      <w:r>
+        <w:t>sekciách</w:t>
+      </w:r>
+      <w:r>
+        <w:t xml:space="preserve">. </w:t>
       </w:r>
     </w:p>
     <w:p>
@@ -5372,23 +5804,56 @@
         <w:t xml:space="preserve"> </w:t>
       </w:r>
       <w:r>
-        <w:t xml:space="preserve">tento príkaz není môc dôležitý ale v prípade že chceme aby každy tag do, ktorého budeme pisať mal určite písmo tak použijeme tento príkaz. </w:t>
+        <w:t xml:space="preserve">tento príkaz </w:t>
+      </w:r>
+      <w:r>
+        <w:t>nie je</w:t>
+      </w:r>
+      <w:r>
+        <w:t xml:space="preserve"> </w:t>
+      </w:r>
+      <w:r>
+        <w:t>moc</w:t>
+      </w:r>
+      <w:r>
+        <w:t xml:space="preserve"> dôležitý ale v prípade že chceme aby </w:t>
+      </w:r>
+      <w:r>
+        <w:t>každý</w:t>
+      </w:r>
+      <w:r>
+        <w:t xml:space="preserve"> tag do, ktorého budeme </w:t>
+      </w:r>
+      <w:r>
+        <w:t>písať</w:t>
+      </w:r>
+      <w:r>
+        <w:t xml:space="preserve"> mal určite písmo tak použijeme tento príkaz. </w:t>
       </w:r>
       <w:r>
         <w:t xml:space="preserve">Použitie tohto príkazu nám </w:t>
       </w:r>
       <w:r>
         <w:lastRenderedPageBreak/>
-        <w:t xml:space="preserve">trochu skráti celkovú veľkosť kódu kvôli tomu že nemusíme definovať pri každom tagu font písma. Vždy keď budeme chcieť použiť niečo na celú stránku tak to dáme práve do tochto elementu s hviezdičkou. Je dôležité dodať ak v prípade, že používame font ktorý CSS neobsahuje musíme ho pridať pomocou </w:t>
-      </w:r>
-    </w:p>
-    <w:p>
-      <w:pPr>
-        <w:pStyle w:val="Heading3"/>
+        <w:t xml:space="preserve">trochu skráti celkovú veľkosť kódu kvôli tomu že nemusíme definovať pri každom tagu font písma. Vždy keď budeme chcieť použiť niečo na celú stránku tak to dáme práve do </w:t>
+      </w:r>
+      <w:r>
+        <w:t>tohto</w:t>
+      </w:r>
+      <w:r>
+        <w:t xml:space="preserve"> elementu s hviezdičkou. Je dôležité dodať ak v prípade, že používame font ktorý CSS neobsahuje musíme ho pridať pomocou </w:t>
+      </w:r>
+    </w:p>
+    <w:p>
+      <w:pPr>
+        <w:pStyle w:val="Nadpis3"/>
       </w:pPr>
       <w:bookmarkStart w:id="18" w:name="_Toc158199027"/>
       <w:r>
-        <w:t>Vzorove programovanie v HTML</w:t>
+        <w:t>Vzorové</w:t>
+      </w:r>
+      <w:r>
+        <w:t xml:space="preserve"> programovanie v HTML</w:t>
       </w:r>
       <w:bookmarkEnd w:id="18"/>
     </w:p>
@@ -5476,7 +5941,13 @@
     </w:p>
     <w:p>
       <w:r>
-        <w:t>Na pozadie prvej sekcie sme použili obrázok. Tento obrázok môžme dať na pozadie dvoma spôsobmi a to že to dáme ako značku to znamená, že použijeme &lt;img&gt; tag alebo druhý spôsob ked</w:t>
+        <w:t xml:space="preserve">Na pozadie prvej sekcie sme použili obrázok. Tento obrázok </w:t>
+      </w:r>
+      <w:r>
+        <w:t>môžeme</w:t>
+      </w:r>
+      <w:r>
+        <w:t xml:space="preserve"> dať na pozadie dvoma spôsobmi a to že to dáme ako značku to znamená, že použijeme &lt;img&gt; tag alebo druhý spôsob ked</w:t>
       </w:r>
       <w:r>
         <w:t>y</w:t>
@@ -5637,10 +6108,25 @@
     </w:p>
     <w:p>
       <w:r>
-        <w:t xml:space="preserve">V prvom riadku môžme vidieť práve príkaz ktorý použijeme na pridanie obrázku do pozadia. </w:t>
-      </w:r>
-      <w:r>
-        <w:t xml:space="preserve">Možeme vidieť, že máme tam aj ine príkazy ktoré majú v sebe slovo background. Tieto príkazy sú taktiež dôležité. Príkaz </w:t>
+        <w:t xml:space="preserve">V prvom riadku </w:t>
+      </w:r>
+      <w:r>
+        <w:t>môžeme</w:t>
+      </w:r>
+      <w:r>
+        <w:t xml:space="preserve"> vidieť práve príkaz ktorý použijeme na pridanie obrázku do pozadia. </w:t>
+      </w:r>
+      <w:r>
+        <w:t>Môžeme</w:t>
+      </w:r>
+      <w:r>
+        <w:t xml:space="preserve"> vidieť, že máme tam aj </w:t>
+      </w:r>
+      <w:r>
+        <w:t>iné</w:t>
+      </w:r>
+      <w:r>
+        <w:t xml:space="preserve"> príkazy ktoré majú v sebe slovo background. Tieto príkazy sú taktiež dôležité. Príkaz </w:t>
       </w:r>
       <w:r>
         <w:rPr>
@@ -5707,7 +6193,19 @@
     </w:p>
     <w:p>
       <w:r>
-        <w:t xml:space="preserve">Pod príkazmi na pozadie možme vydieť ďalšie dva príkazy. Príkaz </w:t>
+        <w:t xml:space="preserve">Pod príkazmi na pozadie </w:t>
+      </w:r>
+      <w:r>
+        <w:t>môžeme</w:t>
+      </w:r>
+      <w:r>
+        <w:t xml:space="preserve"> </w:t>
+      </w:r>
+      <w:r>
+        <w:t>vidieť</w:t>
+      </w:r>
+      <w:r>
+        <w:t xml:space="preserve"> ďalšie dva príkazy. Príkaz </w:t>
       </w:r>
       <w:r>
         <w:rPr>
@@ -5742,7 +6240,19 @@
         <w:t xml:space="preserve">flex </w:t>
       </w:r>
       <w:r>
-        <w:t>umožňuje sa položkám daného elemntu zarovnávať sa flexibilne a usporiadať sa flexibilne. Je to jeden zo spôsobov ako urobiť webovu stránku viacej responzívnu. Tento príkaz v práci používame často.</w:t>
+        <w:t xml:space="preserve">umožňuje sa položkám daného </w:t>
+      </w:r>
+      <w:r>
+        <w:t>elementu</w:t>
+      </w:r>
+      <w:r>
+        <w:t xml:space="preserve"> zarovnávať sa flexibilne a usporiadať sa flexibilne. Je to jeden zo spôsobov ako urobiť </w:t>
+      </w:r>
+      <w:r>
+        <w:t>webovú</w:t>
+      </w:r>
+      <w:r>
+        <w:t xml:space="preserve"> stránku viacej responzívnu. Tento príkaz v práci používame často.</w:t>
       </w:r>
       <w:r>
         <w:t xml:space="preserve"> </w:t>
@@ -5770,7 +6280,13 @@
         <w:t xml:space="preserve"> </w:t>
       </w:r>
       <w:r>
-        <w:t xml:space="preserve">príkaz môžeme použivať len keď používame príkaz </w:t>
+        <w:t xml:space="preserve">príkaz môžeme </w:t>
+      </w:r>
+      <w:r>
+        <w:t>používať</w:t>
+      </w:r>
+      <w:r>
+        <w:t xml:space="preserve"> len keď používame príkaz </w:t>
       </w:r>
       <w:r>
         <w:rPr>
@@ -5800,7 +6316,25 @@
         <w:t>Slúži na to aby sme vnú</w:t>
       </w:r>
       <w:r>
-        <w:t xml:space="preserve">torný obsah elementu to znamena text, obrazky alebo iné položky čo sa nachádzajú  v kontajneri, vycentrovalý horizontálne. </w:t>
+        <w:t xml:space="preserve">torný obsah elementu to </w:t>
+      </w:r>
+      <w:r>
+        <w:t>znamená</w:t>
+      </w:r>
+      <w:r>
+        <w:t xml:space="preserve"> text, </w:t>
+      </w:r>
+      <w:r>
+        <w:t>obrázky</w:t>
+      </w:r>
+      <w:r>
+        <w:t xml:space="preserve"> alebo iné položky čo sa nachádzajú  v kontajneri, </w:t>
+      </w:r>
+      <w:r>
+        <w:t>vycentrovali</w:t>
+      </w:r>
+      <w:r>
+        <w:t xml:space="preserve"> horizontálne. </w:t>
       </w:r>
     </w:p>
     <w:p>
@@ -5808,10 +6342,34 @@
         <w:spacing w:after="0"/>
       </w:pPr>
       <w:r>
-        <w:t>Dole môžme vydieť celý HTML kód ktorý sme použili na prvú sekciu a zaroveň sme použili rovnaké tagy, ktoré boli inak pomenované a</w:t>
-      </w:r>
-      <w:r>
-        <w:t xml:space="preserve"> mali ínu kompozíciu. Popíšeme si na čo slúžili elementy, ktoré sme nespomenuli a rozoberieme aj CSS vlastnosti, ktoré sme použili. </w:t>
+        <w:t xml:space="preserve">Dole </w:t>
+      </w:r>
+      <w:r>
+        <w:t>môžeme</w:t>
+      </w:r>
+      <w:r>
+        <w:t xml:space="preserve"> </w:t>
+      </w:r>
+      <w:r>
+        <w:t>vidieť</w:t>
+      </w:r>
+      <w:r>
+        <w:t xml:space="preserve"> celý HTML kód ktorý sme použili na prvú sekciu a </w:t>
+      </w:r>
+      <w:r>
+        <w:t>zároveň</w:t>
+      </w:r>
+      <w:r>
+        <w:t xml:space="preserve"> sme použili rovnaké tagy, ktoré boli inak pomenované a</w:t>
+      </w:r>
+      <w:r>
+        <w:t xml:space="preserve"> mali </w:t>
+      </w:r>
+      <w:r>
+        <w:t>inú</w:t>
+      </w:r>
+      <w:r>
+        <w:t xml:space="preserve"> kompozíciu. Popíšeme si na čo slúžili elementy, ktoré sme nespomenuli a rozoberieme aj CSS vlastnosti, ktoré sme použili. </w:t>
       </w:r>
     </w:p>
     <w:p>
@@ -6265,7 +6823,10 @@
     <w:p>
       <w:r>
         <w:lastRenderedPageBreak/>
-        <w:t xml:space="preserve">Môžme vidieť viacero elementov ktoré sme ešte nevideli a to je napríklad </w:t>
+        <w:t>Môžeme</w:t>
+      </w:r>
+      <w:r>
+        <w:t xml:space="preserve"> vidieť viacero elementov ktoré sme ešte nevideli a to je napríklad </w:t>
       </w:r>
       <w:r>
         <w:rPr>
@@ -6319,7 +6880,13 @@
         <w:t xml:space="preserve">V rýchlosti si povieme o hodnotách </w:t>
       </w:r>
       <w:r>
-        <w:t xml:space="preserve">elementov a na čo slúžia. Prvý element a to je jeden z najpoužívanejšich a to je hodnota </w:t>
+        <w:t xml:space="preserve">elementov a na čo slúžia. Prvý element a to je jeden z </w:t>
+      </w:r>
+      <w:r>
+        <w:t>najpoužívanejších</w:t>
+      </w:r>
+      <w:r>
+        <w:t xml:space="preserve"> a to je hodnota </w:t>
       </w:r>
       <w:r>
         <w:rPr>
@@ -6329,7 +6896,13 @@
         <w:t>class</w:t>
       </w:r>
       <w:r>
-        <w:t xml:space="preserve">. Táto hodnota slúži na pomenovanie elementov používame ju hlavne v tedy keď niektoré elementy používame viac krát ale potrebujeme aby každý element mál iné vlastnosti. Nemusíme používať túto hodnotu ak používame element vždy len na jeden účel. Ďalšia hodnota, ktorá je podobná hodnote </w:t>
+        <w:t>. Táto hodnota slúži na pomenovanie elementov používame ju hlavne v </w:t>
+      </w:r>
+      <w:r>
+        <w:t>vtedy</w:t>
+      </w:r>
+      <w:r>
+        <w:t xml:space="preserve"> keď niektoré elementy používame viac krát ale potrebujeme aby každý element mál iné vlastnosti. Nemusíme používať túto hodnotu ak používame element vždy len na jeden účel. Ďalšia hodnota, ktorá je podobná hodnote </w:t>
       </w:r>
       <w:r>
         <w:rPr>
@@ -6349,7 +6922,13 @@
         <w:t xml:space="preserve">id. </w:t>
       </w:r>
       <w:r>
-        <w:t xml:space="preserve">Hodnotu id používame len na jeden element ktorý chceme špecialne upraviť. Uľahčuje to aj prácu s javascriptom aby sme sa vyhli nechceným zmenám na webovej stránke. Hodnota </w:t>
+        <w:t xml:space="preserve">Hodnotu id používame len na jeden element ktorý chceme </w:t>
+      </w:r>
+      <w:r>
+        <w:t>špeciálne</w:t>
+      </w:r>
+      <w:r>
+        <w:t xml:space="preserve"> upraviť. Uľahčuje to aj prácu s javascriptom aby sme sa vyhli nechceným zmenám na webovej stránke. Hodnota </w:t>
       </w:r>
       <w:r>
         <w:rPr>
@@ -6368,7 +6947,19 @@
         <w:t xml:space="preserve">pomenovanie </w:t>
       </w:r>
       <w:r>
-        <w:t xml:space="preserve">elementov má to služiť ako navigácia pre slepých. Do hodnotý </w:t>
+        <w:t xml:space="preserve">elementov má to </w:t>
+      </w:r>
+      <w:r>
+        <w:t>slúžiť</w:t>
+      </w:r>
+      <w:r>
+        <w:t xml:space="preserve"> ako navigácia pre slepých. Do </w:t>
+      </w:r>
+      <w:r>
+        <w:t>hodnotí</w:t>
+      </w:r>
+      <w:r>
+        <w:t xml:space="preserve"> </w:t>
       </w:r>
       <w:r>
         <w:rPr>
@@ -6423,7 +7014,13 @@
         <w:t>a </w:t>
       </w:r>
       <w:r>
-        <w:t xml:space="preserve">tento element definuje hyperlink. Môžme linkovať na stránky, emailové adresy alebo iné. Tag </w:t>
+        <w:t xml:space="preserve">tento element definuje hyperlink. </w:t>
+      </w:r>
+      <w:r>
+        <w:t>Môžeme</w:t>
+      </w:r>
+      <w:r>
+        <w:t xml:space="preserve"> linkovať na stránky, emailové adresy alebo iné. Tag </w:t>
       </w:r>
       <w:r>
         <w:rPr>
@@ -6466,7 +7063,19 @@
         <w:t>div</w:t>
       </w:r>
       <w:r>
-        <w:t xml:space="preserve"> nemá žiadne vlasnosti. Svojim spôsobom nám vie nahradiť element na paragraph. Ďalší dôležitý element, ktorý neni vo vyššie uvedenom </w:t>
+        <w:t xml:space="preserve"> nemá žiadne </w:t>
+      </w:r>
+      <w:r>
+        <w:t>vlastnosti</w:t>
+      </w:r>
+      <w:r>
+        <w:t>. Svojim spôsobom nám vie nahradiť element na paragraph. Ďalší dôležitý element, ktorý n</w:t>
+      </w:r>
+      <w:r>
+        <w:t>ie je</w:t>
+      </w:r>
+      <w:r>
+        <w:t xml:space="preserve"> vo vyššie uvedenom </w:t>
       </w:r>
       <w:r>
         <w:t xml:space="preserve">HTML kóde je tag </w:t>
@@ -6503,7 +7112,13 @@
         <w:t xml:space="preserve">h6. </w:t>
       </w:r>
       <w:r>
-        <w:t xml:space="preserve">Je to nadpisový element, </w:t>
+        <w:t xml:space="preserve">Je to </w:t>
+      </w:r>
+      <w:r>
+        <w:t>nápisový</w:t>
+      </w:r>
+      <w:r>
+        <w:t xml:space="preserve"> element, </w:t>
       </w:r>
       <w:r>
         <w:rPr>
@@ -6528,7 +7143,7 @@
     </w:p>
     <w:p>
       <w:pPr>
-        <w:pStyle w:val="Heading3"/>
+        <w:pStyle w:val="Nadpis3"/>
       </w:pPr>
       <w:bookmarkStart w:id="19" w:name="_Toc158199028"/>
       <w:r>
@@ -6538,24 +7153,75 @@
     </w:p>
     <w:p>
       <w:r>
-        <w:t xml:space="preserve">V tejto podkapitole si podrobnejšie rozobereme dôležité CSS atributy, ktoré sme najčastejšie používali. </w:t>
-      </w:r>
-    </w:p>
-    <w:p>
-      <w:r>
-        <w:t xml:space="preserve">O niektorých atributách </w:t>
-      </w:r>
-      <w:r>
-        <w:t>sme hovorili už v predošlej kapitole tie už rozoberať nebudeme. Ale rozobereme ešte dalšie dôležité</w:t>
-      </w:r>
-      <w:r>
-        <w:t xml:space="preserve"> atributy</w:t>
+        <w:t xml:space="preserve">V tejto podkapitole si podrobnejšie </w:t>
+      </w:r>
+      <w:r>
+        <w:t>rozoberieme</w:t>
+      </w:r>
+      <w:r>
+        <w:t xml:space="preserve"> dôležité CSS </w:t>
+      </w:r>
+      <w:r>
+        <w:t>atribúty</w:t>
+      </w:r>
+      <w:r>
+        <w:t xml:space="preserve">, ktoré sme najčastejšie používali. </w:t>
+      </w:r>
+    </w:p>
+    <w:p>
+      <w:r>
+        <w:t xml:space="preserve">O niektorých </w:t>
+      </w:r>
+      <w:r>
+        <w:t>atribútoch</w:t>
+      </w:r>
+      <w:r>
+        <w:t xml:space="preserve"> </w:t>
+      </w:r>
+      <w:r>
+        <w:t xml:space="preserve">sme hovorili už v predošlej kapitole tie už rozoberať nebudeme. Ale </w:t>
+      </w:r>
+      <w:r>
+        <w:t>rozoberieme</w:t>
+      </w:r>
+      <w:r>
+        <w:t xml:space="preserve"> ešte </w:t>
+      </w:r>
+      <w:r>
+        <w:t>ďalšie</w:t>
+      </w:r>
+      <w:r>
+        <w:t xml:space="preserve"> dôležité</w:t>
+      </w:r>
+      <w:r>
+        <w:t xml:space="preserve"> </w:t>
+      </w:r>
+      <w:r>
+        <w:t>atribúty</w:t>
       </w:r>
       <w:r>
         <w:t>, ktoré používame spoločne s flex.</w:t>
       </w:r>
       <w:r>
-        <w:t xml:space="preserve"> Jedným z dôležitejšách atributov pri používani flexu je </w:t>
+        <w:t xml:space="preserve"> Jedným z </w:t>
+      </w:r>
+      <w:r>
+        <w:t>dôležitejších</w:t>
+      </w:r>
+      <w:r>
+        <w:t xml:space="preserve"> </w:t>
+      </w:r>
+      <w:r>
+        <w:t>atribútov</w:t>
+      </w:r>
+      <w:r>
+        <w:t xml:space="preserve"> pri </w:t>
+      </w:r>
+      <w:r>
+        <w:t>používaní</w:t>
+      </w:r>
+      <w:r>
+        <w:t xml:space="preserve"> flexu je </w:t>
       </w:r>
       <w:r>
         <w:rPr>
@@ -6617,7 +7283,13 @@
       </w:r>
       <w:r>
         <w:lastRenderedPageBreak/>
-        <w:t>Ďalším dôležitým atributem je</w:t>
+        <w:t xml:space="preserve">Ďalším dôležitým </w:t>
+      </w:r>
+      <w:r>
+        <w:t>atribútom</w:t>
+      </w:r>
+      <w:r>
+        <w:t xml:space="preserve"> je</w:t>
       </w:r>
       <w:r>
         <w:rPr>
@@ -6637,7 +7309,67 @@
         <w:rPr>
           <w:bCs/>
         </w:rPr>
-        <w:t>Tak ako už aj meno tochto atributu napovedá tento atribut využívame na vytvorenie medzeri medzi riadkami a slpcami vo flexi. G</w:t>
+        <w:t xml:space="preserve">Tak ako už aj meno </w:t>
+      </w:r>
+      <w:r>
+        <w:rPr>
+          <w:bCs/>
+        </w:rPr>
+        <w:t>tohto</w:t>
+      </w:r>
+      <w:r>
+        <w:rPr>
+          <w:bCs/>
+        </w:rPr>
+        <w:t xml:space="preserve"> </w:t>
+      </w:r>
+      <w:r>
+        <w:rPr>
+          <w:bCs/>
+        </w:rPr>
+        <w:t>atribútu</w:t>
+      </w:r>
+      <w:r>
+        <w:rPr>
+          <w:bCs/>
+        </w:rPr>
+        <w:t xml:space="preserve"> napovedá tento </w:t>
+      </w:r>
+      <w:r>
+        <w:rPr>
+          <w:bCs/>
+        </w:rPr>
+        <w:t>atribút</w:t>
+      </w:r>
+      <w:r>
+        <w:rPr>
+          <w:bCs/>
+        </w:rPr>
+        <w:t xml:space="preserve"> využívame na vytvorenie </w:t>
+      </w:r>
+      <w:r>
+        <w:rPr>
+          <w:bCs/>
+        </w:rPr>
+        <w:t>medzery</w:t>
+      </w:r>
+      <w:r>
+        <w:rPr>
+          <w:bCs/>
+        </w:rPr>
+        <w:t xml:space="preserve"> medzi riadkami a </w:t>
+      </w:r>
+      <w:r>
+        <w:rPr>
+          <w:bCs/>
+        </w:rPr>
+        <w:t>stĺpcami</w:t>
+      </w:r>
+      <w:r>
+        <w:rPr>
+          <w:bCs/>
+        </w:rPr>
+        <w:t xml:space="preserve"> vo flexi. G</w:t>
       </w:r>
       <w:r>
         <w:rPr>
@@ -6647,7 +7379,13 @@
         <w:t xml:space="preserve">ap </w:t>
       </w:r>
       <w:r>
-        <w:t xml:space="preserve">je skratka pre atributy </w:t>
+        <w:t xml:space="preserve">je skratka pre </w:t>
+      </w:r>
+      <w:r>
+        <w:t>atribúty</w:t>
+      </w:r>
+      <w:r>
+        <w:t xml:space="preserve"> </w:t>
       </w:r>
       <w:r>
         <w:rPr>
@@ -6674,12 +7412,48 @@
         <w:t xml:space="preserve">. </w:t>
       </w:r>
       <w:r>
-        <w:t>Tento atribut používame pre design aby bol viac responzívnješí a lepšie čítateľný.</w:t>
-      </w:r>
-    </w:p>
-    <w:p>
-      <w:r>
-        <w:t xml:space="preserve">Povieme si aj o pár atributoch, ktoré nie su nijako spojené alebo sa dajú využívať aj bez flexboxu. Sú to atributu, ktoré robia jedoduche veci ako napríklad </w:t>
+        <w:t xml:space="preserve">Tento </w:t>
+      </w:r>
+      <w:r>
+        <w:t>atribút</w:t>
+      </w:r>
+      <w:r>
+        <w:t xml:space="preserve"> používame pre design aby bol viac responzívnješí a lepšie </w:t>
+      </w:r>
+      <w:r>
+        <w:t>čitateľný</w:t>
+      </w:r>
+      <w:r>
+        <w:t>.</w:t>
+      </w:r>
+    </w:p>
+    <w:p>
+      <w:r>
+        <w:t xml:space="preserve">Povieme si aj o pár </w:t>
+      </w:r>
+      <w:r>
+        <w:t>atribútoch</w:t>
+      </w:r>
+      <w:r>
+        <w:t xml:space="preserve">, ktoré nie </w:t>
+      </w:r>
+      <w:r>
+        <w:t>sú</w:t>
+      </w:r>
+      <w:r>
+        <w:t xml:space="preserve"> nijako spojené alebo sa dajú využívať aj bez flexboxu. Sú to </w:t>
+      </w:r>
+      <w:r>
+        <w:t>atribútu</w:t>
+      </w:r>
+      <w:r>
+        <w:t xml:space="preserve">, ktoré robia </w:t>
+      </w:r>
+      <w:r>
+        <w:t>jednoduché</w:t>
+      </w:r>
+      <w:r>
+        <w:t xml:space="preserve"> veci ako napríklad </w:t>
       </w:r>
       <w:r>
         <w:rPr>
@@ -6689,7 +7463,19 @@
         <w:t>color</w:t>
       </w:r>
       <w:r>
-        <w:t xml:space="preserve">. Využívame ho na zmenu farby písma. Základne atributy pre písmu su aj </w:t>
+        <w:t xml:space="preserve">. Využívame ho na zmenu farby písma. Základne </w:t>
+      </w:r>
+      <w:r>
+        <w:t>atribúty</w:t>
+      </w:r>
+      <w:r>
+        <w:t xml:space="preserve"> pre písmu </w:t>
+      </w:r>
+      <w:r>
+        <w:t>sú</w:t>
+      </w:r>
+      <w:r>
+        <w:t xml:space="preserve"> aj </w:t>
       </w:r>
       <w:r>
         <w:rPr>
@@ -6716,7 +7502,19 @@
         <w:t xml:space="preserve">. </w:t>
       </w:r>
       <w:r>
-        <w:t>Prvý atribut ktorý sme spomenuli používame na zmenu veľkosti písma, druhý atribut využívame na zmenu štýlu písma.</w:t>
+        <w:t xml:space="preserve">Prvý </w:t>
+      </w:r>
+      <w:r>
+        <w:t>atribút</w:t>
+      </w:r>
+      <w:r>
+        <w:t xml:space="preserve"> ktorý sme spomenuli používame na zmenu veľkosti písma, druhý </w:t>
+      </w:r>
+      <w:r>
+        <w:t>atribút</w:t>
+      </w:r>
+      <w:r>
+        <w:t xml:space="preserve"> využívame na zmenu štýlu písma.</w:t>
       </w:r>
       <w:r>
         <w:t xml:space="preserve"> </w:t>
@@ -6724,7 +7522,13 @@
     </w:p>
     <w:p>
       <w:r>
-        <w:t xml:space="preserve">Ďalej používame aj atributy ako sú </w:t>
+        <w:t xml:space="preserve">Ďalej používame aj </w:t>
+      </w:r>
+      <w:r>
+        <w:t>atribúty</w:t>
+      </w:r>
+      <w:r>
+        <w:t xml:space="preserve"> ako sú </w:t>
       </w:r>
       <w:r>
         <w:rPr>
@@ -6744,7 +7548,13 @@
         <w:t>height</w:t>
       </w:r>
       <w:r>
-        <w:t xml:space="preserve"> tieto atributy môžeme napísať aj ako </w:t>
+        <w:t xml:space="preserve"> tieto </w:t>
+      </w:r>
+      <w:r>
+        <w:t>atribúty</w:t>
+      </w:r>
+      <w:r>
+        <w:t xml:space="preserve"> môžeme napísať aj ako </w:t>
       </w:r>
       <w:r>
         <w:rPr>
@@ -6772,7 +7582,25 @@
         <w:t xml:space="preserve">. </w:t>
       </w:r>
       <w:r>
-        <w:t xml:space="preserve">Už z mena atributov vieme povedať, že nám budú meniť výšku alebo šírku kontajneru. V prípade že použiváme s atributmi </w:t>
+        <w:t xml:space="preserve">Už z mena </w:t>
+      </w:r>
+      <w:r>
+        <w:t>atribútov</w:t>
+      </w:r>
+      <w:r>
+        <w:t xml:space="preserve"> vieme povedať, že nám budú meniť výšku alebo šírku kontajneru. V prípade že </w:t>
+      </w:r>
+      <w:r>
+        <w:t>používame</w:t>
+      </w:r>
+      <w:r>
+        <w:t xml:space="preserve"> s </w:t>
+      </w:r>
+      <w:r>
+        <w:t>atribútmi</w:t>
+      </w:r>
+      <w:r>
+        <w:t xml:space="preserve"> </w:t>
       </w:r>
       <w:r>
         <w:rPr>
@@ -6792,7 +7620,13 @@
         <w:t>min</w:t>
       </w:r>
       <w:r>
-        <w:t xml:space="preserve"> kedý nastavujeme minimálnu výšku alebo šírku</w:t>
+        <w:t xml:space="preserve"> </w:t>
+      </w:r>
+      <w:r>
+        <w:t>kedy</w:t>
+      </w:r>
+      <w:r>
+        <w:t xml:space="preserve"> nastavujeme minimálnu výšku alebo šírku</w:t>
       </w:r>
       <w:r>
         <w:t>.</w:t>
@@ -6800,138 +7634,139 @@
     </w:p>
     <w:p>
       <w:r>
-        <w:t xml:space="preserve">Je pár atributov, ktoré sme využili len v špecialnych prípadoch. Atribut </w:t>
-      </w:r>
-      <w:r>
-        <w:rPr>
-          <w:b/>
-          <w:bCs/>
-        </w:rPr>
-        <w:t>text-align</w:t>
-      </w:r>
-      <w:r>
-        <w:rPr>
-          <w:b/>
-          <w:bCs/>
-          <w:lang w:val="en-US"/>
-        </w:rPr>
+        <w:t xml:space="preserve">Je pár </w:t>
+      </w:r>
+      <w:r>
+        <w:t>atribútov</w:t>
+      </w:r>
+      <w:r>
+        <w:t>, ktoré sme využili len v </w:t>
+      </w:r>
+      <w:r>
+        <w:t>špeciálnych</w:t>
+      </w:r>
+      <w:r>
+        <w:t xml:space="preserve"> prípadoch. </w:t>
+      </w:r>
+      <w:r>
+        <w:t>Atribút</w:t>
+      </w:r>
+      <w:r>
         <w:t xml:space="preserve"> </w:t>
       </w:r>
       <w:r>
         <w:rPr>
-          <w:lang w:val="en-US"/>
-        </w:rPr>
+          <w:b/>
+          <w:bCs/>
+        </w:rPr>
+        <w:t xml:space="preserve">text-align </w:t>
+      </w:r>
+      <w:r>
         <w:t xml:space="preserve">sme používali v prípade, že sme chceli text umiestniť </w:t>
       </w:r>
       <w:r>
-        <w:rPr>
-          <w:lang w:val="en-US"/>
-        </w:rPr>
-        <w:t xml:space="preserve">na nami určene miesto. Môže nadobudnúť niekoľko hodnôt. Najpoužívanejšia hodnota je </w:t>
-      </w:r>
-      <w:r>
-        <w:rPr>
-          <w:b/>
-          <w:bCs/>
-          <w:lang w:val="en-US"/>
-        </w:rPr>
-        <w:t>text-align: center</w:t>
-      </w:r>
-      <w:r>
-        <w:rPr>
-          <w:b/>
-          <w:bCs/>
-          <w:lang w:val="en-GB"/>
-        </w:rPr>
-        <w:t>;</w:t>
-      </w:r>
-      <w:r>
-        <w:rPr>
-          <w:b/>
-          <w:bCs/>
-          <w:lang w:val="en-GB"/>
-        </w:rPr>
+        <w:t xml:space="preserve">na nami </w:t>
+      </w:r>
+      <w:r>
+        <w:t>určené</w:t>
+      </w:r>
+      <w:r>
+        <w:t xml:space="preserve"> miesto. Môže nadobudnúť niekoľko hodnôt. Najpoužívanejšia hodnota je </w:t>
+      </w:r>
+      <w:r>
+        <w:rPr>
+          <w:b/>
+          <w:bCs/>
+        </w:rPr>
+        <w:t xml:space="preserve">text-align: center; </w:t>
+      </w:r>
+      <w:r>
+        <w:t xml:space="preserve">ale aj napríklad </w:t>
+      </w:r>
+      <w:r>
+        <w:rPr>
+          <w:b/>
+          <w:bCs/>
+        </w:rPr>
+        <w:t>left</w:t>
+      </w:r>
+      <w:r>
+        <w:t xml:space="preserve"> či </w:t>
+      </w:r>
+      <w:r>
+        <w:rPr>
+          <w:b/>
+          <w:bCs/>
+        </w:rPr>
+        <w:t xml:space="preserve">right </w:t>
+      </w:r>
+      <w:r>
+        <w:t xml:space="preserve">tieto hodnoty nám </w:t>
+      </w:r>
+      <w:r>
+        <w:t>presúvajú</w:t>
+      </w:r>
+      <w:r>
+        <w:t xml:space="preserve"> text na ľavú alebo pravú stranu. </w:t>
+      </w:r>
+      <w:r>
+        <w:rPr>
+          <w:b/>
+          <w:bCs/>
+        </w:rPr>
+        <w:t>Object-fit</w:t>
+      </w:r>
+      <w:r>
+        <w:t xml:space="preserve"> je ďalší dôležitý </w:t>
+      </w:r>
+      <w:r>
+        <w:t>atribút</w:t>
+      </w:r>
+      <w:r>
+        <w:t xml:space="preserve"> ktorý sme použili v prípade keď sa nám </w:t>
+      </w:r>
+      <w:r>
+        <w:t>obrázok</w:t>
+      </w:r>
+      <w:r>
         <w:t xml:space="preserve"> </w:t>
       </w:r>
       <w:r>
-        <w:rPr>
-          <w:lang w:val="en-GB"/>
-        </w:rPr>
-        <w:t xml:space="preserve">ale aj napríklad </w:t>
-      </w:r>
-      <w:r>
-        <w:rPr>
-          <w:b/>
-          <w:bCs/>
-          <w:lang w:val="en-GB"/>
-        </w:rPr>
-        <w:t>left</w:t>
-      </w:r>
-      <w:r>
-        <w:rPr>
-          <w:lang w:val="en-GB"/>
-        </w:rPr>
-        <w:t xml:space="preserve"> či </w:t>
-      </w:r>
-      <w:r>
-        <w:rPr>
-          <w:b/>
-          <w:bCs/>
-          <w:lang w:val="en-GB"/>
-        </w:rPr>
-        <w:t xml:space="preserve">right </w:t>
-      </w:r>
-      <w:r>
-        <w:rPr>
-          <w:lang w:val="en-GB"/>
-        </w:rPr>
-        <w:t>tieto hodnoty n</w:t>
-      </w:r>
-      <w:r>
-        <w:t xml:space="preserve">ám presúvjú text na ľavú alebo pravú stranu. </w:t>
-      </w:r>
-      <w:r>
-        <w:rPr>
-          <w:b/>
-          <w:bCs/>
-        </w:rPr>
-        <w:t>Object-fit</w:t>
-      </w:r>
-      <w:r>
-        <w:t xml:space="preserve"> je ďalší dôležitý atribut ktorý sme použili v prípade keď sa nám obrazok nemestí do kontajneru alebo je nejaké iné chyby. Má rôzne hodnoty napríkald </w:t>
-      </w:r>
-      <w:r>
-        <w:rPr>
-          <w:b/>
-          <w:bCs/>
-        </w:rPr>
-        <w:t>cover</w:t>
-      </w:r>
-      <w:r>
-        <w:rPr>
-          <w:b/>
-          <w:bCs/>
-        </w:rPr>
-        <w:t xml:space="preserve">, </w:t>
-      </w:r>
-      <w:r>
-        <w:t xml:space="preserve">ktorý vyplní celý kontajner a v prípade, že sa nemestí do kontajneru tak ho odreže. Potom tu máme </w:t>
-      </w:r>
-      <w:r>
-        <w:rPr>
-          <w:b/>
-          <w:bCs/>
-        </w:rPr>
-        <w:t>contain</w:t>
-      </w:r>
-      <w:r>
-        <w:rPr>
-          <w:b/>
-          <w:bCs/>
-        </w:rPr>
+        <w:t>nevmestí</w:t>
+      </w:r>
+      <w:r>
+        <w:t xml:space="preserve"> do kontajneru alebo je nejaké iné chyby. Má rôzne hodnoty </w:t>
+      </w:r>
+      <w:r>
+        <w:t>napríklad</w:t>
+      </w:r>
+      <w:r>
         <w:t xml:space="preserve"> </w:t>
       </w:r>
       <w:r>
+        <w:rPr>
+          <w:b/>
+          <w:bCs/>
+        </w:rPr>
+        <w:t xml:space="preserve">cover, </w:t>
+      </w:r>
+      <w:r>
+        <w:t xml:space="preserve">ktorý vyplní celý kontajner a v prípade, že sa </w:t>
+      </w:r>
+      <w:r>
+        <w:t>nevmestí</w:t>
+      </w:r>
+      <w:r>
+        <w:t xml:space="preserve"> do kontajneru tak ho odreže. Potom tu máme </w:t>
+      </w:r>
+      <w:r>
+        <w:rPr>
+          <w:b/>
+          <w:bCs/>
+        </w:rPr>
+        <w:t xml:space="preserve">contain </w:t>
+      </w:r>
+      <w:r>
         <w:t>ten má za úlohu vyplniť obrázok celý s tým, že zachová pomer strán.</w:t>
       </w:r>
     </w:p>
@@ -6946,7 +7781,19 @@
         <w:t>. Responzivitu robíme pomocou takzvaných media queries tie nám dovoľujú</w:t>
       </w:r>
       <w:r>
-        <w:t xml:space="preserve"> meniť kod závislosti od zariadenia kod výzerá takto:</w:t>
+        <w:t xml:space="preserve"> meniť kod závislosti od zariadenia </w:t>
+      </w:r>
+      <w:r>
+        <w:t>kód</w:t>
+      </w:r>
+      <w:r>
+        <w:t xml:space="preserve"> </w:t>
+      </w:r>
+      <w:r>
+        <w:t>vyzerá</w:t>
+      </w:r>
+      <w:r>
+        <w:t xml:space="preserve"> takto:</w:t>
       </w:r>
     </w:p>
     <w:p>
@@ -6955,14 +7802,12 @@
         <w:rPr>
           <w:b/>
           <w:bCs/>
-          <w:lang w:val="en-US"/>
-        </w:rPr>
-      </w:pPr>
-      <w:r>
-        <w:rPr>
-          <w:b/>
-          <w:bCs/>
-          <w:lang w:val="en-US"/>
+        </w:rPr>
+      </w:pPr>
+      <w:r>
+        <w:rPr>
+          <w:b/>
+          <w:bCs/>
         </w:rPr>
         <w:t>@media only screen and (max-width: 1020px){</w:t>
       </w:r>
@@ -6973,14 +7818,12 @@
         <w:rPr>
           <w:b/>
           <w:bCs/>
-          <w:lang w:val="en-US"/>
-        </w:rPr>
-      </w:pPr>
-      <w:r>
-        <w:rPr>
-          <w:b/>
-          <w:bCs/>
-          <w:lang w:val="en-US"/>
+        </w:rPr>
+      </w:pPr>
+      <w:r>
+        <w:rPr>
+          <w:b/>
+          <w:bCs/>
         </w:rPr>
         <w:t xml:space="preserve">    nav{</w:t>
       </w:r>
@@ -6991,14 +7834,12 @@
         <w:rPr>
           <w:b/>
           <w:bCs/>
-          <w:lang w:val="en-US"/>
-        </w:rPr>
-      </w:pPr>
-      <w:r>
-        <w:rPr>
-          <w:b/>
-          <w:bCs/>
-          <w:lang w:val="en-US"/>
+        </w:rPr>
+      </w:pPr>
+      <w:r>
+        <w:rPr>
+          <w:b/>
+          <w:bCs/>
         </w:rPr>
         <w:t xml:space="preserve">        display: none;</w:t>
       </w:r>
@@ -7009,38 +7850,41 @@
           <w:tab w:val="left" w:pos="1277"/>
         </w:tabs>
         <w:spacing w:after="100" w:line="240" w:lineRule="auto"/>
-        <w:rPr>
-          <w:lang w:val="en-US"/>
-        </w:rPr>
-      </w:pPr>
-      <w:r>
-        <w:rPr>
-          <w:b/>
-          <w:bCs/>
-          <w:lang w:val="en-US"/>
+      </w:pPr>
+      <w:r>
+        <w:rPr>
+          <w:b/>
+          <w:bCs/>
         </w:rPr>
         <w:t xml:space="preserve">    }</w:t>
       </w:r>
       <w:r>
-        <w:rPr>
-          <w:lang w:val="en-US"/>
-        </w:rPr>
         <w:tab/>
       </w:r>
     </w:p>
     <w:p>
-      <w:pPr>
-        <w:rPr>
-          <w:lang w:val="en-US"/>
-        </w:rPr>
-      </w:pPr>
-      <w:r>
-        <w:t>Zádáme nami požadovanú širku a už len meníme kod css.</w:t>
-      </w:r>
-    </w:p>
-    <w:p>
-      <w:pPr>
-        <w:pStyle w:val="Heading1"/>
+      <w:r>
+        <w:t>Zadáme</w:t>
+      </w:r>
+      <w:r>
+        <w:t xml:space="preserve"> nami požadovanú </w:t>
+      </w:r>
+      <w:r>
+        <w:t>šírku</w:t>
+      </w:r>
+      <w:r>
+        <w:t xml:space="preserve"> a už len meníme </w:t>
+      </w:r>
+      <w:r>
+        <w:t>kód</w:t>
+      </w:r>
+      <w:r>
+        <w:t xml:space="preserve"> css.</w:t>
+      </w:r>
+    </w:p>
+    <w:p>
+      <w:pPr>
+        <w:pStyle w:val="Nadpis1"/>
         <w:rPr>
           <w:rFonts w:cs="Times New Roman"/>
         </w:rPr>
@@ -7081,28 +7925,70 @@
     </w:p>
     <w:p>
       <w:r>
-        <w:t>Neustále informovať a vzdelávať uživateľov bol</w:t>
+        <w:t xml:space="preserve">Neustále informovať a vzdelávať </w:t>
+      </w:r>
+      <w:r>
+        <w:t>užívateľov</w:t>
+      </w:r>
+      <w:r>
+        <w:t xml:space="preserve"> bol </w:t>
+      </w:r>
+      <w:r>
+        <w:t>náš</w:t>
+      </w:r>
+      <w:r>
+        <w:t xml:space="preserve"> cieľ. </w:t>
+      </w:r>
+      <w:r>
+        <w:t>Na stránke, ktorú sme vyt</w:t>
+      </w:r>
+      <w:r>
+        <w:t>v</w:t>
+      </w:r>
+      <w:r>
+        <w:t xml:space="preserve">orili budeme neustále pridávať nové informácie, ktoré budú aktuálne v oblasti kyberbezpečnosti. </w:t>
+      </w:r>
+      <w:r>
+        <w:t>Curriculum</w:t>
+      </w:r>
+      <w:r>
+        <w:t xml:space="preserve"> a informácie, ktoré sme vytvorili a zozbierali pridávajú hodnotu nie len ľuďom, ktorý sa </w:t>
+      </w:r>
+      <w:r>
+        <w:t>zaujímajú</w:t>
+      </w:r>
+      <w:r>
+        <w:t xml:space="preserve"> o kyberbezpečnosť ale aj ľuďom, ktorý využívajú internet a informačné technológie len pre zábavu. Cieľom bolo vytvoriť webovú stránku, ktorá bude priateľská a </w:t>
+      </w:r>
+      <w:r>
+        <w:t>náučná</w:t>
+      </w:r>
+      <w:r>
+        <w:t xml:space="preserve"> pre každého </w:t>
+      </w:r>
+      <w:r>
+        <w:t>používateľa</w:t>
+      </w:r>
+      <w:r>
+        <w:t xml:space="preserve">. Vytvorili sme webovú stránku, ktorú by sme chceli do budúcnosti určite vylepšiť a spustiť ako </w:t>
+      </w:r>
+      <w:r>
+        <w:t>jednu</w:t>
       </w:r>
       <w:r>
         <w:t xml:space="preserve"> </w:t>
       </w:r>
       <w:r>
-        <w:t>naš cieľ.</w:t>
-      </w:r>
-      <w:r>
-        <w:t xml:space="preserve"> </w:t>
-      </w:r>
-      <w:r>
-        <w:t>Na stránke, ktorú sme vyt</w:t>
-      </w:r>
-      <w:r>
-        <w:t>v</w:t>
-      </w:r>
-      <w:r>
-        <w:t xml:space="preserve">orili budeme neustále pridávať nové informácie, ktoré budú aktuálne v oblasti kyberbezpečnosti. </w:t>
-      </w:r>
-      <w:r>
-        <w:t>Curicculum a informácie, ktoré sme vytvorili a zozbierali pridávajú hodnotu nie len ľuďom, ktorý sa zaujmajú o kyberbezpečnosť ale aj ľuďom, ktorý využívajú internet a informačné technológie len pre zábavu. Cieľom bolo vytvoriť webovú stránku, ktorá bude priateľská a náučna pre každého použivateľa. Vytvorili sme webovú stránku, ktorú by sme chceli do budúcnosti určite vylepšiť a spustiť ako jednú veľku platformu pre ľudí, ktorý sa radi vzdeľávajú.</w:t>
+        <w:t>veľkú</w:t>
+      </w:r>
+      <w:r>
+        <w:t xml:space="preserve"> platformu pre ľudí, ktorý sa radi </w:t>
+      </w:r>
+      <w:r>
+        <w:t>vzdelávajú</w:t>
+      </w:r>
+      <w:r>
+        <w:t>.</w:t>
       </w:r>
       <w:r>
         <w:rPr>
@@ -7113,7 +7999,7 @@
     </w:p>
     <w:p>
       <w:pPr>
-        <w:pStyle w:val="Heading1"/>
+        <w:pStyle w:val="Nadpis1"/>
         <w:rPr>
           <w:rFonts w:cs="Times New Roman"/>
         </w:rPr>
@@ -7541,7 +8427,7 @@
     </w:p>
     <w:p>
       <w:pPr>
-        <w:pStyle w:val="Heading1"/>
+        <w:pStyle w:val="Nadpis1"/>
         <w:rPr>
           <w:rFonts w:cs="Times New Roman"/>
         </w:rPr>
@@ -7604,7 +8490,7 @@
 <w:ftr xmlns:wpc="http://schemas.microsoft.com/office/word/2010/wordprocessingCanvas" xmlns:cx="http://schemas.microsoft.com/office/drawing/2014/chartex" xmlns:cx1="http://schemas.microsoft.com/office/drawing/2015/9/8/chartex" xmlns:cx2="http://schemas.microsoft.com/office/drawing/2015/10/21/chartex" xmlns:cx3="http://schemas.microsoft.com/office/drawing/2016/5/9/chartex" xmlns:cx4="http://schemas.microsoft.com/office/drawing/2016/5/10/chartex" xmlns:cx5="http://schemas.microsoft.com/office/drawing/2016/5/11/chartex" xmlns:cx6="http://schemas.microsoft.com/office/drawing/2016/5/12/chartex" xmlns:cx7="http://schemas.microsoft.com/office/drawing/2016/5/13/chartex" xmlns:cx8="http://schemas.microsoft.com/office/drawing/2016/5/14/chartex" xmlns:mc="http://schemas.openxmlformats.org/markup-compatibility/2006" xmlns:aink="http://schemas.microsoft.com/office/drawing/2016/ink" xmlns:am3d="http://schemas.microsoft.com/office/drawing/2017/model3d" xmlns:o="urn:schemas-microsoft-com:office:office" xmlns:oel="http://schemas.microsoft.com/office/2019/extlst" xmlns:r="http://schemas.openxmlformats.org/officeDocument/2006/relationships" xmlns:m="http://schemas.openxmlformats.org/officeDocument/2006/math" xmlns:v="urn:schemas-microsoft-com:vml" xmlns:wp14="http://schemas.microsoft.com/office/word/2010/wordprocessingDrawing" xmlns:wp="http://schemas.openxmlformats.org/drawingml/2006/wordprocessingDrawing" xmlns:w10="urn:schemas-microsoft-com:office:word" xmlns:w="http://schemas.openxmlformats.org/wordprocessingml/2006/main" xmlns:w14="http://schemas.microsoft.com/office/word/2010/wordml" xmlns:w15="http://schemas.microsoft.com/office/word/2012/wordml" xmlns:w16cex="http://schemas.microsoft.com/office/word/2018/wordml/cex" xmlns:w16cid="http://schemas.microsoft.com/office/word/2016/wordml/cid" xmlns:w16="http://schemas.microsoft.com/office/word/2018/wordml" xmlns:w16sdtdh="http://schemas.microsoft.com/office/word/2020/wordml/sdtdatahash" xmlns:w16se="http://schemas.microsoft.com/office/word/2015/wordml/symex" xmlns:wpg="http://schemas.microsoft.com/office/word/2010/wordprocessingGroup" xmlns:wpi="http://schemas.microsoft.com/office/word/2010/wordprocessingInk" xmlns:wne="http://schemas.microsoft.com/office/word/2006/wordml" xmlns:wps="http://schemas.microsoft.com/office/word/2010/wordprocessingShape" mc:Ignorable="w14 w15 w16se w16cid w16 w16cex w16sdtdh wp14">
   <w:p>
     <w:pPr>
-      <w:pStyle w:val="Footer"/>
+      <w:pStyle w:val="Pta"/>
     </w:pPr>
     <w:r>
       <w:tab/>
@@ -7660,7 +8546,7 @@
 <w:hdr xmlns:wpc="http://schemas.microsoft.com/office/word/2010/wordprocessingCanvas" xmlns:cx="http://schemas.microsoft.com/office/drawing/2014/chartex" xmlns:cx1="http://schemas.microsoft.com/office/drawing/2015/9/8/chartex" xmlns:cx2="http://schemas.microsoft.com/office/drawing/2015/10/21/chartex" xmlns:cx3="http://schemas.microsoft.com/office/drawing/2016/5/9/chartex" xmlns:cx4="http://schemas.microsoft.com/office/drawing/2016/5/10/chartex" xmlns:cx5="http://schemas.microsoft.com/office/drawing/2016/5/11/chartex" xmlns:cx6="http://schemas.microsoft.com/office/drawing/2016/5/12/chartex" xmlns:cx7="http://schemas.microsoft.com/office/drawing/2016/5/13/chartex" xmlns:cx8="http://schemas.microsoft.com/office/drawing/2016/5/14/chartex" xmlns:mc="http://schemas.openxmlformats.org/markup-compatibility/2006" xmlns:aink="http://schemas.microsoft.com/office/drawing/2016/ink" xmlns:am3d="http://schemas.microsoft.com/office/drawing/2017/model3d" xmlns:o="urn:schemas-microsoft-com:office:office" xmlns:oel="http://schemas.microsoft.com/office/2019/extlst" xmlns:r="http://schemas.openxmlformats.org/officeDocument/2006/relationships" xmlns:m="http://schemas.openxmlformats.org/officeDocument/2006/math" xmlns:v="urn:schemas-microsoft-com:vml" xmlns:wp14="http://schemas.microsoft.com/office/word/2010/wordprocessingDrawing" xmlns:wp="http://schemas.openxmlformats.org/drawingml/2006/wordprocessingDrawing" xmlns:w10="urn:schemas-microsoft-com:office:word" xmlns:w="http://schemas.openxmlformats.org/wordprocessingml/2006/main" xmlns:w14="http://schemas.microsoft.com/office/word/2010/wordml" xmlns:w15="http://schemas.microsoft.com/office/word/2012/wordml" xmlns:w16cex="http://schemas.microsoft.com/office/word/2018/wordml/cex" xmlns:w16cid="http://schemas.microsoft.com/office/word/2016/wordml/cid" xmlns:w16="http://schemas.microsoft.com/office/word/2018/wordml" xmlns:w16sdtdh="http://schemas.microsoft.com/office/word/2020/wordml/sdtdatahash" xmlns:w16se="http://schemas.microsoft.com/office/word/2015/wordml/symex" xmlns:wpg="http://schemas.microsoft.com/office/word/2010/wordprocessingGroup" xmlns:wpi="http://schemas.microsoft.com/office/word/2010/wordprocessingInk" xmlns:wne="http://schemas.microsoft.com/office/word/2006/wordml" xmlns:wps="http://schemas.microsoft.com/office/word/2010/wordprocessingShape" mc:Ignorable="w14 w15 w16se w16cid w16 w16cex w16sdtdh wp14">
   <w:p>
     <w:pPr>
-      <w:pStyle w:val="Header"/>
+      <w:pStyle w:val="Hlavika"/>
     </w:pPr>
   </w:p>
 </w:hdr>
@@ -8363,7 +9249,7 @@
     <w:tmpl w:val="890CF5FE"/>
     <w:lvl w:ilvl="0">
       <w:numFmt w:val="decimal"/>
-      <w:pStyle w:val="Heading1"/>
+      <w:pStyle w:val="Nadpis1"/>
       <w:lvlText w:val="%1"/>
       <w:lvlJc w:val="left"/>
       <w:pPr>
@@ -8376,7 +9262,7 @@
     <w:lvl w:ilvl="1">
       <w:start w:val="1"/>
       <w:numFmt w:val="decimal"/>
-      <w:pStyle w:val="Heading2"/>
+      <w:pStyle w:val="Nadpis2"/>
       <w:lvlText w:val="%1.%2"/>
       <w:lvlJc w:val="left"/>
       <w:pPr>
@@ -8389,7 +9275,7 @@
     <w:lvl w:ilvl="2">
       <w:start w:val="1"/>
       <w:numFmt w:val="decimal"/>
-      <w:pStyle w:val="Heading3"/>
+      <w:pStyle w:val="Nadpis3"/>
       <w:lvlText w:val="%1.%2.%3"/>
       <w:lvlJc w:val="left"/>
       <w:pPr>
@@ -8402,7 +9288,7 @@
     <w:lvl w:ilvl="3">
       <w:start w:val="1"/>
       <w:numFmt w:val="decimal"/>
-      <w:pStyle w:val="Heading4"/>
+      <w:pStyle w:val="Nadpis4"/>
       <w:lvlText w:val="%1.%2.%3.%4"/>
       <w:lvlJc w:val="left"/>
       <w:pPr>
@@ -8415,7 +9301,7 @@
     <w:lvl w:ilvl="4">
       <w:start w:val="1"/>
       <w:numFmt w:val="decimal"/>
-      <w:pStyle w:val="Heading5"/>
+      <w:pStyle w:val="Nadpis5"/>
       <w:lvlText w:val="%1.%2.%3.%4.%5"/>
       <w:lvlJc w:val="left"/>
       <w:pPr>
@@ -8428,7 +9314,7 @@
     <w:lvl w:ilvl="5">
       <w:start w:val="1"/>
       <w:numFmt w:val="decimal"/>
-      <w:pStyle w:val="Heading6"/>
+      <w:pStyle w:val="Nadpis6"/>
       <w:lvlText w:val="%1.%2.%3.%4.%5.%6"/>
       <w:lvlJc w:val="left"/>
       <w:pPr>
@@ -8441,7 +9327,7 @@
     <w:lvl w:ilvl="6">
       <w:start w:val="1"/>
       <w:numFmt w:val="decimal"/>
-      <w:pStyle w:val="Heading7"/>
+      <w:pStyle w:val="Nadpis7"/>
       <w:lvlText w:val="%1.%2.%3.%4.%5.%6.%7"/>
       <w:lvlJc w:val="left"/>
       <w:pPr>
@@ -8454,7 +9340,7 @@
     <w:lvl w:ilvl="7">
       <w:start w:val="1"/>
       <w:numFmt w:val="decimal"/>
-      <w:pStyle w:val="Heading8"/>
+      <w:pStyle w:val="Nadpis8"/>
       <w:lvlText w:val="%1.%2.%3.%4.%5.%6.%7.%8"/>
       <w:lvlJc w:val="left"/>
       <w:pPr>
@@ -8467,7 +9353,7 @@
     <w:lvl w:ilvl="8">
       <w:start w:val="1"/>
       <w:numFmt w:val="decimal"/>
-      <w:pStyle w:val="Heading9"/>
+      <w:pStyle w:val="Nadpis9"/>
       <w:lvlText w:val="%1.%2.%3.%4.%5.%6.%7.%8.%9"/>
       <w:lvlJc w:val="left"/>
       <w:pPr>
@@ -9165,7 +10051,7 @@
     <w:lsdException w:name="Unresolved Mention" w:semiHidden="1" w:unhideWhenUsed="1"/>
     <w:lsdException w:name="Smart Link" w:semiHidden="1" w:unhideWhenUsed="1"/>
   </w:latentStyles>
-  <w:style w:type="paragraph" w:default="1" w:styleId="Normal">
+  <w:style w:type="paragraph" w:default="1" w:styleId="Normlny">
     <w:name w:val="Normal"/>
     <w:qFormat/>
     <w:rsid w:val="00435B8A"/>
@@ -9178,11 +10064,11 @@
       <w:sz w:val="24"/>
     </w:rPr>
   </w:style>
-  <w:style w:type="paragraph" w:styleId="Heading1">
+  <w:style w:type="paragraph" w:styleId="Nadpis1">
     <w:name w:val="heading 1"/>
-    <w:basedOn w:val="Normal"/>
-    <w:next w:val="Normal"/>
-    <w:link w:val="Heading1Char"/>
+    <w:basedOn w:val="Normlny"/>
+    <w:next w:val="Normlny"/>
+    <w:link w:val="Nadpis1Char"/>
     <w:uiPriority w:val="9"/>
     <w:qFormat/>
     <w:rsid w:val="00CA3220"/>
@@ -9204,11 +10090,11 @@
       <w:szCs w:val="28"/>
     </w:rPr>
   </w:style>
-  <w:style w:type="paragraph" w:styleId="Heading2">
+  <w:style w:type="paragraph" w:styleId="Nadpis2">
     <w:name w:val="heading 2"/>
-    <w:basedOn w:val="Normal"/>
-    <w:next w:val="Normal"/>
-    <w:link w:val="Heading2Char"/>
+    <w:basedOn w:val="Normlny"/>
+    <w:next w:val="Normlny"/>
+    <w:link w:val="Nadpis2Char"/>
     <w:uiPriority w:val="9"/>
     <w:unhideWhenUsed/>
     <w:qFormat/>
@@ -9231,11 +10117,11 @@
       <w:szCs w:val="26"/>
     </w:rPr>
   </w:style>
-  <w:style w:type="paragraph" w:styleId="Heading3">
+  <w:style w:type="paragraph" w:styleId="Nadpis3">
     <w:name w:val="heading 3"/>
-    <w:basedOn w:val="Normal"/>
-    <w:next w:val="Normal"/>
-    <w:link w:val="Heading3Char"/>
+    <w:basedOn w:val="Normlny"/>
+    <w:next w:val="Normlny"/>
+    <w:link w:val="Nadpis3Char"/>
     <w:uiPriority w:val="9"/>
     <w:unhideWhenUsed/>
     <w:qFormat/>
@@ -9258,11 +10144,11 @@
       <w:sz w:val="28"/>
     </w:rPr>
   </w:style>
-  <w:style w:type="paragraph" w:styleId="Heading4">
+  <w:style w:type="paragraph" w:styleId="Nadpis4">
     <w:name w:val="heading 4"/>
-    <w:basedOn w:val="Normal"/>
-    <w:next w:val="Normal"/>
-    <w:link w:val="Heading4Char"/>
+    <w:basedOn w:val="Normlny"/>
+    <w:next w:val="Normlny"/>
+    <w:link w:val="Nadpis4Char"/>
     <w:uiPriority w:val="9"/>
     <w:semiHidden/>
     <w:unhideWhenUsed/>
@@ -9287,11 +10173,11 @@
       <w:color w:val="4472C4" w:themeColor="accent1"/>
     </w:rPr>
   </w:style>
-  <w:style w:type="paragraph" w:styleId="Heading5">
+  <w:style w:type="paragraph" w:styleId="Nadpis5">
     <w:name w:val="heading 5"/>
-    <w:basedOn w:val="Normal"/>
-    <w:next w:val="Normal"/>
-    <w:link w:val="Heading5Char"/>
+    <w:basedOn w:val="Normlny"/>
+    <w:next w:val="Normlny"/>
+    <w:link w:val="Nadpis5Char"/>
     <w:uiPriority w:val="9"/>
     <w:semiHidden/>
     <w:unhideWhenUsed/>
@@ -9312,11 +10198,11 @@
       <w:color w:val="1F3763" w:themeColor="accent1" w:themeShade="7F"/>
     </w:rPr>
   </w:style>
-  <w:style w:type="paragraph" w:styleId="Heading6">
+  <w:style w:type="paragraph" w:styleId="Nadpis6">
     <w:name w:val="heading 6"/>
-    <w:basedOn w:val="Normal"/>
-    <w:next w:val="Normal"/>
-    <w:link w:val="Heading6Char"/>
+    <w:basedOn w:val="Normlny"/>
+    <w:next w:val="Normlny"/>
+    <w:link w:val="Nadpis6Char"/>
     <w:uiPriority w:val="9"/>
     <w:semiHidden/>
     <w:unhideWhenUsed/>
@@ -9339,11 +10225,11 @@
       <w:color w:val="1F3763" w:themeColor="accent1" w:themeShade="7F"/>
     </w:rPr>
   </w:style>
-  <w:style w:type="paragraph" w:styleId="Heading7">
+  <w:style w:type="paragraph" w:styleId="Nadpis7">
     <w:name w:val="heading 7"/>
-    <w:basedOn w:val="Normal"/>
-    <w:next w:val="Normal"/>
-    <w:link w:val="Heading7Char"/>
+    <w:basedOn w:val="Normlny"/>
+    <w:next w:val="Normlny"/>
+    <w:link w:val="Nadpis7Char"/>
     <w:uiPriority w:val="9"/>
     <w:semiHidden/>
     <w:unhideWhenUsed/>
@@ -9366,11 +10252,11 @@
       <w:color w:val="404040" w:themeColor="text1" w:themeTint="BF"/>
     </w:rPr>
   </w:style>
-  <w:style w:type="paragraph" w:styleId="Heading8">
+  <w:style w:type="paragraph" w:styleId="Nadpis8">
     <w:name w:val="heading 8"/>
-    <w:basedOn w:val="Normal"/>
-    <w:next w:val="Normal"/>
-    <w:link w:val="Heading8Char"/>
+    <w:basedOn w:val="Normlny"/>
+    <w:next w:val="Normlny"/>
+    <w:link w:val="Nadpis8Char"/>
     <w:uiPriority w:val="9"/>
     <w:semiHidden/>
     <w:unhideWhenUsed/>
@@ -9393,11 +10279,11 @@
       <w:szCs w:val="20"/>
     </w:rPr>
   </w:style>
-  <w:style w:type="paragraph" w:styleId="Heading9">
+  <w:style w:type="paragraph" w:styleId="Nadpis9">
     <w:name w:val="heading 9"/>
-    <w:basedOn w:val="Normal"/>
-    <w:next w:val="Normal"/>
-    <w:link w:val="Heading9Char"/>
+    <w:basedOn w:val="Normlny"/>
+    <w:next w:val="Normlny"/>
+    <w:link w:val="Nadpis9Char"/>
     <w:uiPriority w:val="9"/>
     <w:semiHidden/>
     <w:unhideWhenUsed/>
@@ -9422,13 +10308,13 @@
       <w:szCs w:val="20"/>
     </w:rPr>
   </w:style>
-  <w:style w:type="character" w:default="1" w:styleId="DefaultParagraphFont">
+  <w:style w:type="character" w:default="1" w:styleId="Predvolenpsmoodseku">
     <w:name w:val="Default Paragraph Font"/>
     <w:uiPriority w:val="1"/>
     <w:semiHidden/>
     <w:unhideWhenUsed/>
   </w:style>
-  <w:style w:type="table" w:default="1" w:styleId="TableNormal">
+  <w:style w:type="table" w:default="1" w:styleId="Normlnatabuka">
     <w:name w:val="Normal Table"/>
     <w:uiPriority w:val="99"/>
     <w:semiHidden/>
@@ -9443,7 +10329,7 @@
       </w:tblCellMar>
     </w:tblPr>
   </w:style>
-  <w:style w:type="numbering" w:default="1" w:styleId="NoList">
+  <w:style w:type="numbering" w:default="1" w:styleId="Bezzoznamu">
     <w:name w:val="No List"/>
     <w:uiPriority w:val="99"/>
     <w:semiHidden/>
@@ -9452,7 +10338,7 @@
   <w:style w:type="paragraph" w:customStyle="1" w:styleId="Titulok-kola">
     <w:name w:val="Titulok - škola"/>
     <w:aliases w:val="meno"/>
-    <w:basedOn w:val="Normal"/>
+    <w:basedOn w:val="Normlny"/>
     <w:qFormat/>
     <w:rsid w:val="008F432B"/>
     <w:pPr>
@@ -9467,8 +10353,8 @@
   </w:style>
   <w:style w:type="paragraph" w:customStyle="1" w:styleId="Titulok-nzovprce">
     <w:name w:val="Titulok - názov práce"/>
-    <w:basedOn w:val="Normal"/>
-    <w:next w:val="Normal"/>
+    <w:basedOn w:val="Normlny"/>
+    <w:next w:val="Normlny"/>
     <w:qFormat/>
     <w:rsid w:val="008F432B"/>
     <w:pPr>
@@ -9492,9 +10378,9 @@
       <w:spacing w:val="0"/>
     </w:rPr>
   </w:style>
-  <w:style w:type="table" w:styleId="TableGrid">
+  <w:style w:type="table" w:styleId="Mriekatabuky">
     <w:name w:val="Table Grid"/>
-    <w:basedOn w:val="TableNormal"/>
+    <w:basedOn w:val="Normlnatabuka"/>
     <w:uiPriority w:val="59"/>
     <w:rsid w:val="008F432B"/>
     <w:pPr>
@@ -9511,10 +10397,10 @@
       </w:tblBorders>
     </w:tblPr>
   </w:style>
-  <w:style w:type="character" w:customStyle="1" w:styleId="Heading1Char">
-    <w:name w:val="Heading 1 Char"/>
-    <w:basedOn w:val="DefaultParagraphFont"/>
-    <w:link w:val="Heading1"/>
+  <w:style w:type="character" w:customStyle="1" w:styleId="Nadpis1Char">
+    <w:name w:val="Nadpis 1 Char"/>
+    <w:basedOn w:val="Predvolenpsmoodseku"/>
+    <w:link w:val="Nadpis1"/>
     <w:uiPriority w:val="9"/>
     <w:rsid w:val="00CA3220"/>
     <w:rPr>
@@ -9525,10 +10411,10 @@
       <w:szCs w:val="28"/>
     </w:rPr>
   </w:style>
-  <w:style w:type="character" w:customStyle="1" w:styleId="Heading2Char">
-    <w:name w:val="Heading 2 Char"/>
-    <w:basedOn w:val="DefaultParagraphFont"/>
-    <w:link w:val="Heading2"/>
+  <w:style w:type="character" w:customStyle="1" w:styleId="Nadpis2Char">
+    <w:name w:val="Nadpis 2 Char"/>
+    <w:basedOn w:val="Predvolenpsmoodseku"/>
+    <w:link w:val="Nadpis2"/>
     <w:uiPriority w:val="9"/>
     <w:rsid w:val="003936E5"/>
     <w:rPr>
@@ -9539,10 +10425,10 @@
       <w:szCs w:val="26"/>
     </w:rPr>
   </w:style>
-  <w:style w:type="character" w:customStyle="1" w:styleId="Heading3Char">
-    <w:name w:val="Heading 3 Char"/>
-    <w:basedOn w:val="DefaultParagraphFont"/>
-    <w:link w:val="Heading3"/>
+  <w:style w:type="character" w:customStyle="1" w:styleId="Nadpis3Char">
+    <w:name w:val="Nadpis 3 Char"/>
+    <w:basedOn w:val="Predvolenpsmoodseku"/>
+    <w:link w:val="Nadpis3"/>
     <w:uiPriority w:val="9"/>
     <w:rsid w:val="003936E5"/>
     <w:rPr>
@@ -9552,10 +10438,10 @@
       <w:sz w:val="28"/>
     </w:rPr>
   </w:style>
-  <w:style w:type="character" w:customStyle="1" w:styleId="Heading4Char">
-    <w:name w:val="Heading 4 Char"/>
-    <w:basedOn w:val="DefaultParagraphFont"/>
-    <w:link w:val="Heading4"/>
+  <w:style w:type="character" w:customStyle="1" w:styleId="Nadpis4Char">
+    <w:name w:val="Nadpis 4 Char"/>
+    <w:basedOn w:val="Predvolenpsmoodseku"/>
+    <w:link w:val="Nadpis4"/>
     <w:uiPriority w:val="9"/>
     <w:semiHidden/>
     <w:rsid w:val="00FD5F4D"/>
@@ -9569,10 +10455,10 @@
       <w:sz w:val="24"/>
     </w:rPr>
   </w:style>
-  <w:style w:type="character" w:customStyle="1" w:styleId="Heading5Char">
-    <w:name w:val="Heading 5 Char"/>
-    <w:basedOn w:val="DefaultParagraphFont"/>
-    <w:link w:val="Heading5"/>
+  <w:style w:type="character" w:customStyle="1" w:styleId="Nadpis5Char">
+    <w:name w:val="Nadpis 5 Char"/>
+    <w:basedOn w:val="Predvolenpsmoodseku"/>
+    <w:link w:val="Nadpis5"/>
     <w:uiPriority w:val="9"/>
     <w:semiHidden/>
     <w:rsid w:val="00FD5F4D"/>
@@ -9582,10 +10468,10 @@
       <w:sz w:val="24"/>
     </w:rPr>
   </w:style>
-  <w:style w:type="character" w:customStyle="1" w:styleId="Heading6Char">
-    <w:name w:val="Heading 6 Char"/>
-    <w:basedOn w:val="DefaultParagraphFont"/>
-    <w:link w:val="Heading6"/>
+  <w:style w:type="character" w:customStyle="1" w:styleId="Nadpis6Char">
+    <w:name w:val="Nadpis 6 Char"/>
+    <w:basedOn w:val="Predvolenpsmoodseku"/>
+    <w:link w:val="Nadpis6"/>
     <w:uiPriority w:val="9"/>
     <w:semiHidden/>
     <w:rsid w:val="00FD5F4D"/>
@@ -9597,10 +10483,10 @@
       <w:sz w:val="24"/>
     </w:rPr>
   </w:style>
-  <w:style w:type="character" w:customStyle="1" w:styleId="Heading7Char">
-    <w:name w:val="Heading 7 Char"/>
-    <w:basedOn w:val="DefaultParagraphFont"/>
-    <w:link w:val="Heading7"/>
+  <w:style w:type="character" w:customStyle="1" w:styleId="Nadpis7Char">
+    <w:name w:val="Nadpis 7 Char"/>
+    <w:basedOn w:val="Predvolenpsmoodseku"/>
+    <w:link w:val="Nadpis7"/>
     <w:uiPriority w:val="9"/>
     <w:semiHidden/>
     <w:rsid w:val="00FD5F4D"/>
@@ -9612,10 +10498,10 @@
       <w:sz w:val="24"/>
     </w:rPr>
   </w:style>
-  <w:style w:type="character" w:customStyle="1" w:styleId="Heading8Char">
-    <w:name w:val="Heading 8 Char"/>
-    <w:basedOn w:val="DefaultParagraphFont"/>
-    <w:link w:val="Heading8"/>
+  <w:style w:type="character" w:customStyle="1" w:styleId="Nadpis8Char">
+    <w:name w:val="Nadpis 8 Char"/>
+    <w:basedOn w:val="Predvolenpsmoodseku"/>
+    <w:link w:val="Nadpis8"/>
     <w:uiPriority w:val="9"/>
     <w:semiHidden/>
     <w:rsid w:val="00FD5F4D"/>
@@ -9626,10 +10512,10 @@
       <w:szCs w:val="20"/>
     </w:rPr>
   </w:style>
-  <w:style w:type="character" w:customStyle="1" w:styleId="Heading9Char">
-    <w:name w:val="Heading 9 Char"/>
-    <w:basedOn w:val="DefaultParagraphFont"/>
-    <w:link w:val="Heading9"/>
+  <w:style w:type="character" w:customStyle="1" w:styleId="Nadpis9Char">
+    <w:name w:val="Nadpis 9 Char"/>
+    <w:basedOn w:val="Predvolenpsmoodseku"/>
+    <w:link w:val="Nadpis9"/>
     <w:uiPriority w:val="9"/>
     <w:semiHidden/>
     <w:rsid w:val="00FD5F4D"/>
@@ -9644,8 +10530,8 @@
   </w:style>
   <w:style w:type="paragraph" w:customStyle="1" w:styleId="Nadpisbezslovania">
     <w:name w:val="Nadpis bez číslovania"/>
-    <w:basedOn w:val="Heading1"/>
-    <w:next w:val="Normal"/>
+    <w:basedOn w:val="Nadpis1"/>
+    <w:next w:val="Normlny"/>
     <w:qFormat/>
     <w:rsid w:val="00FD5F4D"/>
     <w:pPr>
@@ -9655,10 +10541,10 @@
       <w:jc w:val="left"/>
     </w:pPr>
   </w:style>
-  <w:style w:type="paragraph" w:styleId="TOC2">
+  <w:style w:type="paragraph" w:styleId="Obsah2">
     <w:name w:val="toc 2"/>
-    <w:basedOn w:val="Normal"/>
-    <w:next w:val="Normal"/>
+    <w:basedOn w:val="Normlny"/>
+    <w:next w:val="Normlny"/>
     <w:autoRedefine/>
     <w:uiPriority w:val="39"/>
     <w:unhideWhenUsed/>
@@ -9668,10 +10554,10 @@
       <w:ind w:left="240"/>
     </w:pPr>
   </w:style>
-  <w:style w:type="paragraph" w:styleId="TOC1">
+  <w:style w:type="paragraph" w:styleId="Obsah1">
     <w:name w:val="toc 1"/>
-    <w:basedOn w:val="Normal"/>
-    <w:next w:val="Normal"/>
+    <w:basedOn w:val="Normlny"/>
+    <w:next w:val="Normlny"/>
     <w:autoRedefine/>
     <w:uiPriority w:val="39"/>
     <w:unhideWhenUsed/>
@@ -9680,10 +10566,10 @@
       <w:spacing w:after="100"/>
     </w:pPr>
   </w:style>
-  <w:style w:type="paragraph" w:styleId="TOC3">
+  <w:style w:type="paragraph" w:styleId="Obsah3">
     <w:name w:val="toc 3"/>
-    <w:basedOn w:val="Normal"/>
-    <w:next w:val="Normal"/>
+    <w:basedOn w:val="Normlny"/>
+    <w:next w:val="Normlny"/>
     <w:autoRedefine/>
     <w:uiPriority w:val="39"/>
     <w:unhideWhenUsed/>
@@ -9693,9 +10579,9 @@
       <w:ind w:left="480"/>
     </w:pPr>
   </w:style>
-  <w:style w:type="character" w:styleId="Hyperlink">
+  <w:style w:type="character" w:styleId="Hypertextovprepojenie">
     <w:name w:val="Hyperlink"/>
-    <w:basedOn w:val="DefaultParagraphFont"/>
+    <w:basedOn w:val="Predvolenpsmoodseku"/>
     <w:uiPriority w:val="99"/>
     <w:unhideWhenUsed/>
     <w:rsid w:val="00FD5F4D"/>
@@ -9706,7 +10592,7 @@
   </w:style>
   <w:style w:type="paragraph" w:customStyle="1" w:styleId="Prloha1">
     <w:name w:val="Príloha 1"/>
-    <w:basedOn w:val="Heading2"/>
+    <w:basedOn w:val="Nadpis2"/>
     <w:next w:val="Prloha2"/>
     <w:qFormat/>
     <w:rsid w:val="00FD5F4D"/>
@@ -9722,7 +10608,7 @@
   </w:style>
   <w:style w:type="paragraph" w:customStyle="1" w:styleId="Prloha2">
     <w:name w:val="Príloha 2"/>
-    <w:basedOn w:val="Heading3"/>
+    <w:basedOn w:val="Nadpis3"/>
     <w:qFormat/>
     <w:rsid w:val="00FD5F4D"/>
     <w:pPr>
@@ -9733,10 +10619,10 @@
       <w:jc w:val="left"/>
     </w:pPr>
   </w:style>
-  <w:style w:type="paragraph" w:styleId="Header">
+  <w:style w:type="paragraph" w:styleId="Hlavika">
     <w:name w:val="header"/>
-    <w:basedOn w:val="Normal"/>
-    <w:link w:val="HeaderChar"/>
+    <w:basedOn w:val="Normlny"/>
+    <w:link w:val="HlavikaChar"/>
     <w:uiPriority w:val="99"/>
     <w:unhideWhenUsed/>
     <w:rsid w:val="00FD5F4D"/>
@@ -9748,10 +10634,10 @@
       <w:spacing w:after="0" w:line="240" w:lineRule="auto"/>
     </w:pPr>
   </w:style>
-  <w:style w:type="character" w:customStyle="1" w:styleId="HeaderChar">
-    <w:name w:val="Header Char"/>
-    <w:basedOn w:val="DefaultParagraphFont"/>
-    <w:link w:val="Header"/>
+  <w:style w:type="character" w:customStyle="1" w:styleId="HlavikaChar">
+    <w:name w:val="Hlavička Char"/>
+    <w:basedOn w:val="Predvolenpsmoodseku"/>
+    <w:link w:val="Hlavika"/>
     <w:uiPriority w:val="99"/>
     <w:rsid w:val="00FD5F4D"/>
     <w:rPr>
@@ -9759,10 +10645,10 @@
       <w:sz w:val="24"/>
     </w:rPr>
   </w:style>
-  <w:style w:type="paragraph" w:styleId="Footer">
+  <w:style w:type="paragraph" w:styleId="Pta">
     <w:name w:val="footer"/>
-    <w:basedOn w:val="Normal"/>
-    <w:link w:val="FooterChar"/>
+    <w:basedOn w:val="Normlny"/>
+    <w:link w:val="PtaChar"/>
     <w:uiPriority w:val="99"/>
     <w:unhideWhenUsed/>
     <w:rsid w:val="00FD5F4D"/>
@@ -9774,10 +10660,10 @@
       <w:spacing w:after="0" w:line="240" w:lineRule="auto"/>
     </w:pPr>
   </w:style>
-  <w:style w:type="character" w:customStyle="1" w:styleId="FooterChar">
-    <w:name w:val="Footer Char"/>
-    <w:basedOn w:val="DefaultParagraphFont"/>
-    <w:link w:val="Footer"/>
+  <w:style w:type="character" w:customStyle="1" w:styleId="PtaChar">
+    <w:name w:val="Päta Char"/>
+    <w:basedOn w:val="Predvolenpsmoodseku"/>
+    <w:link w:val="Pta"/>
     <w:uiPriority w:val="99"/>
     <w:rsid w:val="00FD5F4D"/>
     <w:rPr>
@@ -9801,9 +10687,9 @@
       <w:lang w:eastAsia="ar-SA"/>
     </w:rPr>
   </w:style>
-  <w:style w:type="paragraph" w:styleId="NormalWeb">
+  <w:style w:type="paragraph" w:styleId="Normlnywebov">
     <w:name w:val="Normal (Web)"/>
-    <w:basedOn w:val="Normal"/>
+    <w:basedOn w:val="Normlny"/>
     <w:rsid w:val="00FD5F4D"/>
     <w:pPr>
       <w:suppressAutoHyphens/>
@@ -9816,9 +10702,9 @@
       <w:lang w:eastAsia="ar-SA"/>
     </w:rPr>
   </w:style>
-  <w:style w:type="character" w:styleId="Strong">
+  <w:style w:type="character" w:styleId="Vrazn">
     <w:name w:val="Strong"/>
-    <w:basedOn w:val="DefaultParagraphFont"/>
+    <w:basedOn w:val="Predvolenpsmoodseku"/>
     <w:uiPriority w:val="22"/>
     <w:qFormat/>
     <w:rsid w:val="00FD5F4D"/>
@@ -9827,9 +10713,9 @@
       <w:bCs/>
     </w:rPr>
   </w:style>
-  <w:style w:type="paragraph" w:styleId="ListParagraph">
+  <w:style w:type="paragraph" w:styleId="Odsekzoznamu">
     <w:name w:val="List Paragraph"/>
-    <w:basedOn w:val="Normal"/>
+    <w:basedOn w:val="Normlny"/>
     <w:uiPriority w:val="34"/>
     <w:qFormat/>
     <w:rsid w:val="00B749D8"/>
@@ -9845,10 +10731,10 @@
       <w:lang w:eastAsia="sk-SK"/>
     </w:rPr>
   </w:style>
-  <w:style w:type="paragraph" w:styleId="BalloonText">
+  <w:style w:type="paragraph" w:styleId="Textbubliny">
     <w:name w:val="Balloon Text"/>
-    <w:basedOn w:val="Normal"/>
-    <w:link w:val="BalloonTextChar"/>
+    <w:basedOn w:val="Normlny"/>
+    <w:link w:val="TextbublinyChar"/>
     <w:uiPriority w:val="99"/>
     <w:semiHidden/>
     <w:unhideWhenUsed/>
@@ -9862,10 +10748,10 @@
       <w:szCs w:val="16"/>
     </w:rPr>
   </w:style>
-  <w:style w:type="character" w:customStyle="1" w:styleId="BalloonTextChar">
-    <w:name w:val="Balloon Text Char"/>
-    <w:basedOn w:val="DefaultParagraphFont"/>
-    <w:link w:val="BalloonText"/>
+  <w:style w:type="character" w:customStyle="1" w:styleId="TextbublinyChar">
+    <w:name w:val="Text bubliny Char"/>
+    <w:basedOn w:val="Predvolenpsmoodseku"/>
+    <w:link w:val="Textbubliny"/>
     <w:uiPriority w:val="99"/>
     <w:semiHidden/>
     <w:rsid w:val="00E04D85"/>
@@ -9875,9 +10761,9 @@
       <w:szCs w:val="16"/>
     </w:rPr>
   </w:style>
-  <w:style w:type="character" w:styleId="UnresolvedMention">
+  <w:style w:type="character" w:styleId="Nevyrieenzmienka">
     <w:name w:val="Unresolved Mention"/>
-    <w:basedOn w:val="DefaultParagraphFont"/>
+    <w:basedOn w:val="Predvolenpsmoodseku"/>
     <w:uiPriority w:val="99"/>
     <w:semiHidden/>
     <w:unhideWhenUsed/>
@@ -9887,9 +10773,9 @@
       <w:shd w:val="clear" w:color="auto" w:fill="E1DFDD"/>
     </w:rPr>
   </w:style>
-  <w:style w:type="character" w:styleId="FollowedHyperlink">
+  <w:style w:type="character" w:styleId="PouitHypertextovPrepojenie">
     <w:name w:val="FollowedHyperlink"/>
-    <w:basedOn w:val="DefaultParagraphFont"/>
+    <w:basedOn w:val="Predvolenpsmoodseku"/>
     <w:uiPriority w:val="99"/>
     <w:semiHidden/>
     <w:unhideWhenUsed/>

</xml_diff>